<commit_message>
Prepravljen dijagram komponenti i dodani tekstualni opisi dijagrama
</commit_message>
<xml_diff>
--- a/Avengers-dokumentacijaNOVO.docx
+++ b/Avengers-dokumentacijaNOVO.docx
@@ -34,10 +34,10 @@
             <v:path o:extrusionok="f" gradientshapeok="t" o:connecttype="rect"/>
             <o:lock v:ext="edit" aspectratio="t"/>
           </v:shapetype>
-          <v:shape id="_x0000_i1045" type="#_x0000_t75" style="width:361.5pt;height:217.5pt" o:ole="">
+          <v:shape id="_x0000_i1025" type="#_x0000_t75" style="width:361.5pt;height:217.5pt" o:ole="">
             <v:imagedata r:id="rId8" o:title=""/>
           </v:shape>
-          <o:OLEObject Type="Embed" ProgID="Visio.Drawing.15" ShapeID="_x0000_i1045" DrawAspect="Content" ObjectID="_1482691222" r:id="rId9"/>
+          <o:OLEObject Type="Embed" ProgID="Visio.Drawing.15" ShapeID="_x0000_i1025" DrawAspect="Content" ObjectID="_1482694368" r:id="rId9"/>
         </w:object>
       </w:r>
     </w:p>
@@ -12271,10 +12271,10 @@
       </w:pPr>
       <w:r>
         <w:object w:dxaOrig="13585" w:dyaOrig="14257">
-          <v:shape id="_x0000_i1025" type="#_x0000_t75" style="width:444pt;height:465.75pt" o:ole="">
+          <v:shape id="_x0000_i1026" type="#_x0000_t75" style="width:444pt;height:465.75pt" o:ole="">
             <v:imagedata r:id="rId10" o:title=""/>
           </v:shape>
-          <o:OLEObject Type="Embed" ProgID="Visio.Drawing.15" ShapeID="_x0000_i1025" DrawAspect="Content" ObjectID="_1482691223" r:id="rId11"/>
+          <o:OLEObject Type="Embed" ProgID="Visio.Drawing.15" ShapeID="_x0000_i1026" DrawAspect="Content" ObjectID="_1482694369" r:id="rId11"/>
         </w:object>
       </w:r>
     </w:p>
@@ -12339,10 +12339,10 @@
           <w:rFonts w:ascii="Arial" w:hAnsi="Arial" w:cs="Arial"/>
         </w:rPr>
         <w:object w:dxaOrig="11370" w:dyaOrig="10155">
-          <v:shape id="_x0000_i1026" type="#_x0000_t75" style="width:510.75pt;height:454.5pt" o:ole="">
+          <v:shape id="_x0000_i1027" type="#_x0000_t75" style="width:510.75pt;height:454.5pt" o:ole="">
             <v:imagedata r:id="rId12" o:title=""/>
           </v:shape>
-          <o:OLEObject Type="Embed" ProgID="Visio.Drawing.15" ShapeID="_x0000_i1026" DrawAspect="Content" ObjectID="_1482691224" r:id="rId13"/>
+          <o:OLEObject Type="Embed" ProgID="Visio.Drawing.15" ShapeID="_x0000_i1027" DrawAspect="Content" ObjectID="_1482694370" r:id="rId13"/>
         </w:object>
       </w:r>
       <w:r>
@@ -12459,10 +12459,10 @@
           <w:rFonts w:ascii="Arial" w:hAnsi="Arial" w:cs="Arial"/>
         </w:rPr>
         <w:object w:dxaOrig="8190" w:dyaOrig="6885">
-          <v:shape id="_x0000_i1027" type="#_x0000_t75" style="width:410.25pt;height:345.75pt" o:ole="">
+          <v:shape id="_x0000_i1028" type="#_x0000_t75" style="width:410.25pt;height:345.75pt" o:ole="">
             <v:imagedata r:id="rId14" o:title=""/>
           </v:shape>
-          <o:OLEObject Type="Embed" ProgID="Visio.Drawing.15" ShapeID="_x0000_i1027" DrawAspect="Content" ObjectID="_1482691225" r:id="rId15"/>
+          <o:OLEObject Type="Embed" ProgID="Visio.Drawing.15" ShapeID="_x0000_i1028" DrawAspect="Content" ObjectID="_1482694371" r:id="rId15"/>
         </w:object>
       </w:r>
     </w:p>
@@ -12720,10 +12720,10 @@
           <w:rFonts w:ascii="Arial" w:hAnsi="Arial" w:cs="Arial"/>
         </w:rPr>
         <w:object w:dxaOrig="8625" w:dyaOrig="6885">
-          <v:shape id="_x0000_i1028" type="#_x0000_t75" style="width:6in;height:345.75pt" o:ole="">
+          <v:shape id="_x0000_i1029" type="#_x0000_t75" style="width:6in;height:345.75pt" o:ole="">
             <v:imagedata r:id="rId16" o:title=""/>
           </v:shape>
-          <o:OLEObject Type="Embed" ProgID="Visio.Drawing.15" ShapeID="_x0000_i1028" DrawAspect="Content" ObjectID="_1482691226" r:id="rId17"/>
+          <o:OLEObject Type="Embed" ProgID="Visio.Drawing.15" ShapeID="_x0000_i1029" DrawAspect="Content" ObjectID="_1482694372" r:id="rId17"/>
         </w:object>
       </w:r>
     </w:p>
@@ -12897,10 +12897,10 @@
           <w:rFonts w:ascii="Arial" w:hAnsi="Arial" w:cs="Arial"/>
         </w:rPr>
         <w:object w:dxaOrig="8625" w:dyaOrig="6885">
-          <v:shape id="_x0000_i1029" type="#_x0000_t75" style="width:6in;height:345.75pt" o:ole="">
+          <v:shape id="_x0000_i1030" type="#_x0000_t75" style="width:6in;height:345.75pt" o:ole="">
             <v:imagedata r:id="rId18" o:title=""/>
           </v:shape>
-          <o:OLEObject Type="Embed" ProgID="Visio.Drawing.15" ShapeID="_x0000_i1029" DrawAspect="Content" ObjectID="_1482691227" r:id="rId19"/>
+          <o:OLEObject Type="Embed" ProgID="Visio.Drawing.15" ShapeID="_x0000_i1030" DrawAspect="Content" ObjectID="_1482694373" r:id="rId19"/>
         </w:object>
       </w:r>
     </w:p>
@@ -13025,10 +13025,10 @@
           <w:rFonts w:ascii="Arial" w:hAnsi="Arial" w:cs="Arial"/>
         </w:rPr>
         <w:object w:dxaOrig="8625" w:dyaOrig="6885">
-          <v:shape id="_x0000_i1030" type="#_x0000_t75" style="width:6in;height:345.75pt" o:ole="">
+          <v:shape id="_x0000_i1031" type="#_x0000_t75" style="width:6in;height:345.75pt" o:ole="">
             <v:imagedata r:id="rId18" o:title=""/>
           </v:shape>
-          <o:OLEObject Type="Embed" ProgID="Visio.Drawing.15" ShapeID="_x0000_i1030" DrawAspect="Content" ObjectID="_1482691228" r:id="rId20"/>
+          <o:OLEObject Type="Embed" ProgID="Visio.Drawing.15" ShapeID="_x0000_i1031" DrawAspect="Content" ObjectID="_1482694374" r:id="rId20"/>
         </w:object>
       </w:r>
     </w:p>
@@ -13154,10 +13154,10 @@
           <w:rFonts w:ascii="Arial" w:hAnsi="Arial" w:cs="Arial"/>
         </w:rPr>
         <w:object w:dxaOrig="8625" w:dyaOrig="6885">
-          <v:shape id="_x0000_i1031" type="#_x0000_t75" style="width:6in;height:345.75pt" o:ole="">
+          <v:shape id="_x0000_i1032" type="#_x0000_t75" style="width:6in;height:345.75pt" o:ole="">
             <v:imagedata r:id="rId21" o:title=""/>
           </v:shape>
-          <o:OLEObject Type="Embed" ProgID="Visio.Drawing.15" ShapeID="_x0000_i1031" DrawAspect="Content" ObjectID="_1482691229" r:id="rId22"/>
+          <o:OLEObject Type="Embed" ProgID="Visio.Drawing.15" ShapeID="_x0000_i1032" DrawAspect="Content" ObjectID="_1482694375" r:id="rId22"/>
         </w:object>
       </w:r>
     </w:p>
@@ -13285,10 +13285,10 @@
           <w:rFonts w:ascii="Arial" w:hAnsi="Arial" w:cs="Arial"/>
         </w:rPr>
         <w:object w:dxaOrig="8625" w:dyaOrig="6885">
-          <v:shape id="_x0000_i1032" type="#_x0000_t75" style="width:6in;height:345.75pt" o:ole="">
+          <v:shape id="_x0000_i1033" type="#_x0000_t75" style="width:6in;height:345.75pt" o:ole="">
             <v:imagedata r:id="rId23" o:title=""/>
           </v:shape>
-          <o:OLEObject Type="Embed" ProgID="Visio.Drawing.15" ShapeID="_x0000_i1032" DrawAspect="Content" ObjectID="_1482691230" r:id="rId24"/>
+          <o:OLEObject Type="Embed" ProgID="Visio.Drawing.15" ShapeID="_x0000_i1033" DrawAspect="Content" ObjectID="_1482694376" r:id="rId24"/>
         </w:object>
       </w:r>
     </w:p>
@@ -13415,10 +13415,10 @@
           <w:rFonts w:ascii="Arial" w:hAnsi="Arial" w:cs="Arial"/>
         </w:rPr>
         <w:object w:dxaOrig="5296" w:dyaOrig="6885">
-          <v:shape id="_x0000_i1033" type="#_x0000_t75" style="width:266.25pt;height:345.75pt" o:ole="">
+          <v:shape id="_x0000_i1034" type="#_x0000_t75" style="width:266.25pt;height:345.75pt" o:ole="">
             <v:imagedata r:id="rId25" o:title=""/>
           </v:shape>
-          <o:OLEObject Type="Embed" ProgID="Visio.Drawing.15" ShapeID="_x0000_i1033" DrawAspect="Content" ObjectID="_1482691231" r:id="rId26"/>
+          <o:OLEObject Type="Embed" ProgID="Visio.Drawing.15" ShapeID="_x0000_i1034" DrawAspect="Content" ObjectID="_1482694377" r:id="rId26"/>
         </w:object>
       </w:r>
     </w:p>
@@ -13641,10 +13641,10 @@
           <w:rFonts w:ascii="Arial" w:hAnsi="Arial" w:cs="Arial"/>
         </w:rPr>
         <w:object w:dxaOrig="8625" w:dyaOrig="6885">
-          <v:shape id="_x0000_i1034" type="#_x0000_t75" style="width:6in;height:345.75pt" o:ole="">
+          <v:shape id="_x0000_i1035" type="#_x0000_t75" style="width:6in;height:345.75pt" o:ole="">
             <v:imagedata r:id="rId27" o:title=""/>
           </v:shape>
-          <o:OLEObject Type="Embed" ProgID="Visio.Drawing.15" ShapeID="_x0000_i1034" DrawAspect="Content" ObjectID="_1482691232" r:id="rId28"/>
+          <o:OLEObject Type="Embed" ProgID="Visio.Drawing.15" ShapeID="_x0000_i1035" DrawAspect="Content" ObjectID="_1482694378" r:id="rId28"/>
         </w:object>
       </w:r>
     </w:p>
@@ -13871,10 +13871,10 @@
           <w:rFonts w:ascii="Arial" w:hAnsi="Arial" w:cs="Arial"/>
         </w:rPr>
         <w:object w:dxaOrig="8625" w:dyaOrig="6885">
-          <v:shape id="_x0000_i1035" type="#_x0000_t75" style="width:6in;height:345.75pt" o:ole="">
+          <v:shape id="_x0000_i1036" type="#_x0000_t75" style="width:6in;height:345.75pt" o:ole="">
             <v:imagedata r:id="rId29" o:title=""/>
           </v:shape>
-          <o:OLEObject Type="Embed" ProgID="Visio.Drawing.15" ShapeID="_x0000_i1035" DrawAspect="Content" ObjectID="_1482691233" r:id="rId30"/>
+          <o:OLEObject Type="Embed" ProgID="Visio.Drawing.15" ShapeID="_x0000_i1036" DrawAspect="Content" ObjectID="_1482694379" r:id="rId30"/>
         </w:object>
       </w:r>
     </w:p>
@@ -14103,10 +14103,10 @@
           <w:rFonts w:ascii="Arial" w:hAnsi="Arial" w:cs="Arial"/>
         </w:rPr>
         <w:object w:dxaOrig="8625" w:dyaOrig="6885">
-          <v:shape id="_x0000_i1036" type="#_x0000_t75" style="width:6in;height:345.75pt" o:ole="">
+          <v:shape id="_x0000_i1037" type="#_x0000_t75" style="width:6in;height:345.75pt" o:ole="">
             <v:imagedata r:id="rId31" o:title=""/>
           </v:shape>
-          <o:OLEObject Type="Embed" ProgID="Visio.Drawing.15" ShapeID="_x0000_i1036" DrawAspect="Content" ObjectID="_1482691234" r:id="rId32"/>
+          <o:OLEObject Type="Embed" ProgID="Visio.Drawing.15" ShapeID="_x0000_i1037" DrawAspect="Content" ObjectID="_1482694380" r:id="rId32"/>
         </w:object>
       </w:r>
     </w:p>
@@ -14251,10 +14251,10 @@
       </w:pPr>
       <w:r>
         <w:object w:dxaOrig="9349" w:dyaOrig="7621">
-          <v:shape id="_x0000_i1037" type="#_x0000_t75" style="width:468.75pt;height:383.25pt" o:ole="">
+          <v:shape id="_x0000_i1038" type="#_x0000_t75" style="width:468.75pt;height:383.25pt" o:ole="">
             <v:imagedata r:id="rId33" o:title=""/>
           </v:shape>
-          <o:OLEObject Type="Embed" ProgID="Visio.Drawing.15" ShapeID="_x0000_i1037" DrawAspect="Content" ObjectID="_1482691235" r:id="rId34"/>
+          <o:OLEObject Type="Embed" ProgID="Visio.Drawing.15" ShapeID="_x0000_i1038" DrawAspect="Content" ObjectID="_1482694381" r:id="rId34"/>
         </w:object>
       </w:r>
     </w:p>
@@ -14405,10 +14405,10 @@
           <w:b/>
         </w:rPr>
         <w:object w:dxaOrig="8625" w:dyaOrig="6885">
-          <v:shape id="_x0000_i1038" type="#_x0000_t75" style="width:6in;height:345.75pt" o:ole="">
+          <v:shape id="_x0000_i1039" type="#_x0000_t75" style="width:6in;height:345.75pt" o:ole="">
             <v:imagedata r:id="rId35" o:title=""/>
           </v:shape>
-          <o:OLEObject Type="Embed" ProgID="Visio.Drawing.15" ShapeID="_x0000_i1038" DrawAspect="Content" ObjectID="_1482691236" r:id="rId36"/>
+          <o:OLEObject Type="Embed" ProgID="Visio.Drawing.15" ShapeID="_x0000_i1039" DrawAspect="Content" ObjectID="_1482694382" r:id="rId36"/>
         </w:object>
       </w:r>
     </w:p>
@@ -14544,10 +14544,10 @@
           <w:b/>
         </w:rPr>
         <w:object w:dxaOrig="8625" w:dyaOrig="6885">
-          <v:shape id="_x0000_i1039" type="#_x0000_t75" style="width:6in;height:345.75pt" o:ole="">
+          <v:shape id="_x0000_i1040" type="#_x0000_t75" style="width:6in;height:345.75pt" o:ole="">
             <v:imagedata r:id="rId37" o:title=""/>
           </v:shape>
-          <o:OLEObject Type="Embed" ProgID="Visio.Drawing.15" ShapeID="_x0000_i1039" DrawAspect="Content" ObjectID="_1482691237" r:id="rId38"/>
+          <o:OLEObject Type="Embed" ProgID="Visio.Drawing.15" ShapeID="_x0000_i1040" DrawAspect="Content" ObjectID="_1482694383" r:id="rId38"/>
         </w:object>
       </w:r>
     </w:p>
@@ -14705,10 +14705,10 @@
       </w:pPr>
       <w:r>
         <w:object w:dxaOrig="8625" w:dyaOrig="6885">
-          <v:shape id="_x0000_i1040" type="#_x0000_t75" style="width:6in;height:345.75pt" o:ole="">
+          <v:shape id="_x0000_i1041" type="#_x0000_t75" style="width:6in;height:345.75pt" o:ole="">
             <v:imagedata r:id="rId39" o:title=""/>
           </v:shape>
-          <o:OLEObject Type="Embed" ProgID="Visio.Drawing.15" ShapeID="_x0000_i1040" DrawAspect="Content" ObjectID="_1482691238" r:id="rId40"/>
+          <o:OLEObject Type="Embed" ProgID="Visio.Drawing.15" ShapeID="_x0000_i1041" DrawAspect="Content" ObjectID="_1482694384" r:id="rId40"/>
         </w:object>
       </w:r>
     </w:p>
@@ -14868,10 +14868,10 @@
       </w:pPr>
       <w:r>
         <w:object w:dxaOrig="8625" w:dyaOrig="6885">
-          <v:shape id="_x0000_i1041" type="#_x0000_t75" style="width:6in;height:345.75pt" o:ole="">
+          <v:shape id="_x0000_i1042" type="#_x0000_t75" style="width:6in;height:345.75pt" o:ole="">
             <v:imagedata r:id="rId41" o:title=""/>
           </v:shape>
-          <o:OLEObject Type="Embed" ProgID="Visio.Drawing.15" ShapeID="_x0000_i1041" DrawAspect="Content" ObjectID="_1482691239" r:id="rId42"/>
+          <o:OLEObject Type="Embed" ProgID="Visio.Drawing.15" ShapeID="_x0000_i1042" DrawAspect="Content" ObjectID="_1482694385" r:id="rId42"/>
         </w:object>
       </w:r>
     </w:p>
@@ -15026,10 +15026,10 @@
       </w:pPr>
       <w:r>
         <w:object w:dxaOrig="8625" w:dyaOrig="6885">
-          <v:shape id="_x0000_i1042" type="#_x0000_t75" style="width:6in;height:345.75pt" o:ole="">
+          <v:shape id="_x0000_i1043" type="#_x0000_t75" style="width:6in;height:345.75pt" o:ole="">
             <v:imagedata r:id="rId43" o:title=""/>
           </v:shape>
-          <o:OLEObject Type="Embed" ProgID="Visio.Drawing.15" ShapeID="_x0000_i1042" DrawAspect="Content" ObjectID="_1482691240" r:id="rId44"/>
+          <o:OLEObject Type="Embed" ProgID="Visio.Drawing.15" ShapeID="_x0000_i1043" DrawAspect="Content" ObjectID="_1482694386" r:id="rId44"/>
         </w:object>
       </w:r>
     </w:p>
@@ -15185,10 +15185,10 @@
       </w:pPr>
       <w:r>
         <w:object w:dxaOrig="8625" w:dyaOrig="6885">
-          <v:shape id="_x0000_i1043" type="#_x0000_t75" style="width:6in;height:345.75pt" o:ole="">
+          <v:shape id="_x0000_i1044" type="#_x0000_t75" style="width:6in;height:345.75pt" o:ole="">
             <v:imagedata r:id="rId45" o:title=""/>
           </v:shape>
-          <o:OLEObject Type="Embed" ProgID="Visio.Drawing.15" ShapeID="_x0000_i1043" DrawAspect="Content" ObjectID="_1482691241" r:id="rId46"/>
+          <o:OLEObject Type="Embed" ProgID="Visio.Drawing.15" ShapeID="_x0000_i1044" DrawAspect="Content" ObjectID="_1482694387" r:id="rId46"/>
         </w:object>
       </w:r>
     </w:p>
@@ -15357,10 +15357,10 @@
       </w:pPr>
       <w:r>
         <w:object w:dxaOrig="8625" w:dyaOrig="6885">
-          <v:shape id="_x0000_i1044" type="#_x0000_t75" style="width:6in;height:345.75pt" o:ole="">
+          <v:shape id="_x0000_i1045" type="#_x0000_t75" style="width:6in;height:345.75pt" o:ole="">
             <v:imagedata r:id="rId47" o:title=""/>
           </v:shape>
-          <o:OLEObject Type="Embed" ProgID="Visio.Drawing.15" ShapeID="_x0000_i1044" DrawAspect="Content" ObjectID="_1482691242" r:id="rId48"/>
+          <o:OLEObject Type="Embed" ProgID="Visio.Drawing.15" ShapeID="_x0000_i1045" DrawAspect="Content" ObjectID="_1482694388" r:id="rId48"/>
         </w:object>
       </w:r>
     </w:p>
@@ -16037,7 +16037,7 @@
                     <a:blip r:embed="rId49" cstate="print">
                       <a:extLst>
                         <a:ext uri="{28A0092B-C50C-407E-A947-70E740481C1C}">
-                          <a14:useLocalDpi xmlns:a14="http://schemas.microsoft.com/office/drawing/2010/main" xmlns:wps="http://schemas.microsoft.com/office/word/2010/wordprocessingShape" xmlns:wpi="http://schemas.microsoft.com/office/word/2010/wordprocessingInk" xmlns:wpg="http://schemas.microsoft.com/office/word/2010/wordprocessingGroup" xmlns:w15="http://schemas.microsoft.com/office/word/2012/wordml" xmlns:w14="http://schemas.microsoft.com/office/word/2010/wordml" xmlns:w="http://schemas.openxmlformats.org/wordprocessingml/2006/main" xmlns:w10="urn:schemas-microsoft-com:office:word" xmlns:wp14="http://schemas.microsoft.com/office/word/2010/wordprocessingDrawing" xmlns:v="urn:schemas-microsoft-com:vml" xmlns:o="urn:schemas-microsoft-com:office:office" xmlns:mc="http://schemas.openxmlformats.org/markup-compatibility/2006" xmlns:wpc="http://schemas.microsoft.com/office/word/2010/wordprocessingCanvas" xmlns="" val="0"/>
+                          <a14:useLocalDpi xmlns="" xmlns:wpc="http://schemas.microsoft.com/office/word/2010/wordprocessingCanvas" xmlns:mc="http://schemas.openxmlformats.org/markup-compatibility/2006" xmlns:o="urn:schemas-microsoft-com:office:office" xmlns:v="urn:schemas-microsoft-com:vml" xmlns:wp14="http://schemas.microsoft.com/office/word/2010/wordprocessingDrawing" xmlns:w10="urn:schemas-microsoft-com:office:word" xmlns:w="http://schemas.openxmlformats.org/wordprocessingml/2006/main" xmlns:w14="http://schemas.microsoft.com/office/word/2010/wordml" xmlns:w15="http://schemas.microsoft.com/office/word/2012/wordml" xmlns:wpg="http://schemas.microsoft.com/office/word/2010/wordprocessingGroup" xmlns:wpi="http://schemas.microsoft.com/office/word/2010/wordprocessingInk" xmlns:wps="http://schemas.microsoft.com/office/word/2010/wordprocessingShape" xmlns:a14="http://schemas.microsoft.com/office/drawing/2010/main" val="0"/>
                         </a:ext>
                       </a:extLst>
                     </a:blip>
@@ -16451,7 +16451,7 @@
                     <a:blip r:embed="rId52" cstate="print">
                       <a:extLst>
                         <a:ext uri="{28A0092B-C50C-407E-A947-70E740481C1C}">
-                          <a14:useLocalDpi xmlns:a14="http://schemas.microsoft.com/office/drawing/2010/main" xmlns:wps="http://schemas.microsoft.com/office/word/2010/wordprocessingShape" xmlns:wpi="http://schemas.microsoft.com/office/word/2010/wordprocessingInk" xmlns:wpg="http://schemas.microsoft.com/office/word/2010/wordprocessingGroup" xmlns:w15="http://schemas.microsoft.com/office/word/2012/wordml" xmlns:w14="http://schemas.microsoft.com/office/word/2010/wordml" xmlns:w="http://schemas.openxmlformats.org/wordprocessingml/2006/main" xmlns:w10="urn:schemas-microsoft-com:office:word" xmlns:wp14="http://schemas.microsoft.com/office/word/2010/wordprocessingDrawing" xmlns:v="urn:schemas-microsoft-com:vml" xmlns:o="urn:schemas-microsoft-com:office:office" xmlns:mc="http://schemas.openxmlformats.org/markup-compatibility/2006" xmlns:wpc="http://schemas.microsoft.com/office/word/2010/wordprocessingCanvas" xmlns="" val="0"/>
+                          <a14:useLocalDpi xmlns="" xmlns:wpc="http://schemas.microsoft.com/office/word/2010/wordprocessingCanvas" xmlns:mc="http://schemas.openxmlformats.org/markup-compatibility/2006" xmlns:o="urn:schemas-microsoft-com:office:office" xmlns:v="urn:schemas-microsoft-com:vml" xmlns:wp14="http://schemas.microsoft.com/office/word/2010/wordprocessingDrawing" xmlns:w10="urn:schemas-microsoft-com:office:word" xmlns:w="http://schemas.openxmlformats.org/wordprocessingml/2006/main" xmlns:w14="http://schemas.microsoft.com/office/word/2010/wordml" xmlns:w15="http://schemas.microsoft.com/office/word/2012/wordml" xmlns:wpg="http://schemas.microsoft.com/office/word/2010/wordprocessingGroup" xmlns:wpi="http://schemas.microsoft.com/office/word/2010/wordprocessingInk" xmlns:wps="http://schemas.microsoft.com/office/word/2010/wordprocessingShape" xmlns:a14="http://schemas.microsoft.com/office/drawing/2010/main" val="0"/>
                         </a:ext>
                       </a:extLst>
                     </a:blip>
@@ -16529,7 +16529,7 @@
                     <a:blip r:embed="rId53" cstate="print">
                       <a:extLst>
                         <a:ext uri="{28A0092B-C50C-407E-A947-70E740481C1C}">
-                          <a14:useLocalDpi xmlns:a14="http://schemas.microsoft.com/office/drawing/2010/main" xmlns:wps="http://schemas.microsoft.com/office/word/2010/wordprocessingShape" xmlns:wpi="http://schemas.microsoft.com/office/word/2010/wordprocessingInk" xmlns:wpg="http://schemas.microsoft.com/office/word/2010/wordprocessingGroup" xmlns:w15="http://schemas.microsoft.com/office/word/2012/wordml" xmlns:w14="http://schemas.microsoft.com/office/word/2010/wordml" xmlns:w="http://schemas.openxmlformats.org/wordprocessingml/2006/main" xmlns:w10="urn:schemas-microsoft-com:office:word" xmlns:wp14="http://schemas.microsoft.com/office/word/2010/wordprocessingDrawing" xmlns:v="urn:schemas-microsoft-com:vml" xmlns:o="urn:schemas-microsoft-com:office:office" xmlns:mc="http://schemas.openxmlformats.org/markup-compatibility/2006" xmlns:wpc="http://schemas.microsoft.com/office/word/2010/wordprocessingCanvas" xmlns="" val="0"/>
+                          <a14:useLocalDpi xmlns="" xmlns:wpc="http://schemas.microsoft.com/office/word/2010/wordprocessingCanvas" xmlns:mc="http://schemas.openxmlformats.org/markup-compatibility/2006" xmlns:o="urn:schemas-microsoft-com:office:office" xmlns:v="urn:schemas-microsoft-com:vml" xmlns:wp14="http://schemas.microsoft.com/office/word/2010/wordprocessingDrawing" xmlns:w10="urn:schemas-microsoft-com:office:word" xmlns:w="http://schemas.openxmlformats.org/wordprocessingml/2006/main" xmlns:w14="http://schemas.microsoft.com/office/word/2010/wordml" xmlns:w15="http://schemas.microsoft.com/office/word/2012/wordml" xmlns:wpg="http://schemas.microsoft.com/office/word/2010/wordprocessingGroup" xmlns:wpi="http://schemas.microsoft.com/office/word/2010/wordprocessingInk" xmlns:wps="http://schemas.microsoft.com/office/word/2010/wordprocessingShape" xmlns:a14="http://schemas.microsoft.com/office/drawing/2010/main" val="0"/>
                         </a:ext>
                       </a:extLst>
                     </a:blip>
@@ -16824,7 +16824,7 @@
                     <a:blip r:embed="rId54" cstate="print">
                       <a:extLst>
                         <a:ext uri="{28A0092B-C50C-407E-A947-70E740481C1C}">
-                          <a14:useLocalDpi xmlns:a14="http://schemas.microsoft.com/office/drawing/2010/main" xmlns:wps="http://schemas.microsoft.com/office/word/2010/wordprocessingShape" xmlns:wpi="http://schemas.microsoft.com/office/word/2010/wordprocessingInk" xmlns:wpg="http://schemas.microsoft.com/office/word/2010/wordprocessingGroup" xmlns:w15="http://schemas.microsoft.com/office/word/2012/wordml" xmlns:w14="http://schemas.microsoft.com/office/word/2010/wordml" xmlns:w="http://schemas.openxmlformats.org/wordprocessingml/2006/main" xmlns:w10="urn:schemas-microsoft-com:office:word" xmlns:wp14="http://schemas.microsoft.com/office/word/2010/wordprocessingDrawing" xmlns:v="urn:schemas-microsoft-com:vml" xmlns:o="urn:schemas-microsoft-com:office:office" xmlns:mc="http://schemas.openxmlformats.org/markup-compatibility/2006" xmlns:wpc="http://schemas.microsoft.com/office/word/2010/wordprocessingCanvas" xmlns="" val="0"/>
+                          <a14:useLocalDpi xmlns="" xmlns:wpc="http://schemas.microsoft.com/office/word/2010/wordprocessingCanvas" xmlns:mc="http://schemas.openxmlformats.org/markup-compatibility/2006" xmlns:o="urn:schemas-microsoft-com:office:office" xmlns:v="urn:schemas-microsoft-com:vml" xmlns:wp14="http://schemas.microsoft.com/office/word/2010/wordprocessingDrawing" xmlns:w10="urn:schemas-microsoft-com:office:word" xmlns:w="http://schemas.openxmlformats.org/wordprocessingml/2006/main" xmlns:w14="http://schemas.microsoft.com/office/word/2010/wordml" xmlns:w15="http://schemas.microsoft.com/office/word/2012/wordml" xmlns:wpg="http://schemas.microsoft.com/office/word/2010/wordprocessingGroup" xmlns:wpi="http://schemas.microsoft.com/office/word/2010/wordprocessingInk" xmlns:wps="http://schemas.microsoft.com/office/word/2010/wordprocessingShape" xmlns:a14="http://schemas.microsoft.com/office/drawing/2010/main" val="0"/>
                         </a:ext>
                       </a:extLst>
                     </a:blip>
@@ -17127,7 +17127,7 @@
                     <a:blip r:embed="rId55" cstate="print">
                       <a:extLst>
                         <a:ext uri="{28A0092B-C50C-407E-A947-70E740481C1C}">
-                          <a14:useLocalDpi xmlns:a14="http://schemas.microsoft.com/office/drawing/2010/main" xmlns:wps="http://schemas.microsoft.com/office/word/2010/wordprocessingShape" xmlns:wpi="http://schemas.microsoft.com/office/word/2010/wordprocessingInk" xmlns:wpg="http://schemas.microsoft.com/office/word/2010/wordprocessingGroup" xmlns:w15="http://schemas.microsoft.com/office/word/2012/wordml" xmlns:w14="http://schemas.microsoft.com/office/word/2010/wordml" xmlns:w="http://schemas.openxmlformats.org/wordprocessingml/2006/main" xmlns:w10="urn:schemas-microsoft-com:office:word" xmlns:wp14="http://schemas.microsoft.com/office/word/2010/wordprocessingDrawing" xmlns:v="urn:schemas-microsoft-com:vml" xmlns:o="urn:schemas-microsoft-com:office:office" xmlns:mc="http://schemas.openxmlformats.org/markup-compatibility/2006" xmlns:wpc="http://schemas.microsoft.com/office/word/2010/wordprocessingCanvas" xmlns="" val="0"/>
+                          <a14:useLocalDpi xmlns="" xmlns:wpc="http://schemas.microsoft.com/office/word/2010/wordprocessingCanvas" xmlns:mc="http://schemas.openxmlformats.org/markup-compatibility/2006" xmlns:o="urn:schemas-microsoft-com:office:office" xmlns:v="urn:schemas-microsoft-com:vml" xmlns:wp14="http://schemas.microsoft.com/office/word/2010/wordprocessingDrawing" xmlns:w10="urn:schemas-microsoft-com:office:word" xmlns:w="http://schemas.openxmlformats.org/wordprocessingml/2006/main" xmlns:w14="http://schemas.microsoft.com/office/word/2010/wordml" xmlns:w15="http://schemas.microsoft.com/office/word/2012/wordml" xmlns:wpg="http://schemas.microsoft.com/office/word/2010/wordprocessingGroup" xmlns:wpi="http://schemas.microsoft.com/office/word/2010/wordprocessingInk" xmlns:wps="http://schemas.microsoft.com/office/word/2010/wordprocessingShape" xmlns:a14="http://schemas.microsoft.com/office/drawing/2010/main" val="0"/>
                         </a:ext>
                       </a:extLst>
                     </a:blip>
@@ -17318,7 +17318,7 @@
                     <a:blip r:embed="rId56" cstate="print">
                       <a:extLst>
                         <a:ext uri="{28A0092B-C50C-407E-A947-70E740481C1C}">
-                          <a14:useLocalDpi xmlns:a14="http://schemas.microsoft.com/office/drawing/2010/main" xmlns:wps="http://schemas.microsoft.com/office/word/2010/wordprocessingShape" xmlns:wpi="http://schemas.microsoft.com/office/word/2010/wordprocessingInk" xmlns:wpg="http://schemas.microsoft.com/office/word/2010/wordprocessingGroup" xmlns:w15="http://schemas.microsoft.com/office/word/2012/wordml" xmlns:w14="http://schemas.microsoft.com/office/word/2010/wordml" xmlns:w="http://schemas.openxmlformats.org/wordprocessingml/2006/main" xmlns:w10="urn:schemas-microsoft-com:office:word" xmlns:wp14="http://schemas.microsoft.com/office/word/2010/wordprocessingDrawing" xmlns:v="urn:schemas-microsoft-com:vml" xmlns:o="urn:schemas-microsoft-com:office:office" xmlns:mc="http://schemas.openxmlformats.org/markup-compatibility/2006" xmlns:wpc="http://schemas.microsoft.com/office/word/2010/wordprocessingCanvas" xmlns="" val="0"/>
+                          <a14:useLocalDpi xmlns="" xmlns:wpc="http://schemas.microsoft.com/office/word/2010/wordprocessingCanvas" xmlns:mc="http://schemas.openxmlformats.org/markup-compatibility/2006" xmlns:o="urn:schemas-microsoft-com:office:office" xmlns:v="urn:schemas-microsoft-com:vml" xmlns:wp14="http://schemas.microsoft.com/office/word/2010/wordprocessingDrawing" xmlns:w10="urn:schemas-microsoft-com:office:word" xmlns:w="http://schemas.openxmlformats.org/wordprocessingml/2006/main" xmlns:w14="http://schemas.microsoft.com/office/word/2010/wordml" xmlns:w15="http://schemas.microsoft.com/office/word/2012/wordml" xmlns:wpg="http://schemas.microsoft.com/office/word/2010/wordprocessingGroup" xmlns:wpi="http://schemas.microsoft.com/office/word/2010/wordprocessingInk" xmlns:wps="http://schemas.microsoft.com/office/word/2010/wordprocessingShape" xmlns:a14="http://schemas.microsoft.com/office/drawing/2010/main" val="0"/>
                         </a:ext>
                       </a:extLst>
                     </a:blip>
@@ -17594,7 +17594,7 @@
                     <a:blip r:embed="rId57" cstate="print">
                       <a:extLst>
                         <a:ext uri="{28A0092B-C50C-407E-A947-70E740481C1C}">
-                          <a14:useLocalDpi xmlns:a14="http://schemas.microsoft.com/office/drawing/2010/main" xmlns:wps="http://schemas.microsoft.com/office/word/2010/wordprocessingShape" xmlns:wpi="http://schemas.microsoft.com/office/word/2010/wordprocessingInk" xmlns:wpg="http://schemas.microsoft.com/office/word/2010/wordprocessingGroup" xmlns:w15="http://schemas.microsoft.com/office/word/2012/wordml" xmlns:w14="http://schemas.microsoft.com/office/word/2010/wordml" xmlns:w="http://schemas.openxmlformats.org/wordprocessingml/2006/main" xmlns:w10="urn:schemas-microsoft-com:office:word" xmlns:wp14="http://schemas.microsoft.com/office/word/2010/wordprocessingDrawing" xmlns:v="urn:schemas-microsoft-com:vml" xmlns:o="urn:schemas-microsoft-com:office:office" xmlns:mc="http://schemas.openxmlformats.org/markup-compatibility/2006" xmlns:wpc="http://schemas.microsoft.com/office/word/2010/wordprocessingCanvas" xmlns="" val="0"/>
+                          <a14:useLocalDpi xmlns="" xmlns:wpc="http://schemas.microsoft.com/office/word/2010/wordprocessingCanvas" xmlns:mc="http://schemas.openxmlformats.org/markup-compatibility/2006" xmlns:o="urn:schemas-microsoft-com:office:office" xmlns:v="urn:schemas-microsoft-com:vml" xmlns:wp14="http://schemas.microsoft.com/office/word/2010/wordprocessingDrawing" xmlns:w10="urn:schemas-microsoft-com:office:word" xmlns:w="http://schemas.openxmlformats.org/wordprocessingml/2006/main" xmlns:w14="http://schemas.microsoft.com/office/word/2010/wordml" xmlns:w15="http://schemas.microsoft.com/office/word/2012/wordml" xmlns:wpg="http://schemas.microsoft.com/office/word/2010/wordprocessingGroup" xmlns:wpi="http://schemas.microsoft.com/office/word/2010/wordprocessingInk" xmlns:wps="http://schemas.microsoft.com/office/word/2010/wordprocessingShape" xmlns:a14="http://schemas.microsoft.com/office/drawing/2010/main" val="0"/>
                         </a:ext>
                       </a:extLst>
                     </a:blip>
@@ -17795,7 +17795,7 @@
                     <a:blip r:embed="rId58" cstate="print">
                       <a:extLst>
                         <a:ext uri="{28A0092B-C50C-407E-A947-70E740481C1C}">
-                          <a14:useLocalDpi xmlns:a14="http://schemas.microsoft.com/office/drawing/2010/main" xmlns:wps="http://schemas.microsoft.com/office/word/2010/wordprocessingShape" xmlns:wpi="http://schemas.microsoft.com/office/word/2010/wordprocessingInk" xmlns:wpg="http://schemas.microsoft.com/office/word/2010/wordprocessingGroup" xmlns:w15="http://schemas.microsoft.com/office/word/2012/wordml" xmlns:w14="http://schemas.microsoft.com/office/word/2010/wordml" xmlns:w="http://schemas.openxmlformats.org/wordprocessingml/2006/main" xmlns:w10="urn:schemas-microsoft-com:office:word" xmlns:wp14="http://schemas.microsoft.com/office/word/2010/wordprocessingDrawing" xmlns:v="urn:schemas-microsoft-com:vml" xmlns:o="urn:schemas-microsoft-com:office:office" xmlns:mc="http://schemas.openxmlformats.org/markup-compatibility/2006" xmlns:wpc="http://schemas.microsoft.com/office/word/2010/wordprocessingCanvas" xmlns="" val="0"/>
+                          <a14:useLocalDpi xmlns="" xmlns:wpc="http://schemas.microsoft.com/office/word/2010/wordprocessingCanvas" xmlns:mc="http://schemas.openxmlformats.org/markup-compatibility/2006" xmlns:o="urn:schemas-microsoft-com:office:office" xmlns:v="urn:schemas-microsoft-com:vml" xmlns:wp14="http://schemas.microsoft.com/office/word/2010/wordprocessingDrawing" xmlns:w10="urn:schemas-microsoft-com:office:word" xmlns:w="http://schemas.openxmlformats.org/wordprocessingml/2006/main" xmlns:w14="http://schemas.microsoft.com/office/word/2010/wordml" xmlns:w15="http://schemas.microsoft.com/office/word/2012/wordml" xmlns:wpg="http://schemas.microsoft.com/office/word/2010/wordprocessingGroup" xmlns:wpi="http://schemas.microsoft.com/office/word/2010/wordprocessingInk" xmlns:wps="http://schemas.microsoft.com/office/word/2010/wordprocessingShape" xmlns:a14="http://schemas.microsoft.com/office/drawing/2010/main" val="0"/>
                         </a:ext>
                       </a:extLst>
                     </a:blip>
@@ -18024,7 +18024,7 @@
                     <a:blip r:embed="rId59" cstate="print">
                       <a:extLst>
                         <a:ext uri="{28A0092B-C50C-407E-A947-70E740481C1C}">
-                          <a14:useLocalDpi xmlns:a14="http://schemas.microsoft.com/office/drawing/2010/main" xmlns:wps="http://schemas.microsoft.com/office/word/2010/wordprocessingShape" xmlns:wpi="http://schemas.microsoft.com/office/word/2010/wordprocessingInk" xmlns:wpg="http://schemas.microsoft.com/office/word/2010/wordprocessingGroup" xmlns:w15="http://schemas.microsoft.com/office/word/2012/wordml" xmlns:w14="http://schemas.microsoft.com/office/word/2010/wordml" xmlns:w="http://schemas.openxmlformats.org/wordprocessingml/2006/main" xmlns:w10="urn:schemas-microsoft-com:office:word" xmlns:wp14="http://schemas.microsoft.com/office/word/2010/wordprocessingDrawing" xmlns:v="urn:schemas-microsoft-com:vml" xmlns:o="urn:schemas-microsoft-com:office:office" xmlns:mc="http://schemas.openxmlformats.org/markup-compatibility/2006" xmlns:wpc="http://schemas.microsoft.com/office/word/2010/wordprocessingCanvas" xmlns="" val="0"/>
+                          <a14:useLocalDpi xmlns="" xmlns:wpc="http://schemas.microsoft.com/office/word/2010/wordprocessingCanvas" xmlns:mc="http://schemas.openxmlformats.org/markup-compatibility/2006" xmlns:o="urn:schemas-microsoft-com:office:office" xmlns:v="urn:schemas-microsoft-com:vml" xmlns:wp14="http://schemas.microsoft.com/office/word/2010/wordprocessingDrawing" xmlns:w10="urn:schemas-microsoft-com:office:word" xmlns:w="http://schemas.openxmlformats.org/wordprocessingml/2006/main" xmlns:w14="http://schemas.microsoft.com/office/word/2010/wordml" xmlns:w15="http://schemas.microsoft.com/office/word/2012/wordml" xmlns:wpg="http://schemas.microsoft.com/office/word/2010/wordprocessingGroup" xmlns:wpi="http://schemas.microsoft.com/office/word/2010/wordprocessingInk" xmlns:wps="http://schemas.microsoft.com/office/word/2010/wordprocessingShape" xmlns:a14="http://schemas.microsoft.com/office/drawing/2010/main" val="0"/>
                         </a:ext>
                       </a:extLst>
                     </a:blip>
@@ -18144,7 +18144,7 @@
                     <a:blip r:embed="rId60" cstate="print">
                       <a:extLst>
                         <a:ext uri="{28A0092B-C50C-407E-A947-70E740481C1C}">
-                          <a14:useLocalDpi xmlns:a14="http://schemas.microsoft.com/office/drawing/2010/main" xmlns:wps="http://schemas.microsoft.com/office/word/2010/wordprocessingShape" xmlns:wpi="http://schemas.microsoft.com/office/word/2010/wordprocessingInk" xmlns:wpg="http://schemas.microsoft.com/office/word/2010/wordprocessingGroup" xmlns:w15="http://schemas.microsoft.com/office/word/2012/wordml" xmlns:w14="http://schemas.microsoft.com/office/word/2010/wordml" xmlns:w="http://schemas.openxmlformats.org/wordprocessingml/2006/main" xmlns:w10="urn:schemas-microsoft-com:office:word" xmlns:wp14="http://schemas.microsoft.com/office/word/2010/wordprocessingDrawing" xmlns:v="urn:schemas-microsoft-com:vml" xmlns:o="urn:schemas-microsoft-com:office:office" xmlns:mc="http://schemas.openxmlformats.org/markup-compatibility/2006" xmlns:wpc="http://schemas.microsoft.com/office/word/2010/wordprocessingCanvas" xmlns="" val="0"/>
+                          <a14:useLocalDpi xmlns="" xmlns:wpc="http://schemas.microsoft.com/office/word/2010/wordprocessingCanvas" xmlns:mc="http://schemas.openxmlformats.org/markup-compatibility/2006" xmlns:o="urn:schemas-microsoft-com:office:office" xmlns:v="urn:schemas-microsoft-com:vml" xmlns:wp14="http://schemas.microsoft.com/office/word/2010/wordprocessingDrawing" xmlns:w10="urn:schemas-microsoft-com:office:word" xmlns:w="http://schemas.openxmlformats.org/wordprocessingml/2006/main" xmlns:w14="http://schemas.microsoft.com/office/word/2010/wordml" xmlns:w15="http://schemas.microsoft.com/office/word/2012/wordml" xmlns:wpg="http://schemas.microsoft.com/office/word/2010/wordprocessingGroup" xmlns:wpi="http://schemas.microsoft.com/office/word/2010/wordprocessingInk" xmlns:wps="http://schemas.microsoft.com/office/word/2010/wordprocessingShape" xmlns:a14="http://schemas.microsoft.com/office/drawing/2010/main" val="0"/>
                         </a:ext>
                       </a:extLst>
                     </a:blip>
@@ -18414,7 +18414,7 @@
                     <a:blip r:embed="rId61" cstate="print">
                       <a:extLst>
                         <a:ext uri="{28A0092B-C50C-407E-A947-70E740481C1C}">
-                          <a14:useLocalDpi xmlns:a14="http://schemas.microsoft.com/office/drawing/2010/main" xmlns:wps="http://schemas.microsoft.com/office/word/2010/wordprocessingShape" xmlns:wpi="http://schemas.microsoft.com/office/word/2010/wordprocessingInk" xmlns:wpg="http://schemas.microsoft.com/office/word/2010/wordprocessingGroup" xmlns:w15="http://schemas.microsoft.com/office/word/2012/wordml" xmlns:w14="http://schemas.microsoft.com/office/word/2010/wordml" xmlns:w="http://schemas.openxmlformats.org/wordprocessingml/2006/main" xmlns:w10="urn:schemas-microsoft-com:office:word" xmlns:wp14="http://schemas.microsoft.com/office/word/2010/wordprocessingDrawing" xmlns:v="urn:schemas-microsoft-com:vml" xmlns:o="urn:schemas-microsoft-com:office:office" xmlns:mc="http://schemas.openxmlformats.org/markup-compatibility/2006" xmlns:wpc="http://schemas.microsoft.com/office/word/2010/wordprocessingCanvas" xmlns="" val="0"/>
+                          <a14:useLocalDpi xmlns="" xmlns:wpc="http://schemas.microsoft.com/office/word/2010/wordprocessingCanvas" xmlns:mc="http://schemas.openxmlformats.org/markup-compatibility/2006" xmlns:o="urn:schemas-microsoft-com:office:office" xmlns:v="urn:schemas-microsoft-com:vml" xmlns:wp14="http://schemas.microsoft.com/office/word/2010/wordprocessingDrawing" xmlns:w10="urn:schemas-microsoft-com:office:word" xmlns:w="http://schemas.openxmlformats.org/wordprocessingml/2006/main" xmlns:w14="http://schemas.microsoft.com/office/word/2010/wordml" xmlns:w15="http://schemas.microsoft.com/office/word/2012/wordml" xmlns:wpg="http://schemas.microsoft.com/office/word/2010/wordprocessingGroup" xmlns:wpi="http://schemas.microsoft.com/office/word/2010/wordprocessingInk" xmlns:wps="http://schemas.microsoft.com/office/word/2010/wordprocessingShape" xmlns:a14="http://schemas.microsoft.com/office/drawing/2010/main" val="0"/>
                         </a:ext>
                       </a:extLst>
                     </a:blip>
@@ -18617,7 +18617,7 @@
                     <a:blip r:embed="rId62" cstate="print">
                       <a:extLst>
                         <a:ext uri="{28A0092B-C50C-407E-A947-70E740481C1C}">
-                          <a14:useLocalDpi xmlns:a14="http://schemas.microsoft.com/office/drawing/2010/main" xmlns:wps="http://schemas.microsoft.com/office/word/2010/wordprocessingShape" xmlns:wpi="http://schemas.microsoft.com/office/word/2010/wordprocessingInk" xmlns:wpg="http://schemas.microsoft.com/office/word/2010/wordprocessingGroup" xmlns:w15="http://schemas.microsoft.com/office/word/2012/wordml" xmlns:w14="http://schemas.microsoft.com/office/word/2010/wordml" xmlns:w="http://schemas.openxmlformats.org/wordprocessingml/2006/main" xmlns:w10="urn:schemas-microsoft-com:office:word" xmlns:wp14="http://schemas.microsoft.com/office/word/2010/wordprocessingDrawing" xmlns:v="urn:schemas-microsoft-com:vml" xmlns:o="urn:schemas-microsoft-com:office:office" xmlns:mc="http://schemas.openxmlformats.org/markup-compatibility/2006" xmlns:wpc="http://schemas.microsoft.com/office/word/2010/wordprocessingCanvas" xmlns="" val="0"/>
+                          <a14:useLocalDpi xmlns="" xmlns:wpc="http://schemas.microsoft.com/office/word/2010/wordprocessingCanvas" xmlns:mc="http://schemas.openxmlformats.org/markup-compatibility/2006" xmlns:o="urn:schemas-microsoft-com:office:office" xmlns:v="urn:schemas-microsoft-com:vml" xmlns:wp14="http://schemas.microsoft.com/office/word/2010/wordprocessingDrawing" xmlns:w10="urn:schemas-microsoft-com:office:word" xmlns:w="http://schemas.openxmlformats.org/wordprocessingml/2006/main" xmlns:w14="http://schemas.microsoft.com/office/word/2010/wordml" xmlns:w15="http://schemas.microsoft.com/office/word/2012/wordml" xmlns:wpg="http://schemas.microsoft.com/office/word/2010/wordprocessingGroup" xmlns:wpi="http://schemas.microsoft.com/office/word/2010/wordprocessingInk" xmlns:wps="http://schemas.microsoft.com/office/word/2010/wordprocessingShape" xmlns:a14="http://schemas.microsoft.com/office/drawing/2010/main" val="0"/>
                         </a:ext>
                       </a:extLst>
                     </a:blip>
@@ -18826,7 +18826,7 @@
                     <a:blip r:embed="rId63" cstate="print">
                       <a:extLst>
                         <a:ext uri="{28A0092B-C50C-407E-A947-70E740481C1C}">
-                          <a14:useLocalDpi xmlns:a14="http://schemas.microsoft.com/office/drawing/2010/main" xmlns:wps="http://schemas.microsoft.com/office/word/2010/wordprocessingShape" xmlns:wpi="http://schemas.microsoft.com/office/word/2010/wordprocessingInk" xmlns:wpg="http://schemas.microsoft.com/office/word/2010/wordprocessingGroup" xmlns:w15="http://schemas.microsoft.com/office/word/2012/wordml" xmlns:w14="http://schemas.microsoft.com/office/word/2010/wordml" xmlns:w="http://schemas.openxmlformats.org/wordprocessingml/2006/main" xmlns:w10="urn:schemas-microsoft-com:office:word" xmlns:wp14="http://schemas.microsoft.com/office/word/2010/wordprocessingDrawing" xmlns:v="urn:schemas-microsoft-com:vml" xmlns:o="urn:schemas-microsoft-com:office:office" xmlns:mc="http://schemas.openxmlformats.org/markup-compatibility/2006" xmlns:wpc="http://schemas.microsoft.com/office/word/2010/wordprocessingCanvas" xmlns="" val="0"/>
+                          <a14:useLocalDpi xmlns="" xmlns:wpc="http://schemas.microsoft.com/office/word/2010/wordprocessingCanvas" xmlns:mc="http://schemas.openxmlformats.org/markup-compatibility/2006" xmlns:o="urn:schemas-microsoft-com:office:office" xmlns:v="urn:schemas-microsoft-com:vml" xmlns:wp14="http://schemas.microsoft.com/office/word/2010/wordprocessingDrawing" xmlns:w10="urn:schemas-microsoft-com:office:word" xmlns:w="http://schemas.openxmlformats.org/wordprocessingml/2006/main" xmlns:w14="http://schemas.microsoft.com/office/word/2010/wordml" xmlns:w15="http://schemas.microsoft.com/office/word/2012/wordml" xmlns:wpg="http://schemas.microsoft.com/office/word/2010/wordprocessingGroup" xmlns:wpi="http://schemas.microsoft.com/office/word/2010/wordprocessingInk" xmlns:wps="http://schemas.microsoft.com/office/word/2010/wordprocessingShape" xmlns:a14="http://schemas.microsoft.com/office/drawing/2010/main" val="0"/>
                         </a:ext>
                       </a:extLst>
                     </a:blip>
@@ -19146,7 +19146,7 @@
                     <a:blip r:embed="rId64" cstate="print">
                       <a:extLst>
                         <a:ext uri="{28A0092B-C50C-407E-A947-70E740481C1C}">
-                          <a14:useLocalDpi xmlns:a14="http://schemas.microsoft.com/office/drawing/2010/main" xmlns:wps="http://schemas.microsoft.com/office/word/2010/wordprocessingShape" xmlns:wpi="http://schemas.microsoft.com/office/word/2010/wordprocessingInk" xmlns:wpg="http://schemas.microsoft.com/office/word/2010/wordprocessingGroup" xmlns:w15="http://schemas.microsoft.com/office/word/2012/wordml" xmlns:w14="http://schemas.microsoft.com/office/word/2010/wordml" xmlns:w="http://schemas.openxmlformats.org/wordprocessingml/2006/main" xmlns:w10="urn:schemas-microsoft-com:office:word" xmlns:wp14="http://schemas.microsoft.com/office/word/2010/wordprocessingDrawing" xmlns:v="urn:schemas-microsoft-com:vml" xmlns:o="urn:schemas-microsoft-com:office:office" xmlns:mc="http://schemas.openxmlformats.org/markup-compatibility/2006" xmlns:wpc="http://schemas.microsoft.com/office/word/2010/wordprocessingCanvas" xmlns="" val="0"/>
+                          <a14:useLocalDpi xmlns="" xmlns:wpc="http://schemas.microsoft.com/office/word/2010/wordprocessingCanvas" xmlns:mc="http://schemas.openxmlformats.org/markup-compatibility/2006" xmlns:o="urn:schemas-microsoft-com:office:office" xmlns:v="urn:schemas-microsoft-com:vml" xmlns:wp14="http://schemas.microsoft.com/office/word/2010/wordprocessingDrawing" xmlns:w10="urn:schemas-microsoft-com:office:word" xmlns:w="http://schemas.openxmlformats.org/wordprocessingml/2006/main" xmlns:w14="http://schemas.microsoft.com/office/word/2010/wordml" xmlns:w15="http://schemas.microsoft.com/office/word/2012/wordml" xmlns:wpg="http://schemas.microsoft.com/office/word/2010/wordprocessingGroup" xmlns:wpi="http://schemas.microsoft.com/office/word/2010/wordprocessingInk" xmlns:wps="http://schemas.microsoft.com/office/word/2010/wordprocessingShape" xmlns:a14="http://schemas.microsoft.com/office/drawing/2010/main" val="0"/>
                         </a:ext>
                       </a:extLst>
                     </a:blip>
@@ -19217,7 +19217,7 @@
                     <a:blip r:embed="rId65" cstate="print">
                       <a:extLst>
                         <a:ext uri="{28A0092B-C50C-407E-A947-70E740481C1C}">
-                          <a14:useLocalDpi xmlns:a14="http://schemas.microsoft.com/office/drawing/2010/main" xmlns:wps="http://schemas.microsoft.com/office/word/2010/wordprocessingShape" xmlns:wpi="http://schemas.microsoft.com/office/word/2010/wordprocessingInk" xmlns:wpg="http://schemas.microsoft.com/office/word/2010/wordprocessingGroup" xmlns:w15="http://schemas.microsoft.com/office/word/2012/wordml" xmlns:w14="http://schemas.microsoft.com/office/word/2010/wordml" xmlns:w="http://schemas.openxmlformats.org/wordprocessingml/2006/main" xmlns:w10="urn:schemas-microsoft-com:office:word" xmlns:wp14="http://schemas.microsoft.com/office/word/2010/wordprocessingDrawing" xmlns:v="urn:schemas-microsoft-com:vml" xmlns:o="urn:schemas-microsoft-com:office:office" xmlns:mc="http://schemas.openxmlformats.org/markup-compatibility/2006" xmlns:wpc="http://schemas.microsoft.com/office/word/2010/wordprocessingCanvas" xmlns="" val="0"/>
+                          <a14:useLocalDpi xmlns="" xmlns:wpc="http://schemas.microsoft.com/office/word/2010/wordprocessingCanvas" xmlns:mc="http://schemas.openxmlformats.org/markup-compatibility/2006" xmlns:o="urn:schemas-microsoft-com:office:office" xmlns:v="urn:schemas-microsoft-com:vml" xmlns:wp14="http://schemas.microsoft.com/office/word/2010/wordprocessingDrawing" xmlns:w10="urn:schemas-microsoft-com:office:word" xmlns:w="http://schemas.openxmlformats.org/wordprocessingml/2006/main" xmlns:w14="http://schemas.microsoft.com/office/word/2010/wordml" xmlns:w15="http://schemas.microsoft.com/office/word/2012/wordml" xmlns:wpg="http://schemas.microsoft.com/office/word/2010/wordprocessingGroup" xmlns:wpi="http://schemas.microsoft.com/office/word/2010/wordprocessingInk" xmlns:wps="http://schemas.microsoft.com/office/word/2010/wordprocessingShape" xmlns:a14="http://schemas.microsoft.com/office/drawing/2010/main" val="0"/>
                         </a:ext>
                       </a:extLst>
                     </a:blip>
@@ -19438,7 +19438,7 @@
                     <a:blip r:embed="rId66" cstate="print">
                       <a:extLst>
                         <a:ext uri="{28A0092B-C50C-407E-A947-70E740481C1C}">
-                          <a14:useLocalDpi xmlns:a14="http://schemas.microsoft.com/office/drawing/2010/main" xmlns:wps="http://schemas.microsoft.com/office/word/2010/wordprocessingShape" xmlns:wpi="http://schemas.microsoft.com/office/word/2010/wordprocessingInk" xmlns:wpg="http://schemas.microsoft.com/office/word/2010/wordprocessingGroup" xmlns:w15="http://schemas.microsoft.com/office/word/2012/wordml" xmlns:w14="http://schemas.microsoft.com/office/word/2010/wordml" xmlns:w="http://schemas.openxmlformats.org/wordprocessingml/2006/main" xmlns:w10="urn:schemas-microsoft-com:office:word" xmlns:wp14="http://schemas.microsoft.com/office/word/2010/wordprocessingDrawing" xmlns:v="urn:schemas-microsoft-com:vml" xmlns:o="urn:schemas-microsoft-com:office:office" xmlns:mc="http://schemas.openxmlformats.org/markup-compatibility/2006" xmlns:wpc="http://schemas.microsoft.com/office/word/2010/wordprocessingCanvas" xmlns="" val="0"/>
+                          <a14:useLocalDpi xmlns="" xmlns:wpc="http://schemas.microsoft.com/office/word/2010/wordprocessingCanvas" xmlns:mc="http://schemas.openxmlformats.org/markup-compatibility/2006" xmlns:o="urn:schemas-microsoft-com:office:office" xmlns:v="urn:schemas-microsoft-com:vml" xmlns:wp14="http://schemas.microsoft.com/office/word/2010/wordprocessingDrawing" xmlns:w10="urn:schemas-microsoft-com:office:word" xmlns:w="http://schemas.openxmlformats.org/wordprocessingml/2006/main" xmlns:w14="http://schemas.microsoft.com/office/word/2010/wordml" xmlns:w15="http://schemas.microsoft.com/office/word/2012/wordml" xmlns:wpg="http://schemas.microsoft.com/office/word/2010/wordprocessingGroup" xmlns:wpi="http://schemas.microsoft.com/office/word/2010/wordprocessingInk" xmlns:wps="http://schemas.microsoft.com/office/word/2010/wordprocessingShape" xmlns:a14="http://schemas.microsoft.com/office/drawing/2010/main" val="0"/>
                         </a:ext>
                       </a:extLst>
                     </a:blip>
@@ -19581,7 +19581,7 @@
                     <a:blip r:embed="rId67" cstate="print">
                       <a:extLst>
                         <a:ext uri="{28A0092B-C50C-407E-A947-70E740481C1C}">
-                          <a14:useLocalDpi xmlns:a14="http://schemas.microsoft.com/office/drawing/2010/main" xmlns:wps="http://schemas.microsoft.com/office/word/2010/wordprocessingShape" xmlns:wpi="http://schemas.microsoft.com/office/word/2010/wordprocessingInk" xmlns:wpg="http://schemas.microsoft.com/office/word/2010/wordprocessingGroup" xmlns:w15="http://schemas.microsoft.com/office/word/2012/wordml" xmlns:w14="http://schemas.microsoft.com/office/word/2010/wordml" xmlns:w="http://schemas.openxmlformats.org/wordprocessingml/2006/main" xmlns:w10="urn:schemas-microsoft-com:office:word" xmlns:wp14="http://schemas.microsoft.com/office/word/2010/wordprocessingDrawing" xmlns:v="urn:schemas-microsoft-com:vml" xmlns:o="urn:schemas-microsoft-com:office:office" xmlns:mc="http://schemas.openxmlformats.org/markup-compatibility/2006" xmlns:wpc="http://schemas.microsoft.com/office/word/2010/wordprocessingCanvas" xmlns="" val="0"/>
+                          <a14:useLocalDpi xmlns="" xmlns:wpc="http://schemas.microsoft.com/office/word/2010/wordprocessingCanvas" xmlns:mc="http://schemas.openxmlformats.org/markup-compatibility/2006" xmlns:o="urn:schemas-microsoft-com:office:office" xmlns:v="urn:schemas-microsoft-com:vml" xmlns:wp14="http://schemas.microsoft.com/office/word/2010/wordprocessingDrawing" xmlns:w10="urn:schemas-microsoft-com:office:word" xmlns:w="http://schemas.openxmlformats.org/wordprocessingml/2006/main" xmlns:w14="http://schemas.microsoft.com/office/word/2010/wordml" xmlns:w15="http://schemas.microsoft.com/office/word/2012/wordml" xmlns:wpg="http://schemas.microsoft.com/office/word/2010/wordprocessingGroup" xmlns:wpi="http://schemas.microsoft.com/office/word/2010/wordprocessingInk" xmlns:wps="http://schemas.microsoft.com/office/word/2010/wordprocessingShape" xmlns:a14="http://schemas.microsoft.com/office/drawing/2010/main" val="0"/>
                         </a:ext>
                       </a:extLst>
                     </a:blip>
@@ -19755,7 +19755,7 @@
                     <a:blip r:embed="rId68" cstate="print">
                       <a:extLst>
                         <a:ext uri="{28A0092B-C50C-407E-A947-70E740481C1C}">
-                          <a14:useLocalDpi xmlns:a14="http://schemas.microsoft.com/office/drawing/2010/main" xmlns:wps="http://schemas.microsoft.com/office/word/2010/wordprocessingShape" xmlns:wpi="http://schemas.microsoft.com/office/word/2010/wordprocessingInk" xmlns:wpg="http://schemas.microsoft.com/office/word/2010/wordprocessingGroup" xmlns:w15="http://schemas.microsoft.com/office/word/2012/wordml" xmlns:w14="http://schemas.microsoft.com/office/word/2010/wordml" xmlns:w="http://schemas.openxmlformats.org/wordprocessingml/2006/main" xmlns:w10="urn:schemas-microsoft-com:office:word" xmlns:wp14="http://schemas.microsoft.com/office/word/2010/wordprocessingDrawing" xmlns:v="urn:schemas-microsoft-com:vml" xmlns:o="urn:schemas-microsoft-com:office:office" xmlns:mc="http://schemas.openxmlformats.org/markup-compatibility/2006" xmlns:wpc="http://schemas.microsoft.com/office/word/2010/wordprocessingCanvas" xmlns="" val="0"/>
+                          <a14:useLocalDpi xmlns="" xmlns:wpc="http://schemas.microsoft.com/office/word/2010/wordprocessingCanvas" xmlns:mc="http://schemas.openxmlformats.org/markup-compatibility/2006" xmlns:o="urn:schemas-microsoft-com:office:office" xmlns:v="urn:schemas-microsoft-com:vml" xmlns:wp14="http://schemas.microsoft.com/office/word/2010/wordprocessingDrawing" xmlns:w10="urn:schemas-microsoft-com:office:word" xmlns:w="http://schemas.openxmlformats.org/wordprocessingml/2006/main" xmlns:w14="http://schemas.microsoft.com/office/word/2010/wordml" xmlns:w15="http://schemas.microsoft.com/office/word/2012/wordml" xmlns:wpg="http://schemas.microsoft.com/office/word/2010/wordprocessingGroup" xmlns:wpi="http://schemas.microsoft.com/office/word/2010/wordprocessingInk" xmlns:wps="http://schemas.microsoft.com/office/word/2010/wordprocessingShape" xmlns:a14="http://schemas.microsoft.com/office/drawing/2010/main" val="0"/>
                         </a:ext>
                       </a:extLst>
                     </a:blip>
@@ -19970,7 +19970,7 @@
                     <a:blip r:embed="rId69" cstate="print">
                       <a:extLst>
                         <a:ext uri="{28A0092B-C50C-407E-A947-70E740481C1C}">
-                          <a14:useLocalDpi xmlns:a14="http://schemas.microsoft.com/office/drawing/2010/main" xmlns:wps="http://schemas.microsoft.com/office/word/2010/wordprocessingShape" xmlns:wpi="http://schemas.microsoft.com/office/word/2010/wordprocessingInk" xmlns:wpg="http://schemas.microsoft.com/office/word/2010/wordprocessingGroup" xmlns:w15="http://schemas.microsoft.com/office/word/2012/wordml" xmlns:w14="http://schemas.microsoft.com/office/word/2010/wordml" xmlns:w="http://schemas.openxmlformats.org/wordprocessingml/2006/main" xmlns:w10="urn:schemas-microsoft-com:office:word" xmlns:wp14="http://schemas.microsoft.com/office/word/2010/wordprocessingDrawing" xmlns:v="urn:schemas-microsoft-com:vml" xmlns:o="urn:schemas-microsoft-com:office:office" xmlns:mc="http://schemas.openxmlformats.org/markup-compatibility/2006" xmlns:wpc="http://schemas.microsoft.com/office/word/2010/wordprocessingCanvas" xmlns="" val="0"/>
+                          <a14:useLocalDpi xmlns="" xmlns:wpc="http://schemas.microsoft.com/office/word/2010/wordprocessingCanvas" xmlns:mc="http://schemas.openxmlformats.org/markup-compatibility/2006" xmlns:o="urn:schemas-microsoft-com:office:office" xmlns:v="urn:schemas-microsoft-com:vml" xmlns:wp14="http://schemas.microsoft.com/office/word/2010/wordprocessingDrawing" xmlns:w10="urn:schemas-microsoft-com:office:word" xmlns:w="http://schemas.openxmlformats.org/wordprocessingml/2006/main" xmlns:w14="http://schemas.microsoft.com/office/word/2010/wordml" xmlns:w15="http://schemas.microsoft.com/office/word/2012/wordml" xmlns:wpg="http://schemas.microsoft.com/office/word/2010/wordprocessingGroup" xmlns:wpi="http://schemas.microsoft.com/office/word/2010/wordprocessingInk" xmlns:wps="http://schemas.microsoft.com/office/word/2010/wordprocessingShape" xmlns:a14="http://schemas.microsoft.com/office/drawing/2010/main" val="0"/>
                         </a:ext>
                       </a:extLst>
                     </a:blip>
@@ -20181,7 +20181,7 @@
                     <a:blip r:embed="rId70" cstate="print">
                       <a:extLst>
                         <a:ext uri="{28A0092B-C50C-407E-A947-70E740481C1C}">
-                          <a14:useLocalDpi xmlns:a14="http://schemas.microsoft.com/office/drawing/2010/main" xmlns:wps="http://schemas.microsoft.com/office/word/2010/wordprocessingShape" xmlns:wpi="http://schemas.microsoft.com/office/word/2010/wordprocessingInk" xmlns:wpg="http://schemas.microsoft.com/office/word/2010/wordprocessingGroup" xmlns:w15="http://schemas.microsoft.com/office/word/2012/wordml" xmlns:w14="http://schemas.microsoft.com/office/word/2010/wordml" xmlns:w="http://schemas.openxmlformats.org/wordprocessingml/2006/main" xmlns:w10="urn:schemas-microsoft-com:office:word" xmlns:wp14="http://schemas.microsoft.com/office/word/2010/wordprocessingDrawing" xmlns:v="urn:schemas-microsoft-com:vml" xmlns:o="urn:schemas-microsoft-com:office:office" xmlns:mc="http://schemas.openxmlformats.org/markup-compatibility/2006" xmlns:wpc="http://schemas.microsoft.com/office/word/2010/wordprocessingCanvas" xmlns="" val="0"/>
+                          <a14:useLocalDpi xmlns="" xmlns:wpc="http://schemas.microsoft.com/office/word/2010/wordprocessingCanvas" xmlns:mc="http://schemas.openxmlformats.org/markup-compatibility/2006" xmlns:o="urn:schemas-microsoft-com:office:office" xmlns:v="urn:schemas-microsoft-com:vml" xmlns:wp14="http://schemas.microsoft.com/office/word/2010/wordprocessingDrawing" xmlns:w10="urn:schemas-microsoft-com:office:word" xmlns:w="http://schemas.openxmlformats.org/wordprocessingml/2006/main" xmlns:w14="http://schemas.microsoft.com/office/word/2010/wordml" xmlns:w15="http://schemas.microsoft.com/office/word/2012/wordml" xmlns:wpg="http://schemas.microsoft.com/office/word/2010/wordprocessingGroup" xmlns:wpi="http://schemas.microsoft.com/office/word/2010/wordprocessingInk" xmlns:wps="http://schemas.microsoft.com/office/word/2010/wordprocessingShape" xmlns:a14="http://schemas.microsoft.com/office/drawing/2010/main" val="0"/>
                         </a:ext>
                       </a:extLst>
                     </a:blip>
@@ -20337,7 +20337,7 @@
                     <a:blip r:embed="rId71" cstate="print">
                       <a:extLst>
                         <a:ext uri="{28A0092B-C50C-407E-A947-70E740481C1C}">
-                          <a14:useLocalDpi xmlns:a14="http://schemas.microsoft.com/office/drawing/2010/main" xmlns:wps="http://schemas.microsoft.com/office/word/2010/wordprocessingShape" xmlns:wpi="http://schemas.microsoft.com/office/word/2010/wordprocessingInk" xmlns:wpg="http://schemas.microsoft.com/office/word/2010/wordprocessingGroup" xmlns:w15="http://schemas.microsoft.com/office/word/2012/wordml" xmlns:w14="http://schemas.microsoft.com/office/word/2010/wordml" xmlns:w="http://schemas.openxmlformats.org/wordprocessingml/2006/main" xmlns:w10="urn:schemas-microsoft-com:office:word" xmlns:wp14="http://schemas.microsoft.com/office/word/2010/wordprocessingDrawing" xmlns:v="urn:schemas-microsoft-com:vml" xmlns:o="urn:schemas-microsoft-com:office:office" xmlns:mc="http://schemas.openxmlformats.org/markup-compatibility/2006" xmlns:wpc="http://schemas.microsoft.com/office/word/2010/wordprocessingCanvas" xmlns="" val="0"/>
+                          <a14:useLocalDpi xmlns="" xmlns:wpc="http://schemas.microsoft.com/office/word/2010/wordprocessingCanvas" xmlns:mc="http://schemas.openxmlformats.org/markup-compatibility/2006" xmlns:o="urn:schemas-microsoft-com:office:office" xmlns:v="urn:schemas-microsoft-com:vml" xmlns:wp14="http://schemas.microsoft.com/office/word/2010/wordprocessingDrawing" xmlns:w10="urn:schemas-microsoft-com:office:word" xmlns:w="http://schemas.openxmlformats.org/wordprocessingml/2006/main" xmlns:w14="http://schemas.microsoft.com/office/word/2010/wordml" xmlns:w15="http://schemas.microsoft.com/office/word/2012/wordml" xmlns:wpg="http://schemas.microsoft.com/office/word/2010/wordprocessingGroup" xmlns:wpi="http://schemas.microsoft.com/office/word/2010/wordprocessingInk" xmlns:wps="http://schemas.microsoft.com/office/word/2010/wordprocessingShape" xmlns:a14="http://schemas.microsoft.com/office/drawing/2010/main" val="0"/>
                         </a:ext>
                       </a:extLst>
                     </a:blip>
@@ -20714,7 +20714,7 @@
                     <a:blip r:embed="rId72" cstate="print">
                       <a:extLst>
                         <a:ext uri="{28A0092B-C50C-407E-A947-70E740481C1C}">
-                          <a14:useLocalDpi xmlns:a14="http://schemas.microsoft.com/office/drawing/2010/main" xmlns:wps="http://schemas.microsoft.com/office/word/2010/wordprocessingShape" xmlns:wpi="http://schemas.microsoft.com/office/word/2010/wordprocessingInk" xmlns:wpg="http://schemas.microsoft.com/office/word/2010/wordprocessingGroup" xmlns:w15="http://schemas.microsoft.com/office/word/2012/wordml" xmlns:w14="http://schemas.microsoft.com/office/word/2010/wordml" xmlns:w="http://schemas.openxmlformats.org/wordprocessingml/2006/main" xmlns:w10="urn:schemas-microsoft-com:office:word" xmlns:wp14="http://schemas.microsoft.com/office/word/2010/wordprocessingDrawing" xmlns:v="urn:schemas-microsoft-com:vml" xmlns:o="urn:schemas-microsoft-com:office:office" xmlns:mc="http://schemas.openxmlformats.org/markup-compatibility/2006" xmlns:wpc="http://schemas.microsoft.com/office/word/2010/wordprocessingCanvas" xmlns="" val="0"/>
+                          <a14:useLocalDpi xmlns="" xmlns:wpc="http://schemas.microsoft.com/office/word/2010/wordprocessingCanvas" xmlns:mc="http://schemas.openxmlformats.org/markup-compatibility/2006" xmlns:o="urn:schemas-microsoft-com:office:office" xmlns:v="urn:schemas-microsoft-com:vml" xmlns:wp14="http://schemas.microsoft.com/office/word/2010/wordprocessingDrawing" xmlns:w10="urn:schemas-microsoft-com:office:word" xmlns:w="http://schemas.openxmlformats.org/wordprocessingml/2006/main" xmlns:w14="http://schemas.microsoft.com/office/word/2010/wordml" xmlns:w15="http://schemas.microsoft.com/office/word/2012/wordml" xmlns:wpg="http://schemas.microsoft.com/office/word/2010/wordprocessingGroup" xmlns:wpi="http://schemas.microsoft.com/office/word/2010/wordprocessingInk" xmlns:wps="http://schemas.microsoft.com/office/word/2010/wordprocessingShape" xmlns:a14="http://schemas.microsoft.com/office/drawing/2010/main" val="0"/>
                         </a:ext>
                       </a:extLst>
                     </a:blip>
@@ -21406,7 +21406,7 @@
                     <a:blip r:embed="rId73" cstate="print">
                       <a:extLst>
                         <a:ext uri="{28A0092B-C50C-407E-A947-70E740481C1C}">
-                          <a14:useLocalDpi xmlns:a14="http://schemas.microsoft.com/office/drawing/2010/main" xmlns:wps="http://schemas.microsoft.com/office/word/2010/wordprocessingShape" xmlns:wpi="http://schemas.microsoft.com/office/word/2010/wordprocessingInk" xmlns:wpg="http://schemas.microsoft.com/office/word/2010/wordprocessingGroup" xmlns:w15="http://schemas.microsoft.com/office/word/2012/wordml" xmlns:w14="http://schemas.microsoft.com/office/word/2010/wordml" xmlns:w="http://schemas.openxmlformats.org/wordprocessingml/2006/main" xmlns:w10="urn:schemas-microsoft-com:office:word" xmlns:wp14="http://schemas.microsoft.com/office/word/2010/wordprocessingDrawing" xmlns:v="urn:schemas-microsoft-com:vml" xmlns:o="urn:schemas-microsoft-com:office:office" xmlns:mc="http://schemas.openxmlformats.org/markup-compatibility/2006" xmlns:wpc="http://schemas.microsoft.com/office/word/2010/wordprocessingCanvas" xmlns="" val="0"/>
+                          <a14:useLocalDpi xmlns="" xmlns:wpc="http://schemas.microsoft.com/office/word/2010/wordprocessingCanvas" xmlns:mc="http://schemas.openxmlformats.org/markup-compatibility/2006" xmlns:o="urn:schemas-microsoft-com:office:office" xmlns:v="urn:schemas-microsoft-com:vml" xmlns:wp14="http://schemas.microsoft.com/office/word/2010/wordprocessingDrawing" xmlns:w10="urn:schemas-microsoft-com:office:word" xmlns:w="http://schemas.openxmlformats.org/wordprocessingml/2006/main" xmlns:w14="http://schemas.microsoft.com/office/word/2010/wordml" xmlns:w15="http://schemas.microsoft.com/office/word/2012/wordml" xmlns:wpg="http://schemas.microsoft.com/office/word/2010/wordprocessingGroup" xmlns:wpi="http://schemas.microsoft.com/office/word/2010/wordprocessingInk" xmlns:wps="http://schemas.microsoft.com/office/word/2010/wordprocessingShape" xmlns:a14="http://schemas.microsoft.com/office/drawing/2010/main" val="0"/>
                         </a:ext>
                       </a:extLst>
                     </a:blip>
@@ -21506,7 +21506,7 @@
                     <a:blip r:embed="rId74" cstate="print">
                       <a:extLst>
                         <a:ext uri="{28A0092B-C50C-407E-A947-70E740481C1C}">
-                          <a14:useLocalDpi xmlns:a14="http://schemas.microsoft.com/office/drawing/2010/main" xmlns:wps="http://schemas.microsoft.com/office/word/2010/wordprocessingShape" xmlns:wpi="http://schemas.microsoft.com/office/word/2010/wordprocessingInk" xmlns:wpg="http://schemas.microsoft.com/office/word/2010/wordprocessingGroup" xmlns:w15="http://schemas.microsoft.com/office/word/2012/wordml" xmlns:w14="http://schemas.microsoft.com/office/word/2010/wordml" xmlns:w="http://schemas.openxmlformats.org/wordprocessingml/2006/main" xmlns:w10="urn:schemas-microsoft-com:office:word" xmlns:wp14="http://schemas.microsoft.com/office/word/2010/wordprocessingDrawing" xmlns:v="urn:schemas-microsoft-com:vml" xmlns:o="urn:schemas-microsoft-com:office:office" xmlns:mc="http://schemas.openxmlformats.org/markup-compatibility/2006" xmlns:wpc="http://schemas.microsoft.com/office/word/2010/wordprocessingCanvas" xmlns="" val="0"/>
+                          <a14:useLocalDpi xmlns="" xmlns:wpc="http://schemas.microsoft.com/office/word/2010/wordprocessingCanvas" xmlns:mc="http://schemas.openxmlformats.org/markup-compatibility/2006" xmlns:o="urn:schemas-microsoft-com:office:office" xmlns:v="urn:schemas-microsoft-com:vml" xmlns:wp14="http://schemas.microsoft.com/office/word/2010/wordprocessingDrawing" xmlns:w10="urn:schemas-microsoft-com:office:word" xmlns:w="http://schemas.openxmlformats.org/wordprocessingml/2006/main" xmlns:w14="http://schemas.microsoft.com/office/word/2010/wordml" xmlns:w15="http://schemas.microsoft.com/office/word/2012/wordml" xmlns:wpg="http://schemas.microsoft.com/office/word/2010/wordprocessingGroup" xmlns:wpi="http://schemas.microsoft.com/office/word/2010/wordprocessingInk" xmlns:wps="http://schemas.microsoft.com/office/word/2010/wordprocessingShape" xmlns:a14="http://schemas.microsoft.com/office/drawing/2010/main" val="0"/>
                         </a:ext>
                       </a:extLst>
                     </a:blip>
@@ -21561,7 +21561,7 @@
                     <a:blip r:embed="rId75" cstate="print">
                       <a:extLst>
                         <a:ext uri="{28A0092B-C50C-407E-A947-70E740481C1C}">
-                          <a14:useLocalDpi xmlns:a14="http://schemas.microsoft.com/office/drawing/2010/main" xmlns:wps="http://schemas.microsoft.com/office/word/2010/wordprocessingShape" xmlns:wpi="http://schemas.microsoft.com/office/word/2010/wordprocessingInk" xmlns:wpg="http://schemas.microsoft.com/office/word/2010/wordprocessingGroup" xmlns:w15="http://schemas.microsoft.com/office/word/2012/wordml" xmlns:w14="http://schemas.microsoft.com/office/word/2010/wordml" xmlns:w="http://schemas.openxmlformats.org/wordprocessingml/2006/main" xmlns:w10="urn:schemas-microsoft-com:office:word" xmlns:wp14="http://schemas.microsoft.com/office/word/2010/wordprocessingDrawing" xmlns:v="urn:schemas-microsoft-com:vml" xmlns:o="urn:schemas-microsoft-com:office:office" xmlns:mc="http://schemas.openxmlformats.org/markup-compatibility/2006" xmlns:wpc="http://schemas.microsoft.com/office/word/2010/wordprocessingCanvas" xmlns="" val="0"/>
+                          <a14:useLocalDpi xmlns="" xmlns:wpc="http://schemas.microsoft.com/office/word/2010/wordprocessingCanvas" xmlns:mc="http://schemas.openxmlformats.org/markup-compatibility/2006" xmlns:o="urn:schemas-microsoft-com:office:office" xmlns:v="urn:schemas-microsoft-com:vml" xmlns:wp14="http://schemas.microsoft.com/office/word/2010/wordprocessingDrawing" xmlns:w10="urn:schemas-microsoft-com:office:word" xmlns:w="http://schemas.openxmlformats.org/wordprocessingml/2006/main" xmlns:w14="http://schemas.microsoft.com/office/word/2010/wordml" xmlns:w15="http://schemas.microsoft.com/office/word/2012/wordml" xmlns:wpg="http://schemas.microsoft.com/office/word/2010/wordprocessingGroup" xmlns:wpi="http://schemas.microsoft.com/office/word/2010/wordprocessingInk" xmlns:wps="http://schemas.microsoft.com/office/word/2010/wordprocessingShape" xmlns:a14="http://schemas.microsoft.com/office/drawing/2010/main" val="0"/>
                         </a:ext>
                       </a:extLst>
                     </a:blip>
@@ -21616,7 +21616,7 @@
                     <a:blip r:embed="rId76" cstate="print">
                       <a:extLst>
                         <a:ext uri="{28A0092B-C50C-407E-A947-70E740481C1C}">
-                          <a14:useLocalDpi xmlns:a14="http://schemas.microsoft.com/office/drawing/2010/main" xmlns:wps="http://schemas.microsoft.com/office/word/2010/wordprocessingShape" xmlns:wpi="http://schemas.microsoft.com/office/word/2010/wordprocessingInk" xmlns:wpg="http://schemas.microsoft.com/office/word/2010/wordprocessingGroup" xmlns:w15="http://schemas.microsoft.com/office/word/2012/wordml" xmlns:w14="http://schemas.microsoft.com/office/word/2010/wordml" xmlns:w="http://schemas.openxmlformats.org/wordprocessingml/2006/main" xmlns:w10="urn:schemas-microsoft-com:office:word" xmlns:wp14="http://schemas.microsoft.com/office/word/2010/wordprocessingDrawing" xmlns:v="urn:schemas-microsoft-com:vml" xmlns:o="urn:schemas-microsoft-com:office:office" xmlns:mc="http://schemas.openxmlformats.org/markup-compatibility/2006" xmlns:wpc="http://schemas.microsoft.com/office/word/2010/wordprocessingCanvas" xmlns="" val="0"/>
+                          <a14:useLocalDpi xmlns="" xmlns:wpc="http://schemas.microsoft.com/office/word/2010/wordprocessingCanvas" xmlns:mc="http://schemas.openxmlformats.org/markup-compatibility/2006" xmlns:o="urn:schemas-microsoft-com:office:office" xmlns:v="urn:schemas-microsoft-com:vml" xmlns:wp14="http://schemas.microsoft.com/office/word/2010/wordprocessingDrawing" xmlns:w10="urn:schemas-microsoft-com:office:word" xmlns:w="http://schemas.openxmlformats.org/wordprocessingml/2006/main" xmlns:w14="http://schemas.microsoft.com/office/word/2010/wordml" xmlns:w15="http://schemas.microsoft.com/office/word/2012/wordml" xmlns:wpg="http://schemas.microsoft.com/office/word/2010/wordprocessingGroup" xmlns:wpi="http://schemas.microsoft.com/office/word/2010/wordprocessingInk" xmlns:wps="http://schemas.microsoft.com/office/word/2010/wordprocessingShape" xmlns:a14="http://schemas.microsoft.com/office/drawing/2010/main" val="0"/>
                         </a:ext>
                       </a:extLst>
                     </a:blip>
@@ -21671,7 +21671,7 @@
                     <a:blip r:embed="rId77" cstate="print">
                       <a:extLst>
                         <a:ext uri="{28A0092B-C50C-407E-A947-70E740481C1C}">
-                          <a14:useLocalDpi xmlns:a14="http://schemas.microsoft.com/office/drawing/2010/main" xmlns:wps="http://schemas.microsoft.com/office/word/2010/wordprocessingShape" xmlns:wpi="http://schemas.microsoft.com/office/word/2010/wordprocessingInk" xmlns:wpg="http://schemas.microsoft.com/office/word/2010/wordprocessingGroup" xmlns:w15="http://schemas.microsoft.com/office/word/2012/wordml" xmlns:w14="http://schemas.microsoft.com/office/word/2010/wordml" xmlns:w="http://schemas.openxmlformats.org/wordprocessingml/2006/main" xmlns:w10="urn:schemas-microsoft-com:office:word" xmlns:wp14="http://schemas.microsoft.com/office/word/2010/wordprocessingDrawing" xmlns:v="urn:schemas-microsoft-com:vml" xmlns:o="urn:schemas-microsoft-com:office:office" xmlns:mc="http://schemas.openxmlformats.org/markup-compatibility/2006" xmlns:wpc="http://schemas.microsoft.com/office/word/2010/wordprocessingCanvas" xmlns="" val="0"/>
+                          <a14:useLocalDpi xmlns="" xmlns:wpc="http://schemas.microsoft.com/office/word/2010/wordprocessingCanvas" xmlns:mc="http://schemas.openxmlformats.org/markup-compatibility/2006" xmlns:o="urn:schemas-microsoft-com:office:office" xmlns:v="urn:schemas-microsoft-com:vml" xmlns:wp14="http://schemas.microsoft.com/office/word/2010/wordprocessingDrawing" xmlns:w10="urn:schemas-microsoft-com:office:word" xmlns:w="http://schemas.openxmlformats.org/wordprocessingml/2006/main" xmlns:w14="http://schemas.microsoft.com/office/word/2010/wordml" xmlns:w15="http://schemas.microsoft.com/office/word/2012/wordml" xmlns:wpg="http://schemas.microsoft.com/office/word/2010/wordprocessingGroup" xmlns:wpi="http://schemas.microsoft.com/office/word/2010/wordprocessingInk" xmlns:wps="http://schemas.microsoft.com/office/word/2010/wordprocessingShape" xmlns:a14="http://schemas.microsoft.com/office/drawing/2010/main" val="0"/>
                         </a:ext>
                       </a:extLst>
                     </a:blip>
@@ -21735,7 +21735,7 @@
                     <a:blip r:embed="rId78" cstate="print">
                       <a:extLst>
                         <a:ext uri="{28A0092B-C50C-407E-A947-70E740481C1C}">
-                          <a14:useLocalDpi xmlns:a14="http://schemas.microsoft.com/office/drawing/2010/main" xmlns:wps="http://schemas.microsoft.com/office/word/2010/wordprocessingShape" xmlns:wpi="http://schemas.microsoft.com/office/word/2010/wordprocessingInk" xmlns:wpg="http://schemas.microsoft.com/office/word/2010/wordprocessingGroup" xmlns:w15="http://schemas.microsoft.com/office/word/2012/wordml" xmlns:w14="http://schemas.microsoft.com/office/word/2010/wordml" xmlns:w="http://schemas.openxmlformats.org/wordprocessingml/2006/main" xmlns:w10="urn:schemas-microsoft-com:office:word" xmlns:wp14="http://schemas.microsoft.com/office/word/2010/wordprocessingDrawing" xmlns:v="urn:schemas-microsoft-com:vml" xmlns:o="urn:schemas-microsoft-com:office:office" xmlns:mc="http://schemas.openxmlformats.org/markup-compatibility/2006" xmlns:wpc="http://schemas.microsoft.com/office/word/2010/wordprocessingCanvas" xmlns="" val="0"/>
+                          <a14:useLocalDpi xmlns="" xmlns:wpc="http://schemas.microsoft.com/office/word/2010/wordprocessingCanvas" xmlns:mc="http://schemas.openxmlformats.org/markup-compatibility/2006" xmlns:o="urn:schemas-microsoft-com:office:office" xmlns:v="urn:schemas-microsoft-com:vml" xmlns:wp14="http://schemas.microsoft.com/office/word/2010/wordprocessingDrawing" xmlns:w10="urn:schemas-microsoft-com:office:word" xmlns:w="http://schemas.openxmlformats.org/wordprocessingml/2006/main" xmlns:w14="http://schemas.microsoft.com/office/word/2010/wordml" xmlns:w15="http://schemas.microsoft.com/office/word/2012/wordml" xmlns:wpg="http://schemas.microsoft.com/office/word/2010/wordprocessingGroup" xmlns:wpi="http://schemas.microsoft.com/office/word/2010/wordprocessingInk" xmlns:wps="http://schemas.microsoft.com/office/word/2010/wordprocessingShape" xmlns:a14="http://schemas.microsoft.com/office/drawing/2010/main" val="0"/>
                         </a:ext>
                       </a:extLst>
                     </a:blip>
@@ -21790,7 +21790,7 @@
                     <a:blip r:embed="rId79" cstate="print">
                       <a:extLst>
                         <a:ext uri="{28A0092B-C50C-407E-A947-70E740481C1C}">
-                          <a14:useLocalDpi xmlns:a14="http://schemas.microsoft.com/office/drawing/2010/main" xmlns:wps="http://schemas.microsoft.com/office/word/2010/wordprocessingShape" xmlns:wpi="http://schemas.microsoft.com/office/word/2010/wordprocessingInk" xmlns:wpg="http://schemas.microsoft.com/office/word/2010/wordprocessingGroup" xmlns:w15="http://schemas.microsoft.com/office/word/2012/wordml" xmlns:w14="http://schemas.microsoft.com/office/word/2010/wordml" xmlns:w="http://schemas.openxmlformats.org/wordprocessingml/2006/main" xmlns:w10="urn:schemas-microsoft-com:office:word" xmlns:wp14="http://schemas.microsoft.com/office/word/2010/wordprocessingDrawing" xmlns:v="urn:schemas-microsoft-com:vml" xmlns:o="urn:schemas-microsoft-com:office:office" xmlns:mc="http://schemas.openxmlformats.org/markup-compatibility/2006" xmlns:wpc="http://schemas.microsoft.com/office/word/2010/wordprocessingCanvas" xmlns="" val="0"/>
+                          <a14:useLocalDpi xmlns="" xmlns:wpc="http://schemas.microsoft.com/office/word/2010/wordprocessingCanvas" xmlns:mc="http://schemas.openxmlformats.org/markup-compatibility/2006" xmlns:o="urn:schemas-microsoft-com:office:office" xmlns:v="urn:schemas-microsoft-com:vml" xmlns:wp14="http://schemas.microsoft.com/office/word/2010/wordprocessingDrawing" xmlns:w10="urn:schemas-microsoft-com:office:word" xmlns:w="http://schemas.openxmlformats.org/wordprocessingml/2006/main" xmlns:w14="http://schemas.microsoft.com/office/word/2010/wordml" xmlns:w15="http://schemas.microsoft.com/office/word/2012/wordml" xmlns:wpg="http://schemas.microsoft.com/office/word/2010/wordprocessingGroup" xmlns:wpi="http://schemas.microsoft.com/office/word/2010/wordprocessingInk" xmlns:wps="http://schemas.microsoft.com/office/word/2010/wordprocessingShape" xmlns:a14="http://schemas.microsoft.com/office/drawing/2010/main" val="0"/>
                         </a:ext>
                       </a:extLst>
                     </a:blip>
@@ -21845,7 +21845,7 @@
                     <a:blip r:embed="rId80" cstate="print">
                       <a:extLst>
                         <a:ext uri="{28A0092B-C50C-407E-A947-70E740481C1C}">
-                          <a14:useLocalDpi xmlns:a14="http://schemas.microsoft.com/office/drawing/2010/main" xmlns:wps="http://schemas.microsoft.com/office/word/2010/wordprocessingShape" xmlns:wpi="http://schemas.microsoft.com/office/word/2010/wordprocessingInk" xmlns:wpg="http://schemas.microsoft.com/office/word/2010/wordprocessingGroup" xmlns:w15="http://schemas.microsoft.com/office/word/2012/wordml" xmlns:w14="http://schemas.microsoft.com/office/word/2010/wordml" xmlns:w="http://schemas.openxmlformats.org/wordprocessingml/2006/main" xmlns:w10="urn:schemas-microsoft-com:office:word" xmlns:wp14="http://schemas.microsoft.com/office/word/2010/wordprocessingDrawing" xmlns:v="urn:schemas-microsoft-com:vml" xmlns:o="urn:schemas-microsoft-com:office:office" xmlns:mc="http://schemas.openxmlformats.org/markup-compatibility/2006" xmlns:wpc="http://schemas.microsoft.com/office/word/2010/wordprocessingCanvas" xmlns="" val="0"/>
+                          <a14:useLocalDpi xmlns="" xmlns:wpc="http://schemas.microsoft.com/office/word/2010/wordprocessingCanvas" xmlns:mc="http://schemas.openxmlformats.org/markup-compatibility/2006" xmlns:o="urn:schemas-microsoft-com:office:office" xmlns:v="urn:schemas-microsoft-com:vml" xmlns:wp14="http://schemas.microsoft.com/office/word/2010/wordprocessingDrawing" xmlns:w10="urn:schemas-microsoft-com:office:word" xmlns:w="http://schemas.openxmlformats.org/wordprocessingml/2006/main" xmlns:w14="http://schemas.microsoft.com/office/word/2010/wordml" xmlns:w15="http://schemas.microsoft.com/office/word/2012/wordml" xmlns:wpg="http://schemas.microsoft.com/office/word/2010/wordprocessingGroup" xmlns:wpi="http://schemas.microsoft.com/office/word/2010/wordprocessingInk" xmlns:wps="http://schemas.microsoft.com/office/word/2010/wordprocessingShape" xmlns:a14="http://schemas.microsoft.com/office/drawing/2010/main" val="0"/>
                         </a:ext>
                       </a:extLst>
                     </a:blip>
@@ -21900,7 +21900,7 @@
                     <a:blip r:embed="rId81" cstate="print">
                       <a:extLst>
                         <a:ext uri="{28A0092B-C50C-407E-A947-70E740481C1C}">
-                          <a14:useLocalDpi xmlns:a14="http://schemas.microsoft.com/office/drawing/2010/main" xmlns:wps="http://schemas.microsoft.com/office/word/2010/wordprocessingShape" xmlns:wpi="http://schemas.microsoft.com/office/word/2010/wordprocessingInk" xmlns:wpg="http://schemas.microsoft.com/office/word/2010/wordprocessingGroup" xmlns:w15="http://schemas.microsoft.com/office/word/2012/wordml" xmlns:w14="http://schemas.microsoft.com/office/word/2010/wordml" xmlns:w="http://schemas.openxmlformats.org/wordprocessingml/2006/main" xmlns:w10="urn:schemas-microsoft-com:office:word" xmlns:wp14="http://schemas.microsoft.com/office/word/2010/wordprocessingDrawing" xmlns:v="urn:schemas-microsoft-com:vml" xmlns:o="urn:schemas-microsoft-com:office:office" xmlns:mc="http://schemas.openxmlformats.org/markup-compatibility/2006" xmlns:wpc="http://schemas.microsoft.com/office/word/2010/wordprocessingCanvas" xmlns="" val="0"/>
+                          <a14:useLocalDpi xmlns="" xmlns:wpc="http://schemas.microsoft.com/office/word/2010/wordprocessingCanvas" xmlns:mc="http://schemas.openxmlformats.org/markup-compatibility/2006" xmlns:o="urn:schemas-microsoft-com:office:office" xmlns:v="urn:schemas-microsoft-com:vml" xmlns:wp14="http://schemas.microsoft.com/office/word/2010/wordprocessingDrawing" xmlns:w10="urn:schemas-microsoft-com:office:word" xmlns:w="http://schemas.openxmlformats.org/wordprocessingml/2006/main" xmlns:w14="http://schemas.microsoft.com/office/word/2010/wordml" xmlns:w15="http://schemas.microsoft.com/office/word/2012/wordml" xmlns:wpg="http://schemas.microsoft.com/office/word/2010/wordprocessingGroup" xmlns:wpi="http://schemas.microsoft.com/office/word/2010/wordprocessingInk" xmlns:wps="http://schemas.microsoft.com/office/word/2010/wordprocessingShape" xmlns:a14="http://schemas.microsoft.com/office/drawing/2010/main" val="0"/>
                         </a:ext>
                       </a:extLst>
                     </a:blip>
@@ -21955,7 +21955,7 @@
                     <a:blip r:embed="rId82" cstate="print">
                       <a:extLst>
                         <a:ext uri="{28A0092B-C50C-407E-A947-70E740481C1C}">
-                          <a14:useLocalDpi xmlns:a14="http://schemas.microsoft.com/office/drawing/2010/main" xmlns:wps="http://schemas.microsoft.com/office/word/2010/wordprocessingShape" xmlns:wpi="http://schemas.microsoft.com/office/word/2010/wordprocessingInk" xmlns:wpg="http://schemas.microsoft.com/office/word/2010/wordprocessingGroup" xmlns:w15="http://schemas.microsoft.com/office/word/2012/wordml" xmlns:w14="http://schemas.microsoft.com/office/word/2010/wordml" xmlns:w="http://schemas.openxmlformats.org/wordprocessingml/2006/main" xmlns:w10="urn:schemas-microsoft-com:office:word" xmlns:wp14="http://schemas.microsoft.com/office/word/2010/wordprocessingDrawing" xmlns:v="urn:schemas-microsoft-com:vml" xmlns:o="urn:schemas-microsoft-com:office:office" xmlns:mc="http://schemas.openxmlformats.org/markup-compatibility/2006" xmlns:wpc="http://schemas.microsoft.com/office/word/2010/wordprocessingCanvas" xmlns="" val="0"/>
+                          <a14:useLocalDpi xmlns="" xmlns:wpc="http://schemas.microsoft.com/office/word/2010/wordprocessingCanvas" xmlns:mc="http://schemas.openxmlformats.org/markup-compatibility/2006" xmlns:o="urn:schemas-microsoft-com:office:office" xmlns:v="urn:schemas-microsoft-com:vml" xmlns:wp14="http://schemas.microsoft.com/office/word/2010/wordprocessingDrawing" xmlns:w10="urn:schemas-microsoft-com:office:word" xmlns:w="http://schemas.openxmlformats.org/wordprocessingml/2006/main" xmlns:w14="http://schemas.microsoft.com/office/word/2010/wordml" xmlns:w15="http://schemas.microsoft.com/office/word/2012/wordml" xmlns:wpg="http://schemas.microsoft.com/office/word/2010/wordprocessingGroup" xmlns:wpi="http://schemas.microsoft.com/office/word/2010/wordprocessingInk" xmlns:wps="http://schemas.microsoft.com/office/word/2010/wordprocessingShape" xmlns:a14="http://schemas.microsoft.com/office/drawing/2010/main" val="0"/>
                         </a:ext>
                       </a:extLst>
                     </a:blip>
@@ -22010,7 +22010,7 @@
                     <a:blip r:embed="rId83" cstate="print">
                       <a:extLst>
                         <a:ext uri="{28A0092B-C50C-407E-A947-70E740481C1C}">
-                          <a14:useLocalDpi xmlns:a14="http://schemas.microsoft.com/office/drawing/2010/main" xmlns:wps="http://schemas.microsoft.com/office/word/2010/wordprocessingShape" xmlns:wpi="http://schemas.microsoft.com/office/word/2010/wordprocessingInk" xmlns:wpg="http://schemas.microsoft.com/office/word/2010/wordprocessingGroup" xmlns:w15="http://schemas.microsoft.com/office/word/2012/wordml" xmlns:w14="http://schemas.microsoft.com/office/word/2010/wordml" xmlns:w="http://schemas.openxmlformats.org/wordprocessingml/2006/main" xmlns:w10="urn:schemas-microsoft-com:office:word" xmlns:wp14="http://schemas.microsoft.com/office/word/2010/wordprocessingDrawing" xmlns:v="urn:schemas-microsoft-com:vml" xmlns:o="urn:schemas-microsoft-com:office:office" xmlns:mc="http://schemas.openxmlformats.org/markup-compatibility/2006" xmlns:wpc="http://schemas.microsoft.com/office/word/2010/wordprocessingCanvas" xmlns="" val="0"/>
+                          <a14:useLocalDpi xmlns="" xmlns:wpc="http://schemas.microsoft.com/office/word/2010/wordprocessingCanvas" xmlns:mc="http://schemas.openxmlformats.org/markup-compatibility/2006" xmlns:o="urn:schemas-microsoft-com:office:office" xmlns:v="urn:schemas-microsoft-com:vml" xmlns:wp14="http://schemas.microsoft.com/office/word/2010/wordprocessingDrawing" xmlns:w10="urn:schemas-microsoft-com:office:word" xmlns:w="http://schemas.openxmlformats.org/wordprocessingml/2006/main" xmlns:w14="http://schemas.microsoft.com/office/word/2010/wordml" xmlns:w15="http://schemas.microsoft.com/office/word/2012/wordml" xmlns:wpg="http://schemas.microsoft.com/office/word/2010/wordprocessingGroup" xmlns:wpi="http://schemas.microsoft.com/office/word/2010/wordprocessingInk" xmlns:wps="http://schemas.microsoft.com/office/word/2010/wordprocessingShape" xmlns:a14="http://schemas.microsoft.com/office/drawing/2010/main" val="0"/>
                         </a:ext>
                       </a:extLst>
                     </a:blip>
@@ -22065,7 +22065,7 @@
                     <a:blip r:embed="rId84" cstate="print">
                       <a:extLst>
                         <a:ext uri="{28A0092B-C50C-407E-A947-70E740481C1C}">
-                          <a14:useLocalDpi xmlns:a14="http://schemas.microsoft.com/office/drawing/2010/main" xmlns:wps="http://schemas.microsoft.com/office/word/2010/wordprocessingShape" xmlns:wpi="http://schemas.microsoft.com/office/word/2010/wordprocessingInk" xmlns:wpg="http://schemas.microsoft.com/office/word/2010/wordprocessingGroup" xmlns:w15="http://schemas.microsoft.com/office/word/2012/wordml" xmlns:w14="http://schemas.microsoft.com/office/word/2010/wordml" xmlns:w="http://schemas.openxmlformats.org/wordprocessingml/2006/main" xmlns:w10="urn:schemas-microsoft-com:office:word" xmlns:wp14="http://schemas.microsoft.com/office/word/2010/wordprocessingDrawing" xmlns:v="urn:schemas-microsoft-com:vml" xmlns:o="urn:schemas-microsoft-com:office:office" xmlns:mc="http://schemas.openxmlformats.org/markup-compatibility/2006" xmlns:wpc="http://schemas.microsoft.com/office/word/2010/wordprocessingCanvas" xmlns="" val="0"/>
+                          <a14:useLocalDpi xmlns="" xmlns:wpc="http://schemas.microsoft.com/office/word/2010/wordprocessingCanvas" xmlns:mc="http://schemas.openxmlformats.org/markup-compatibility/2006" xmlns:o="urn:schemas-microsoft-com:office:office" xmlns:v="urn:schemas-microsoft-com:vml" xmlns:wp14="http://schemas.microsoft.com/office/word/2010/wordprocessingDrawing" xmlns:w10="urn:schemas-microsoft-com:office:word" xmlns:w="http://schemas.openxmlformats.org/wordprocessingml/2006/main" xmlns:w14="http://schemas.microsoft.com/office/word/2010/wordml" xmlns:w15="http://schemas.microsoft.com/office/word/2012/wordml" xmlns:wpg="http://schemas.microsoft.com/office/word/2010/wordprocessingGroup" xmlns:wpi="http://schemas.microsoft.com/office/word/2010/wordprocessingInk" xmlns:wps="http://schemas.microsoft.com/office/word/2010/wordprocessingShape" xmlns:a14="http://schemas.microsoft.com/office/drawing/2010/main" val="0"/>
                         </a:ext>
                       </a:extLst>
                     </a:blip>
@@ -22120,7 +22120,7 @@
                     <a:blip r:embed="rId85" cstate="print">
                       <a:extLst>
                         <a:ext uri="{28A0092B-C50C-407E-A947-70E740481C1C}">
-                          <a14:useLocalDpi xmlns:a14="http://schemas.microsoft.com/office/drawing/2010/main" xmlns:wps="http://schemas.microsoft.com/office/word/2010/wordprocessingShape" xmlns:wpi="http://schemas.microsoft.com/office/word/2010/wordprocessingInk" xmlns:wpg="http://schemas.microsoft.com/office/word/2010/wordprocessingGroup" xmlns:w15="http://schemas.microsoft.com/office/word/2012/wordml" xmlns:w14="http://schemas.microsoft.com/office/word/2010/wordml" xmlns:w="http://schemas.openxmlformats.org/wordprocessingml/2006/main" xmlns:w10="urn:schemas-microsoft-com:office:word" xmlns:wp14="http://schemas.microsoft.com/office/word/2010/wordprocessingDrawing" xmlns:v="urn:schemas-microsoft-com:vml" xmlns:o="urn:schemas-microsoft-com:office:office" xmlns:mc="http://schemas.openxmlformats.org/markup-compatibility/2006" xmlns:wpc="http://schemas.microsoft.com/office/word/2010/wordprocessingCanvas" xmlns="" val="0"/>
+                          <a14:useLocalDpi xmlns="" xmlns:wpc="http://schemas.microsoft.com/office/word/2010/wordprocessingCanvas" xmlns:mc="http://schemas.openxmlformats.org/markup-compatibility/2006" xmlns:o="urn:schemas-microsoft-com:office:office" xmlns:v="urn:schemas-microsoft-com:vml" xmlns:wp14="http://schemas.microsoft.com/office/word/2010/wordprocessingDrawing" xmlns:w10="urn:schemas-microsoft-com:office:word" xmlns:w="http://schemas.openxmlformats.org/wordprocessingml/2006/main" xmlns:w14="http://schemas.microsoft.com/office/word/2010/wordml" xmlns:w15="http://schemas.microsoft.com/office/word/2012/wordml" xmlns:wpg="http://schemas.microsoft.com/office/word/2010/wordprocessingGroup" xmlns:wpi="http://schemas.microsoft.com/office/word/2010/wordprocessingInk" xmlns:wps="http://schemas.microsoft.com/office/word/2010/wordprocessingShape" xmlns:a14="http://schemas.microsoft.com/office/drawing/2010/main" val="0"/>
                         </a:ext>
                       </a:extLst>
                     </a:blip>
@@ -22175,7 +22175,7 @@
                     <a:blip r:embed="rId86" cstate="print">
                       <a:extLst>
                         <a:ext uri="{28A0092B-C50C-407E-A947-70E740481C1C}">
-                          <a14:useLocalDpi xmlns:a14="http://schemas.microsoft.com/office/drawing/2010/main" xmlns:wps="http://schemas.microsoft.com/office/word/2010/wordprocessingShape" xmlns:wpi="http://schemas.microsoft.com/office/word/2010/wordprocessingInk" xmlns:wpg="http://schemas.microsoft.com/office/word/2010/wordprocessingGroup" xmlns:w15="http://schemas.microsoft.com/office/word/2012/wordml" xmlns:w14="http://schemas.microsoft.com/office/word/2010/wordml" xmlns:w="http://schemas.openxmlformats.org/wordprocessingml/2006/main" xmlns:w10="urn:schemas-microsoft-com:office:word" xmlns:wp14="http://schemas.microsoft.com/office/word/2010/wordprocessingDrawing" xmlns:v="urn:schemas-microsoft-com:vml" xmlns:o="urn:schemas-microsoft-com:office:office" xmlns:mc="http://schemas.openxmlformats.org/markup-compatibility/2006" xmlns:wpc="http://schemas.microsoft.com/office/word/2010/wordprocessingCanvas" xmlns="" val="0"/>
+                          <a14:useLocalDpi xmlns="" xmlns:wpc="http://schemas.microsoft.com/office/word/2010/wordprocessingCanvas" xmlns:mc="http://schemas.openxmlformats.org/markup-compatibility/2006" xmlns:o="urn:schemas-microsoft-com:office:office" xmlns:v="urn:schemas-microsoft-com:vml" xmlns:wp14="http://schemas.microsoft.com/office/word/2010/wordprocessingDrawing" xmlns:w10="urn:schemas-microsoft-com:office:word" xmlns:w="http://schemas.openxmlformats.org/wordprocessingml/2006/main" xmlns:w14="http://schemas.microsoft.com/office/word/2010/wordml" xmlns:w15="http://schemas.microsoft.com/office/word/2012/wordml" xmlns:wpg="http://schemas.microsoft.com/office/word/2010/wordprocessingGroup" xmlns:wpi="http://schemas.microsoft.com/office/word/2010/wordprocessingInk" xmlns:wps="http://schemas.microsoft.com/office/word/2010/wordprocessingShape" xmlns:a14="http://schemas.microsoft.com/office/drawing/2010/main" val="0"/>
                         </a:ext>
                       </a:extLst>
                     </a:blip>
@@ -22230,7 +22230,7 @@
                     <a:blip r:embed="rId87" cstate="print">
                       <a:extLst>
                         <a:ext uri="{28A0092B-C50C-407E-A947-70E740481C1C}">
-                          <a14:useLocalDpi xmlns:a14="http://schemas.microsoft.com/office/drawing/2010/main" xmlns:wps="http://schemas.microsoft.com/office/word/2010/wordprocessingShape" xmlns:wpi="http://schemas.microsoft.com/office/word/2010/wordprocessingInk" xmlns:wpg="http://schemas.microsoft.com/office/word/2010/wordprocessingGroup" xmlns:w15="http://schemas.microsoft.com/office/word/2012/wordml" xmlns:w14="http://schemas.microsoft.com/office/word/2010/wordml" xmlns:w="http://schemas.openxmlformats.org/wordprocessingml/2006/main" xmlns:w10="urn:schemas-microsoft-com:office:word" xmlns:wp14="http://schemas.microsoft.com/office/word/2010/wordprocessingDrawing" xmlns:v="urn:schemas-microsoft-com:vml" xmlns:o="urn:schemas-microsoft-com:office:office" xmlns:mc="http://schemas.openxmlformats.org/markup-compatibility/2006" xmlns:wpc="http://schemas.microsoft.com/office/word/2010/wordprocessingCanvas" xmlns="" val="0"/>
+                          <a14:useLocalDpi xmlns="" xmlns:wpc="http://schemas.microsoft.com/office/word/2010/wordprocessingCanvas" xmlns:mc="http://schemas.openxmlformats.org/markup-compatibility/2006" xmlns:o="urn:schemas-microsoft-com:office:office" xmlns:v="urn:schemas-microsoft-com:vml" xmlns:wp14="http://schemas.microsoft.com/office/word/2010/wordprocessingDrawing" xmlns:w10="urn:schemas-microsoft-com:office:word" xmlns:w="http://schemas.openxmlformats.org/wordprocessingml/2006/main" xmlns:w14="http://schemas.microsoft.com/office/word/2010/wordml" xmlns:w15="http://schemas.microsoft.com/office/word/2012/wordml" xmlns:wpg="http://schemas.microsoft.com/office/word/2010/wordprocessingGroup" xmlns:wpi="http://schemas.microsoft.com/office/word/2010/wordprocessingInk" xmlns:wps="http://schemas.microsoft.com/office/word/2010/wordprocessingShape" xmlns:a14="http://schemas.microsoft.com/office/drawing/2010/main" val="0"/>
                         </a:ext>
                       </a:extLst>
                     </a:blip>
@@ -22285,7 +22285,7 @@
                     <a:blip r:embed="rId88" cstate="print">
                       <a:extLst>
                         <a:ext uri="{28A0092B-C50C-407E-A947-70E740481C1C}">
-                          <a14:useLocalDpi xmlns:a14="http://schemas.microsoft.com/office/drawing/2010/main" xmlns:wps="http://schemas.microsoft.com/office/word/2010/wordprocessingShape" xmlns:wpi="http://schemas.microsoft.com/office/word/2010/wordprocessingInk" xmlns:wpg="http://schemas.microsoft.com/office/word/2010/wordprocessingGroup" xmlns:w15="http://schemas.microsoft.com/office/word/2012/wordml" xmlns:w14="http://schemas.microsoft.com/office/word/2010/wordml" xmlns:w="http://schemas.openxmlformats.org/wordprocessingml/2006/main" xmlns:w10="urn:schemas-microsoft-com:office:word" xmlns:wp14="http://schemas.microsoft.com/office/word/2010/wordprocessingDrawing" xmlns:v="urn:schemas-microsoft-com:vml" xmlns:o="urn:schemas-microsoft-com:office:office" xmlns:mc="http://schemas.openxmlformats.org/markup-compatibility/2006" xmlns:wpc="http://schemas.microsoft.com/office/word/2010/wordprocessingCanvas" xmlns="" val="0"/>
+                          <a14:useLocalDpi xmlns="" xmlns:wpc="http://schemas.microsoft.com/office/word/2010/wordprocessingCanvas" xmlns:mc="http://schemas.openxmlformats.org/markup-compatibility/2006" xmlns:o="urn:schemas-microsoft-com:office:office" xmlns:v="urn:schemas-microsoft-com:vml" xmlns:wp14="http://schemas.microsoft.com/office/word/2010/wordprocessingDrawing" xmlns:w10="urn:schemas-microsoft-com:office:word" xmlns:w="http://schemas.openxmlformats.org/wordprocessingml/2006/main" xmlns:w14="http://schemas.microsoft.com/office/word/2010/wordml" xmlns:w15="http://schemas.microsoft.com/office/word/2012/wordml" xmlns:wpg="http://schemas.microsoft.com/office/word/2010/wordprocessingGroup" xmlns:wpi="http://schemas.microsoft.com/office/word/2010/wordprocessingInk" xmlns:wps="http://schemas.microsoft.com/office/word/2010/wordprocessingShape" xmlns:a14="http://schemas.microsoft.com/office/drawing/2010/main" val="0"/>
                         </a:ext>
                       </a:extLst>
                     </a:blip>
@@ -22340,7 +22340,7 @@
                     <a:blip r:embed="rId89" cstate="print">
                       <a:extLst>
                         <a:ext uri="{28A0092B-C50C-407E-A947-70E740481C1C}">
-                          <a14:useLocalDpi xmlns:a14="http://schemas.microsoft.com/office/drawing/2010/main" xmlns:wps="http://schemas.microsoft.com/office/word/2010/wordprocessingShape" xmlns:wpi="http://schemas.microsoft.com/office/word/2010/wordprocessingInk" xmlns:wpg="http://schemas.microsoft.com/office/word/2010/wordprocessingGroup" xmlns:w15="http://schemas.microsoft.com/office/word/2012/wordml" xmlns:w14="http://schemas.microsoft.com/office/word/2010/wordml" xmlns:w="http://schemas.openxmlformats.org/wordprocessingml/2006/main" xmlns:w10="urn:schemas-microsoft-com:office:word" xmlns:wp14="http://schemas.microsoft.com/office/word/2010/wordprocessingDrawing" xmlns:v="urn:schemas-microsoft-com:vml" xmlns:o="urn:schemas-microsoft-com:office:office" xmlns:mc="http://schemas.openxmlformats.org/markup-compatibility/2006" xmlns:wpc="http://schemas.microsoft.com/office/word/2010/wordprocessingCanvas" xmlns="" val="0"/>
+                          <a14:useLocalDpi xmlns="" xmlns:wpc="http://schemas.microsoft.com/office/word/2010/wordprocessingCanvas" xmlns:mc="http://schemas.openxmlformats.org/markup-compatibility/2006" xmlns:o="urn:schemas-microsoft-com:office:office" xmlns:v="urn:schemas-microsoft-com:vml" xmlns:wp14="http://schemas.microsoft.com/office/word/2010/wordprocessingDrawing" xmlns:w10="urn:schemas-microsoft-com:office:word" xmlns:w="http://schemas.openxmlformats.org/wordprocessingml/2006/main" xmlns:w14="http://schemas.microsoft.com/office/word/2010/wordml" xmlns:w15="http://schemas.microsoft.com/office/word/2012/wordml" xmlns:wpg="http://schemas.microsoft.com/office/word/2010/wordprocessingGroup" xmlns:wpi="http://schemas.microsoft.com/office/word/2010/wordprocessingInk" xmlns:wps="http://schemas.microsoft.com/office/word/2010/wordprocessingShape" xmlns:a14="http://schemas.microsoft.com/office/drawing/2010/main" val="0"/>
                         </a:ext>
                       </a:extLst>
                     </a:blip>
@@ -22573,7 +22573,7 @@
                     <a:blip r:embed="rId90" cstate="print">
                       <a:extLst>
                         <a:ext uri="{28A0092B-C50C-407E-A947-70E740481C1C}">
-                          <a14:useLocalDpi xmlns:a14="http://schemas.microsoft.com/office/drawing/2010/main" xmlns:wps="http://schemas.microsoft.com/office/word/2010/wordprocessingShape" xmlns:wpi="http://schemas.microsoft.com/office/word/2010/wordprocessingInk" xmlns:wpg="http://schemas.microsoft.com/office/word/2010/wordprocessingGroup" xmlns:w15="http://schemas.microsoft.com/office/word/2012/wordml" xmlns:w14="http://schemas.microsoft.com/office/word/2010/wordml" xmlns:w="http://schemas.openxmlformats.org/wordprocessingml/2006/main" xmlns:w10="urn:schemas-microsoft-com:office:word" xmlns:wp14="http://schemas.microsoft.com/office/word/2010/wordprocessingDrawing" xmlns:v="urn:schemas-microsoft-com:vml" xmlns:o="urn:schemas-microsoft-com:office:office" xmlns:mc="http://schemas.openxmlformats.org/markup-compatibility/2006" xmlns:wpc="http://schemas.microsoft.com/office/word/2010/wordprocessingCanvas" xmlns="" val="0"/>
+                          <a14:useLocalDpi xmlns="" xmlns:wpc="http://schemas.microsoft.com/office/word/2010/wordprocessingCanvas" xmlns:mc="http://schemas.openxmlformats.org/markup-compatibility/2006" xmlns:o="urn:schemas-microsoft-com:office:office" xmlns:v="urn:schemas-microsoft-com:vml" xmlns:wp14="http://schemas.microsoft.com/office/word/2010/wordprocessingDrawing" xmlns:w10="urn:schemas-microsoft-com:office:word" xmlns:w="http://schemas.openxmlformats.org/wordprocessingml/2006/main" xmlns:w14="http://schemas.microsoft.com/office/word/2010/wordml" xmlns:w15="http://schemas.microsoft.com/office/word/2012/wordml" xmlns:wpg="http://schemas.microsoft.com/office/word/2010/wordprocessingGroup" xmlns:wpi="http://schemas.microsoft.com/office/word/2010/wordprocessingInk" xmlns:wps="http://schemas.microsoft.com/office/word/2010/wordprocessingShape" xmlns:a14="http://schemas.microsoft.com/office/drawing/2010/main" val="0"/>
                         </a:ext>
                       </a:extLst>
                     </a:blip>
@@ -22725,7 +22725,7 @@
                     <a:blip r:embed="rId91" cstate="print">
                       <a:extLst>
                         <a:ext uri="{28A0092B-C50C-407E-A947-70E740481C1C}">
-                          <a14:useLocalDpi xmlns:a14="http://schemas.microsoft.com/office/drawing/2010/main" xmlns:wps="http://schemas.microsoft.com/office/word/2010/wordprocessingShape" xmlns:wpi="http://schemas.microsoft.com/office/word/2010/wordprocessingInk" xmlns:wpg="http://schemas.microsoft.com/office/word/2010/wordprocessingGroup" xmlns:w15="http://schemas.microsoft.com/office/word/2012/wordml" xmlns:w14="http://schemas.microsoft.com/office/word/2010/wordml" xmlns:w="http://schemas.openxmlformats.org/wordprocessingml/2006/main" xmlns:w10="urn:schemas-microsoft-com:office:word" xmlns:wp14="http://schemas.microsoft.com/office/word/2010/wordprocessingDrawing" xmlns:v="urn:schemas-microsoft-com:vml" xmlns:o="urn:schemas-microsoft-com:office:office" xmlns:mc="http://schemas.openxmlformats.org/markup-compatibility/2006" xmlns:wpc="http://schemas.microsoft.com/office/word/2010/wordprocessingCanvas" xmlns="" val="0"/>
+                          <a14:useLocalDpi xmlns="" xmlns:wpc="http://schemas.microsoft.com/office/word/2010/wordprocessingCanvas" xmlns:mc="http://schemas.openxmlformats.org/markup-compatibility/2006" xmlns:o="urn:schemas-microsoft-com:office:office" xmlns:v="urn:schemas-microsoft-com:vml" xmlns:wp14="http://schemas.microsoft.com/office/word/2010/wordprocessingDrawing" xmlns:w10="urn:schemas-microsoft-com:office:word" xmlns:w="http://schemas.openxmlformats.org/wordprocessingml/2006/main" xmlns:w14="http://schemas.microsoft.com/office/word/2010/wordml" xmlns:w15="http://schemas.microsoft.com/office/word/2012/wordml" xmlns:wpg="http://schemas.microsoft.com/office/word/2010/wordprocessingGroup" xmlns:wpi="http://schemas.microsoft.com/office/word/2010/wordprocessingInk" xmlns:wps="http://schemas.microsoft.com/office/word/2010/wordprocessingShape" xmlns:a14="http://schemas.microsoft.com/office/drawing/2010/main" val="0"/>
                         </a:ext>
                       </a:extLst>
                     </a:blip>
@@ -22950,16 +22950,75 @@
         <w:spacing w:line="360" w:lineRule="auto"/>
         <w:jc w:val="both"/>
         <w:rPr>
-          <w:rFonts w:ascii="Arial" w:hAnsi="Arial" w:cs="Arial"/>
-        </w:rPr>
-      </w:pPr>
-      <w:r>
-        <w:rPr>
           <w:rFonts w:ascii="Arial" w:eastAsia="Arial" w:hAnsi="Arial" w:cs="Arial"/>
           <w:i/>
           <w:sz w:val="20"/>
         </w:rPr>
+      </w:pPr>
+      <w:r>
+        <w:rPr>
+          <w:rFonts w:ascii="Arial" w:eastAsia="Arial" w:hAnsi="Arial" w:cs="Arial"/>
+          <w:i/>
+          <w:sz w:val="20"/>
+        </w:rPr>
         <w:t xml:space="preserve"> Potrebno je dati barem po jedan primjerak svakog od dijagrama. Potrebno je da svaki od dijagrama prikazuje (jedan) bitan dio funkcionalnosti sustava. Dijagram komponenti treba prikazivati sve komponente sustava. Prema potrebi, ovdje se mogu dodati i neki dodatni sekvencijski dijagrami za objekte.</w:t>
+      </w:r>
+    </w:p>
+    <w:p>
+      <w:pPr>
+        <w:pStyle w:val="Normal1"/>
+        <w:spacing w:line="360" w:lineRule="auto"/>
+        <w:jc w:val="both"/>
+        <w:rPr>
+          <w:rFonts w:ascii="Arial" w:eastAsia="Arial" w:hAnsi="Arial" w:cs="Arial"/>
+          <w:i/>
+          <w:sz w:val="20"/>
+        </w:rPr>
+      </w:pPr>
+    </w:p>
+    <w:p>
+      <w:pPr>
+        <w:pStyle w:val="Normal1"/>
+        <w:spacing w:line="360" w:lineRule="auto"/>
+        <w:jc w:val="both"/>
+        <w:rPr>
+          <w:rFonts w:ascii="Arial" w:eastAsia="Arial" w:hAnsi="Arial" w:cs="Arial"/>
+          <w:sz w:val="22"/>
+          <w:szCs w:val="22"/>
+        </w:rPr>
+      </w:pPr>
+      <w:r>
+        <w:rPr>
+          <w:rFonts w:ascii="Arial" w:eastAsia="Arial" w:hAnsi="Arial" w:cs="Arial"/>
+          <w:sz w:val="22"/>
+          <w:szCs w:val="22"/>
+        </w:rPr>
+        <w:tab/>
+        <w:t>Dijagram komponenti prikazuje međuovisnost komponenti sustava na implementacijskoj razini. Korišteni MVC model se oslanja na arhitekturu klijent-poslužitelj na način opisan dijagramom: korisnik u web-pregledniku vidi korisničko sučelje koje se sastoji od JavaScript funkcija koje obrađuju unose i izbore korisnika</w:t>
+      </w:r>
+      <w:r>
+        <w:rPr>
+          <w:rFonts w:ascii="Arial" w:eastAsia="Arial" w:hAnsi="Arial" w:cs="Arial"/>
+          <w:sz w:val="22"/>
+          <w:szCs w:val="22"/>
+        </w:rPr>
+        <w:t>, PHP skripti koje služe za definiranje prikaza korisniku i CSS datoteka koje služe za formatiranje i stiliziranje prikaza</w:t>
+      </w:r>
+      <w:r>
+        <w:rPr>
+          <w:rFonts w:ascii="Arial" w:eastAsia="Arial" w:hAnsi="Arial" w:cs="Arial"/>
+          <w:sz w:val="22"/>
+          <w:szCs w:val="22"/>
+        </w:rPr>
+        <w:t>.</w:t>
+      </w:r>
+      <w:r>
+        <w:rPr>
+          <w:rFonts w:ascii="Arial" w:eastAsia="Arial" w:hAnsi="Arial" w:cs="Arial"/>
+          <w:sz w:val="22"/>
+          <w:szCs w:val="22"/>
+        </w:rPr>
+        <w:t xml:space="preserve"> Na dijagramu su prikazane samo komponente ključne za funkcionalnost sustava te komunikaciju klijenta i poslužitelja (Controller).</w:t>
       </w:r>
     </w:p>
     <w:p>
@@ -22985,7 +23044,7 @@
           <v:shape id="_x0000_i1047" type="#_x0000_t75" style="width:462pt;height:426.75pt" o:ole="">
             <v:imagedata r:id="rId92" o:title=""/>
           </v:shape>
-          <o:OLEObject Type="Embed" ProgID="Visio.Drawing.15" ShapeID="_x0000_i1047" DrawAspect="Content" ObjectID="_1482691243" r:id="rId93"/>
+          <o:OLEObject Type="Embed" ProgID="Visio.Drawing.15" ShapeID="_x0000_i1047" DrawAspect="Content" ObjectID="_1482694389" r:id="rId93"/>
         </w:object>
       </w:r>
     </w:p>
@@ -23027,7 +23086,6 @@
         <w:rPr>
           <w:rFonts w:ascii="Arial" w:hAnsi="Arial" w:cs="Arial"/>
         </w:rPr>
-        <w:lastRenderedPageBreak/>
         <w:fldChar w:fldCharType="begin"/>
       </w:r>
       <w:r>
@@ -23148,46 +23206,70 @@
         <w:t>Dijagram razmještaja</w:t>
       </w:r>
       <w:bookmarkEnd w:id="26"/>
-    </w:p>
-    <w:p>
-      <w:pPr>
-        <w:pStyle w:val="Normal1"/>
-        <w:spacing w:line="360" w:lineRule="auto"/>
-        <w:jc w:val="both"/>
-        <w:rPr>
-          <w:rFonts w:ascii="Arial" w:hAnsi="Arial" w:cs="Arial"/>
-        </w:rPr>
-      </w:pPr>
-    </w:p>
-    <w:p>
-      <w:pPr>
-        <w:pStyle w:val="Normal1"/>
-        <w:tabs>
-          <w:tab w:val="left" w:pos="6468"/>
-        </w:tabs>
-        <w:spacing w:line="360" w:lineRule="auto"/>
-        <w:jc w:val="both"/>
-        <w:rPr>
-          <w:rFonts w:ascii="Arial" w:eastAsia="Arial" w:hAnsi="Arial" w:cs="Arial"/>
-          <w:i/>
+      <w:r>
+        <w:rPr>
           <w:sz w:val="20"/>
         </w:rPr>
-      </w:pPr>
-      <w:r>
-        <w:rPr>
-          <w:rFonts w:ascii="Arial" w:eastAsia="Arial" w:hAnsi="Arial" w:cs="Arial"/>
-          <w:i/>
-          <w:sz w:val="20"/>
-        </w:rPr>
-        <w:t>Potrebno je umetnuti dijagram razmještaja i po potrebi ga opisati.</w:t>
-      </w:r>
-      <w:r>
-        <w:rPr>
-          <w:rFonts w:ascii="Arial" w:eastAsia="Arial" w:hAnsi="Arial" w:cs="Arial"/>
-          <w:i/>
-          <w:sz w:val="20"/>
-        </w:rPr>
         <w:tab/>
+      </w:r>
+    </w:p>
+    <w:p>
+      <w:pPr>
+        <w:pStyle w:val="Heading2"/>
+        <w:ind w:left="0" w:firstLine="720"/>
+        <w:rPr>
+          <w:i w:val="0"/>
+          <w:sz w:val="22"/>
+          <w:szCs w:val="22"/>
+        </w:rPr>
+      </w:pPr>
+      <w:r>
+        <w:rPr>
+          <w:i w:val="0"/>
+          <w:sz w:val="22"/>
+          <w:szCs w:val="22"/>
+        </w:rPr>
+        <w:t xml:space="preserve">Dijagram 7-1 prikazuje osnovne komponente implementacije sustava – računalo poslužitelja na kojem je </w:t>
+      </w:r>
+      <w:r>
+        <w:rPr>
+          <w:i w:val="0"/>
+          <w:sz w:val="22"/>
+          <w:szCs w:val="22"/>
+        </w:rPr>
+        <w:t xml:space="preserve">MySQL </w:t>
+      </w:r>
+      <w:r>
+        <w:rPr>
+          <w:i w:val="0"/>
+          <w:sz w:val="22"/>
+          <w:szCs w:val="22"/>
+        </w:rPr>
+        <w:t xml:space="preserve">baza podataka. Na poslužiteljskom računalu se također izvršavaju skripte za provjere i dohvat podataka zahtijevanih od spojenih korisnika preko implementiranih API funkcija. Korisničko računalo je drugi bitan dio sustava, spaja se na poslužiteljsko računalo http protokolom. Iz korisničkog sučelja, kojeg čini funkcionalnost za formatiranje prikaza i za obradu korisničkog unosa, </w:t>
+      </w:r>
+      <w:r>
+        <w:rPr>
+          <w:i w:val="0"/>
+          <w:sz w:val="22"/>
+          <w:szCs w:val="22"/>
+        </w:rPr>
+        <w:t xml:space="preserve">podaci se provjeravaju </w:t>
+      </w:r>
+      <w:r>
+        <w:rPr>
+          <w:i w:val="0"/>
+          <w:sz w:val="22"/>
+          <w:szCs w:val="22"/>
+        </w:rPr>
+        <w:t>pri prijavi u sustav</w:t>
+      </w:r>
+      <w:r>
+        <w:rPr>
+          <w:i w:val="0"/>
+          <w:sz w:val="22"/>
+          <w:szCs w:val="22"/>
+        </w:rPr>
+        <w:t xml:space="preserve"> ili sinkrono pritiskom na pojedinu poveznicu ili tipku na sučelju.</w:t>
       </w:r>
     </w:p>
     <w:bookmarkStart w:id="27" w:name="h.26in1rg" w:colFirst="0" w:colLast="0"/>
@@ -23207,7 +23289,7 @@
           <v:shape id="_x0000_i1046" type="#_x0000_t75" style="width:294pt;height:451.5pt" o:ole="">
             <v:imagedata r:id="rId94" o:title=""/>
           </v:shape>
-          <o:OLEObject Type="Embed" ProgID="Visio.Drawing.15" ShapeID="_x0000_i1046" DrawAspect="Content" ObjectID="_1482691244" r:id="rId95"/>
+          <o:OLEObject Type="Embed" ProgID="Visio.Drawing.15" ShapeID="_x0000_i1046" DrawAspect="Content" ObjectID="_1482694390" r:id="rId95"/>
         </w:object>
       </w:r>
     </w:p>
@@ -23641,7 +23723,7 @@
                     <a:blip r:embed="rId96" cstate="print">
                       <a:extLst>
                         <a:ext uri="{28A0092B-C50C-407E-A947-70E740481C1C}">
-                          <a14:useLocalDpi xmlns:a14="http://schemas.microsoft.com/office/drawing/2010/main" xmlns:wps="http://schemas.microsoft.com/office/word/2010/wordprocessingShape" xmlns:wpi="http://schemas.microsoft.com/office/word/2010/wordprocessingInk" xmlns:wpg="http://schemas.microsoft.com/office/word/2010/wordprocessingGroup" xmlns:w15="http://schemas.microsoft.com/office/word/2012/wordml" xmlns:w14="http://schemas.microsoft.com/office/word/2010/wordml" xmlns:w="http://schemas.openxmlformats.org/wordprocessingml/2006/main" xmlns:w10="urn:schemas-microsoft-com:office:word" xmlns:wp14="http://schemas.microsoft.com/office/word/2010/wordprocessingDrawing" xmlns:v="urn:schemas-microsoft-com:vml" xmlns:o="urn:schemas-microsoft-com:office:office" xmlns:mc="http://schemas.openxmlformats.org/markup-compatibility/2006" xmlns:wpc="http://schemas.microsoft.com/office/word/2010/wordprocessingCanvas" xmlns="" val="0"/>
+                          <a14:useLocalDpi xmlns="" xmlns:wpc="http://schemas.microsoft.com/office/word/2010/wordprocessingCanvas" xmlns:mc="http://schemas.openxmlformats.org/markup-compatibility/2006" xmlns:o="urn:schemas-microsoft-com:office:office" xmlns:v="urn:schemas-microsoft-com:vml" xmlns:wp14="http://schemas.microsoft.com/office/word/2010/wordprocessingDrawing" xmlns:w10="urn:schemas-microsoft-com:office:word" xmlns:w="http://schemas.openxmlformats.org/wordprocessingml/2006/main" xmlns:w14="http://schemas.microsoft.com/office/word/2010/wordml" xmlns:w15="http://schemas.microsoft.com/office/word/2012/wordml" xmlns:wpg="http://schemas.microsoft.com/office/word/2010/wordprocessingGroup" xmlns:wpi="http://schemas.microsoft.com/office/word/2010/wordprocessingInk" xmlns:wps="http://schemas.microsoft.com/office/word/2010/wordprocessingShape" xmlns:a14="http://schemas.microsoft.com/office/drawing/2010/main" val="0"/>
                         </a:ext>
                       </a:extLst>
                     </a:blip>
@@ -23722,7 +23804,7 @@
                     <a:blip r:embed="rId97" cstate="print">
                       <a:extLst>
                         <a:ext uri="{28A0092B-C50C-407E-A947-70E740481C1C}">
-                          <a14:useLocalDpi xmlns:a14="http://schemas.microsoft.com/office/drawing/2010/main" xmlns:wps="http://schemas.microsoft.com/office/word/2010/wordprocessingShape" xmlns:wpi="http://schemas.microsoft.com/office/word/2010/wordprocessingInk" xmlns:wpg="http://schemas.microsoft.com/office/word/2010/wordprocessingGroup" xmlns:w15="http://schemas.microsoft.com/office/word/2012/wordml" xmlns:w14="http://schemas.microsoft.com/office/word/2010/wordml" xmlns:w="http://schemas.openxmlformats.org/wordprocessingml/2006/main" xmlns:w10="urn:schemas-microsoft-com:office:word" xmlns:wp14="http://schemas.microsoft.com/office/word/2010/wordprocessingDrawing" xmlns:v="urn:schemas-microsoft-com:vml" xmlns:o="urn:schemas-microsoft-com:office:office" xmlns:mc="http://schemas.openxmlformats.org/markup-compatibility/2006" xmlns:wpc="http://schemas.microsoft.com/office/word/2010/wordprocessingCanvas" xmlns="" val="0"/>
+                          <a14:useLocalDpi xmlns="" xmlns:wpc="http://schemas.microsoft.com/office/word/2010/wordprocessingCanvas" xmlns:mc="http://schemas.openxmlformats.org/markup-compatibility/2006" xmlns:o="urn:schemas-microsoft-com:office:office" xmlns:v="urn:schemas-microsoft-com:vml" xmlns:wp14="http://schemas.microsoft.com/office/word/2010/wordprocessingDrawing" xmlns:w10="urn:schemas-microsoft-com:office:word" xmlns:w="http://schemas.openxmlformats.org/wordprocessingml/2006/main" xmlns:w14="http://schemas.microsoft.com/office/word/2010/wordml" xmlns:w15="http://schemas.microsoft.com/office/word/2012/wordml" xmlns:wpg="http://schemas.microsoft.com/office/word/2010/wordprocessingGroup" xmlns:wpi="http://schemas.microsoft.com/office/word/2010/wordprocessingInk" xmlns:wps="http://schemas.microsoft.com/office/word/2010/wordprocessingShape" xmlns:a14="http://schemas.microsoft.com/office/drawing/2010/main" val="0"/>
                         </a:ext>
                       </a:extLst>
                     </a:blip>
@@ -24044,7 +24126,7 @@
                     <a:blip r:embed="rId98" cstate="print">
                       <a:extLst>
                         <a:ext uri="{28A0092B-C50C-407E-A947-70E740481C1C}">
-                          <a14:useLocalDpi xmlns:a14="http://schemas.microsoft.com/office/drawing/2010/main" xmlns:wps="http://schemas.microsoft.com/office/word/2010/wordprocessingShape" xmlns:wpi="http://schemas.microsoft.com/office/word/2010/wordprocessingInk" xmlns:wpg="http://schemas.microsoft.com/office/word/2010/wordprocessingGroup" xmlns:w15="http://schemas.microsoft.com/office/word/2012/wordml" xmlns:w14="http://schemas.microsoft.com/office/word/2010/wordml" xmlns:w="http://schemas.openxmlformats.org/wordprocessingml/2006/main" xmlns:w10="urn:schemas-microsoft-com:office:word" xmlns:wp14="http://schemas.microsoft.com/office/word/2010/wordprocessingDrawing" xmlns:v="urn:schemas-microsoft-com:vml" xmlns:o="urn:schemas-microsoft-com:office:office" xmlns:mc="http://schemas.openxmlformats.org/markup-compatibility/2006" xmlns:wpc="http://schemas.microsoft.com/office/word/2010/wordprocessingCanvas" xmlns="" val="0"/>
+                          <a14:useLocalDpi xmlns="" xmlns:wpc="http://schemas.microsoft.com/office/word/2010/wordprocessingCanvas" xmlns:mc="http://schemas.openxmlformats.org/markup-compatibility/2006" xmlns:o="urn:schemas-microsoft-com:office:office" xmlns:v="urn:schemas-microsoft-com:vml" xmlns:wp14="http://schemas.microsoft.com/office/word/2010/wordprocessingDrawing" xmlns:w10="urn:schemas-microsoft-com:office:word" xmlns:w="http://schemas.openxmlformats.org/wordprocessingml/2006/main" xmlns:w14="http://schemas.microsoft.com/office/word/2010/wordml" xmlns:w15="http://schemas.microsoft.com/office/word/2012/wordml" xmlns:wpg="http://schemas.microsoft.com/office/word/2010/wordprocessingGroup" xmlns:wpi="http://schemas.microsoft.com/office/word/2010/wordprocessingInk" xmlns:wps="http://schemas.microsoft.com/office/word/2010/wordprocessingShape" xmlns:a14="http://schemas.microsoft.com/office/drawing/2010/main" val="0"/>
                         </a:ext>
                       </a:extLst>
                     </a:blip>
@@ -24134,7 +24216,7 @@
                     <a:blip r:embed="rId99" cstate="print">
                       <a:extLst>
                         <a:ext uri="{28A0092B-C50C-407E-A947-70E740481C1C}">
-                          <a14:useLocalDpi xmlns:a14="http://schemas.microsoft.com/office/drawing/2010/main" xmlns:wps="http://schemas.microsoft.com/office/word/2010/wordprocessingShape" xmlns:wpi="http://schemas.microsoft.com/office/word/2010/wordprocessingInk" xmlns:wpg="http://schemas.microsoft.com/office/word/2010/wordprocessingGroup" xmlns:w15="http://schemas.microsoft.com/office/word/2012/wordml" xmlns:w14="http://schemas.microsoft.com/office/word/2010/wordml" xmlns:w="http://schemas.openxmlformats.org/wordprocessingml/2006/main" xmlns:w10="urn:schemas-microsoft-com:office:word" xmlns:wp14="http://schemas.microsoft.com/office/word/2010/wordprocessingDrawing" xmlns:v="urn:schemas-microsoft-com:vml" xmlns:o="urn:schemas-microsoft-com:office:office" xmlns:mc="http://schemas.openxmlformats.org/markup-compatibility/2006" xmlns:wpc="http://schemas.microsoft.com/office/word/2010/wordprocessingCanvas" xmlns="" val="0"/>
+                          <a14:useLocalDpi xmlns="" xmlns:wpc="http://schemas.microsoft.com/office/word/2010/wordprocessingCanvas" xmlns:mc="http://schemas.openxmlformats.org/markup-compatibility/2006" xmlns:o="urn:schemas-microsoft-com:office:office" xmlns:v="urn:schemas-microsoft-com:vml" xmlns:wp14="http://schemas.microsoft.com/office/word/2010/wordprocessingDrawing" xmlns:w10="urn:schemas-microsoft-com:office:word" xmlns:w="http://schemas.openxmlformats.org/wordprocessingml/2006/main" xmlns:w14="http://schemas.microsoft.com/office/word/2010/wordml" xmlns:w15="http://schemas.microsoft.com/office/word/2012/wordml" xmlns:wpg="http://schemas.microsoft.com/office/word/2010/wordprocessingGroup" xmlns:wpi="http://schemas.microsoft.com/office/word/2010/wordprocessingInk" xmlns:wps="http://schemas.microsoft.com/office/word/2010/wordprocessingShape" xmlns:a14="http://schemas.microsoft.com/office/drawing/2010/main" val="0"/>
                         </a:ext>
                       </a:extLst>
                     </a:blip>
@@ -24434,7 +24516,7 @@
                     <a:blip r:embed="rId100" cstate="print">
                       <a:extLst>
                         <a:ext uri="{28A0092B-C50C-407E-A947-70E740481C1C}">
-                          <a14:useLocalDpi xmlns:a14="http://schemas.microsoft.com/office/drawing/2010/main" xmlns:wps="http://schemas.microsoft.com/office/word/2010/wordprocessingShape" xmlns:wpi="http://schemas.microsoft.com/office/word/2010/wordprocessingInk" xmlns:wpg="http://schemas.microsoft.com/office/word/2010/wordprocessingGroup" xmlns:w15="http://schemas.microsoft.com/office/word/2012/wordml" xmlns:w14="http://schemas.microsoft.com/office/word/2010/wordml" xmlns:w="http://schemas.openxmlformats.org/wordprocessingml/2006/main" xmlns:w10="urn:schemas-microsoft-com:office:word" xmlns:wp14="http://schemas.microsoft.com/office/word/2010/wordprocessingDrawing" xmlns:v="urn:schemas-microsoft-com:vml" xmlns:o="urn:schemas-microsoft-com:office:office" xmlns:mc="http://schemas.openxmlformats.org/markup-compatibility/2006" xmlns:wpc="http://schemas.microsoft.com/office/word/2010/wordprocessingCanvas" xmlns="" val="0"/>
+                          <a14:useLocalDpi xmlns="" xmlns:wpc="http://schemas.microsoft.com/office/word/2010/wordprocessingCanvas" xmlns:mc="http://schemas.openxmlformats.org/markup-compatibility/2006" xmlns:o="urn:schemas-microsoft-com:office:office" xmlns:v="urn:schemas-microsoft-com:vml" xmlns:wp14="http://schemas.microsoft.com/office/word/2010/wordprocessingDrawing" xmlns:w10="urn:schemas-microsoft-com:office:word" xmlns:w="http://schemas.openxmlformats.org/wordprocessingml/2006/main" xmlns:w14="http://schemas.microsoft.com/office/word/2010/wordml" xmlns:w15="http://schemas.microsoft.com/office/word/2012/wordml" xmlns:wpg="http://schemas.microsoft.com/office/word/2010/wordprocessingGroup" xmlns:wpi="http://schemas.microsoft.com/office/word/2010/wordprocessingInk" xmlns:wps="http://schemas.microsoft.com/office/word/2010/wordprocessingShape" xmlns:a14="http://schemas.microsoft.com/office/drawing/2010/main" val="0"/>
                         </a:ext>
                       </a:extLst>
                     </a:blip>
@@ -24949,7 +25031,7 @@
                     <a:blip r:embed="rId101" cstate="print">
                       <a:extLst>
                         <a:ext uri="{28A0092B-C50C-407E-A947-70E740481C1C}">
-                          <a14:useLocalDpi xmlns:a14="http://schemas.microsoft.com/office/drawing/2010/main" xmlns:wps="http://schemas.microsoft.com/office/word/2010/wordprocessingShape" xmlns:wpi="http://schemas.microsoft.com/office/word/2010/wordprocessingInk" xmlns:wpg="http://schemas.microsoft.com/office/word/2010/wordprocessingGroup" xmlns:w15="http://schemas.microsoft.com/office/word/2012/wordml" xmlns:w14="http://schemas.microsoft.com/office/word/2010/wordml" xmlns:w="http://schemas.openxmlformats.org/wordprocessingml/2006/main" xmlns:w10="urn:schemas-microsoft-com:office:word" xmlns:wp14="http://schemas.microsoft.com/office/word/2010/wordprocessingDrawing" xmlns:v="urn:schemas-microsoft-com:vml" xmlns:o="urn:schemas-microsoft-com:office:office" xmlns:mc="http://schemas.openxmlformats.org/markup-compatibility/2006" xmlns:wpc="http://schemas.microsoft.com/office/word/2010/wordprocessingCanvas" xmlns="" val="0"/>
+                          <a14:useLocalDpi xmlns="" xmlns:wpc="http://schemas.microsoft.com/office/word/2010/wordprocessingCanvas" xmlns:mc="http://schemas.openxmlformats.org/markup-compatibility/2006" xmlns:o="urn:schemas-microsoft-com:office:office" xmlns:v="urn:schemas-microsoft-com:vml" xmlns:wp14="http://schemas.microsoft.com/office/word/2010/wordprocessingDrawing" xmlns:w10="urn:schemas-microsoft-com:office:word" xmlns:w="http://schemas.openxmlformats.org/wordprocessingml/2006/main" xmlns:w14="http://schemas.microsoft.com/office/word/2010/wordml" xmlns:w15="http://schemas.microsoft.com/office/word/2012/wordml" xmlns:wpg="http://schemas.microsoft.com/office/word/2010/wordprocessingGroup" xmlns:wpi="http://schemas.microsoft.com/office/word/2010/wordprocessingInk" xmlns:wps="http://schemas.microsoft.com/office/word/2010/wordprocessingShape" xmlns:a14="http://schemas.microsoft.com/office/drawing/2010/main" val="0"/>
                         </a:ext>
                       </a:extLst>
                     </a:blip>
@@ -25043,7 +25125,7 @@
                     <a:blip r:embed="rId102" cstate="print">
                       <a:extLst>
                         <a:ext uri="{28A0092B-C50C-407E-A947-70E740481C1C}">
-                          <a14:useLocalDpi xmlns:a14="http://schemas.microsoft.com/office/drawing/2010/main" xmlns:wps="http://schemas.microsoft.com/office/word/2010/wordprocessingShape" xmlns:wpi="http://schemas.microsoft.com/office/word/2010/wordprocessingInk" xmlns:wpg="http://schemas.microsoft.com/office/word/2010/wordprocessingGroup" xmlns:w15="http://schemas.microsoft.com/office/word/2012/wordml" xmlns:w14="http://schemas.microsoft.com/office/word/2010/wordml" xmlns:w="http://schemas.openxmlformats.org/wordprocessingml/2006/main" xmlns:w10="urn:schemas-microsoft-com:office:word" xmlns:wp14="http://schemas.microsoft.com/office/word/2010/wordprocessingDrawing" xmlns:v="urn:schemas-microsoft-com:vml" xmlns:o="urn:schemas-microsoft-com:office:office" xmlns:mc="http://schemas.openxmlformats.org/markup-compatibility/2006" xmlns:wpc="http://schemas.microsoft.com/office/word/2010/wordprocessingCanvas" xmlns="" val="0"/>
+                          <a14:useLocalDpi xmlns="" xmlns:wpc="http://schemas.microsoft.com/office/word/2010/wordprocessingCanvas" xmlns:mc="http://schemas.openxmlformats.org/markup-compatibility/2006" xmlns:o="urn:schemas-microsoft-com:office:office" xmlns:v="urn:schemas-microsoft-com:vml" xmlns:wp14="http://schemas.microsoft.com/office/word/2010/wordprocessingDrawing" xmlns:w10="urn:schemas-microsoft-com:office:word" xmlns:w="http://schemas.openxmlformats.org/wordprocessingml/2006/main" xmlns:w14="http://schemas.microsoft.com/office/word/2010/wordml" xmlns:w15="http://schemas.microsoft.com/office/word/2012/wordml" xmlns:wpg="http://schemas.microsoft.com/office/word/2010/wordprocessingGroup" xmlns:wpi="http://schemas.microsoft.com/office/word/2010/wordprocessingInk" xmlns:wps="http://schemas.microsoft.com/office/word/2010/wordprocessingShape" xmlns:a14="http://schemas.microsoft.com/office/drawing/2010/main" val="0"/>
                         </a:ext>
                       </a:extLst>
                     </a:blip>
@@ -25401,7 +25483,7 @@
                     <a:blip r:embed="rId103" cstate="print">
                       <a:extLst>
                         <a:ext uri="{28A0092B-C50C-407E-A947-70E740481C1C}">
-                          <a14:useLocalDpi xmlns:a14="http://schemas.microsoft.com/office/drawing/2010/main" xmlns:wps="http://schemas.microsoft.com/office/word/2010/wordprocessingShape" xmlns:wpi="http://schemas.microsoft.com/office/word/2010/wordprocessingInk" xmlns:wpg="http://schemas.microsoft.com/office/word/2010/wordprocessingGroup" xmlns:w15="http://schemas.microsoft.com/office/word/2012/wordml" xmlns:w14="http://schemas.microsoft.com/office/word/2010/wordml" xmlns:w="http://schemas.openxmlformats.org/wordprocessingml/2006/main" xmlns:w10="urn:schemas-microsoft-com:office:word" xmlns:wp14="http://schemas.microsoft.com/office/word/2010/wordprocessingDrawing" xmlns:v="urn:schemas-microsoft-com:vml" xmlns:o="urn:schemas-microsoft-com:office:office" xmlns:mc="http://schemas.openxmlformats.org/markup-compatibility/2006" xmlns:wpc="http://schemas.microsoft.com/office/word/2010/wordprocessingCanvas" xmlns="" val="0"/>
+                          <a14:useLocalDpi xmlns="" xmlns:wpc="http://schemas.microsoft.com/office/word/2010/wordprocessingCanvas" xmlns:mc="http://schemas.openxmlformats.org/markup-compatibility/2006" xmlns:o="urn:schemas-microsoft-com:office:office" xmlns:v="urn:schemas-microsoft-com:vml" xmlns:wp14="http://schemas.microsoft.com/office/word/2010/wordprocessingDrawing" xmlns:w10="urn:schemas-microsoft-com:office:word" xmlns:w="http://schemas.openxmlformats.org/wordprocessingml/2006/main" xmlns:w14="http://schemas.microsoft.com/office/word/2010/wordml" xmlns:w15="http://schemas.microsoft.com/office/word/2012/wordml" xmlns:wpg="http://schemas.microsoft.com/office/word/2010/wordprocessingGroup" xmlns:wpi="http://schemas.microsoft.com/office/word/2010/wordprocessingInk" xmlns:wps="http://schemas.microsoft.com/office/word/2010/wordprocessingShape" xmlns:a14="http://schemas.microsoft.com/office/drawing/2010/main" val="0"/>
                         </a:ext>
                       </a:extLst>
                     </a:blip>
@@ -25539,7 +25621,7 @@
                     <a:blip r:embed="rId104" cstate="print">
                       <a:extLst>
                         <a:ext uri="{28A0092B-C50C-407E-A947-70E740481C1C}">
-                          <a14:useLocalDpi xmlns:a14="http://schemas.microsoft.com/office/drawing/2010/main" xmlns:wps="http://schemas.microsoft.com/office/word/2010/wordprocessingShape" xmlns:wpi="http://schemas.microsoft.com/office/word/2010/wordprocessingInk" xmlns:wpg="http://schemas.microsoft.com/office/word/2010/wordprocessingGroup" xmlns:w15="http://schemas.microsoft.com/office/word/2012/wordml" xmlns:w14="http://schemas.microsoft.com/office/word/2010/wordml" xmlns:w="http://schemas.openxmlformats.org/wordprocessingml/2006/main" xmlns:w10="urn:schemas-microsoft-com:office:word" xmlns:wp14="http://schemas.microsoft.com/office/word/2010/wordprocessingDrawing" xmlns:v="urn:schemas-microsoft-com:vml" xmlns:o="urn:schemas-microsoft-com:office:office" xmlns:mc="http://schemas.openxmlformats.org/markup-compatibility/2006" xmlns:wpc="http://schemas.microsoft.com/office/word/2010/wordprocessingCanvas" xmlns="" val="0"/>
+                          <a14:useLocalDpi xmlns="" xmlns:wpc="http://schemas.microsoft.com/office/word/2010/wordprocessingCanvas" xmlns:mc="http://schemas.openxmlformats.org/markup-compatibility/2006" xmlns:o="urn:schemas-microsoft-com:office:office" xmlns:v="urn:schemas-microsoft-com:vml" xmlns:wp14="http://schemas.microsoft.com/office/word/2010/wordprocessingDrawing" xmlns:w10="urn:schemas-microsoft-com:office:word" xmlns:w="http://schemas.openxmlformats.org/wordprocessingml/2006/main" xmlns:w14="http://schemas.microsoft.com/office/word/2010/wordml" xmlns:w15="http://schemas.microsoft.com/office/word/2012/wordml" xmlns:wpg="http://schemas.microsoft.com/office/word/2010/wordprocessingGroup" xmlns:wpi="http://schemas.microsoft.com/office/word/2010/wordprocessingInk" xmlns:wps="http://schemas.microsoft.com/office/word/2010/wordprocessingShape" xmlns:a14="http://schemas.microsoft.com/office/drawing/2010/main" val="0"/>
                         </a:ext>
                       </a:extLst>
                     </a:blip>
@@ -25952,7 +26034,7 @@
                     <a:blip r:embed="rId105" cstate="print">
                       <a:extLst>
                         <a:ext uri="{28A0092B-C50C-407E-A947-70E740481C1C}">
-                          <a14:useLocalDpi xmlns:a14="http://schemas.microsoft.com/office/drawing/2010/main" xmlns:wps="http://schemas.microsoft.com/office/word/2010/wordprocessingShape" xmlns:wpi="http://schemas.microsoft.com/office/word/2010/wordprocessingInk" xmlns:wpg="http://schemas.microsoft.com/office/word/2010/wordprocessingGroup" xmlns:w15="http://schemas.microsoft.com/office/word/2012/wordml" xmlns:w14="http://schemas.microsoft.com/office/word/2010/wordml" xmlns:w="http://schemas.openxmlformats.org/wordprocessingml/2006/main" xmlns:w10="urn:schemas-microsoft-com:office:word" xmlns:wp14="http://schemas.microsoft.com/office/word/2010/wordprocessingDrawing" xmlns:v="urn:schemas-microsoft-com:vml" xmlns:o="urn:schemas-microsoft-com:office:office" xmlns:mc="http://schemas.openxmlformats.org/markup-compatibility/2006" xmlns:wpc="http://schemas.microsoft.com/office/word/2010/wordprocessingCanvas" xmlns="" val="0"/>
+                          <a14:useLocalDpi xmlns="" xmlns:wpc="http://schemas.microsoft.com/office/word/2010/wordprocessingCanvas" xmlns:mc="http://schemas.openxmlformats.org/markup-compatibility/2006" xmlns:o="urn:schemas-microsoft-com:office:office" xmlns:v="urn:schemas-microsoft-com:vml" xmlns:wp14="http://schemas.microsoft.com/office/word/2010/wordprocessingDrawing" xmlns:w10="urn:schemas-microsoft-com:office:word" xmlns:w="http://schemas.openxmlformats.org/wordprocessingml/2006/main" xmlns:w14="http://schemas.microsoft.com/office/word/2010/wordml" xmlns:w15="http://schemas.microsoft.com/office/word/2012/wordml" xmlns:wpg="http://schemas.microsoft.com/office/word/2010/wordprocessingGroup" xmlns:wpi="http://schemas.microsoft.com/office/word/2010/wordprocessingInk" xmlns:wps="http://schemas.microsoft.com/office/word/2010/wordprocessingShape" xmlns:a14="http://schemas.microsoft.com/office/drawing/2010/main" val="0"/>
                         </a:ext>
                       </a:extLst>
                     </a:blip>
@@ -26105,7 +26187,7 @@
                     <a:blip r:embed="rId106" cstate="print">
                       <a:extLst>
                         <a:ext uri="{28A0092B-C50C-407E-A947-70E740481C1C}">
-                          <a14:useLocalDpi xmlns:a14="http://schemas.microsoft.com/office/drawing/2010/main" xmlns:wps="http://schemas.microsoft.com/office/word/2010/wordprocessingShape" xmlns:wpi="http://schemas.microsoft.com/office/word/2010/wordprocessingInk" xmlns:wpg="http://schemas.microsoft.com/office/word/2010/wordprocessingGroup" xmlns:w15="http://schemas.microsoft.com/office/word/2012/wordml" xmlns:w14="http://schemas.microsoft.com/office/word/2010/wordml" xmlns:w="http://schemas.openxmlformats.org/wordprocessingml/2006/main" xmlns:w10="urn:schemas-microsoft-com:office:word" xmlns:wp14="http://schemas.microsoft.com/office/word/2010/wordprocessingDrawing" xmlns:v="urn:schemas-microsoft-com:vml" xmlns:o="urn:schemas-microsoft-com:office:office" xmlns:mc="http://schemas.openxmlformats.org/markup-compatibility/2006" xmlns:wpc="http://schemas.microsoft.com/office/word/2010/wordprocessingCanvas" xmlns="" val="0"/>
+                          <a14:useLocalDpi xmlns="" xmlns:wpc="http://schemas.microsoft.com/office/word/2010/wordprocessingCanvas" xmlns:mc="http://schemas.openxmlformats.org/markup-compatibility/2006" xmlns:o="urn:schemas-microsoft-com:office:office" xmlns:v="urn:schemas-microsoft-com:vml" xmlns:wp14="http://schemas.microsoft.com/office/word/2010/wordprocessingDrawing" xmlns:w10="urn:schemas-microsoft-com:office:word" xmlns:w="http://schemas.openxmlformats.org/wordprocessingml/2006/main" xmlns:w14="http://schemas.microsoft.com/office/word/2010/wordml" xmlns:w15="http://schemas.microsoft.com/office/word/2012/wordml" xmlns:wpg="http://schemas.microsoft.com/office/word/2010/wordprocessingGroup" xmlns:wpi="http://schemas.microsoft.com/office/word/2010/wordprocessingInk" xmlns:wps="http://schemas.microsoft.com/office/word/2010/wordprocessingShape" xmlns:a14="http://schemas.microsoft.com/office/drawing/2010/main" val="0"/>
                         </a:ext>
                       </a:extLst>
                     </a:blip>
@@ -26435,7 +26517,7 @@
                     <a:blip r:embed="rId107" cstate="print">
                       <a:extLst>
                         <a:ext uri="{28A0092B-C50C-407E-A947-70E740481C1C}">
-                          <a14:useLocalDpi xmlns:a14="http://schemas.microsoft.com/office/drawing/2010/main" xmlns:wps="http://schemas.microsoft.com/office/word/2010/wordprocessingShape" xmlns:wpi="http://schemas.microsoft.com/office/word/2010/wordprocessingInk" xmlns:wpg="http://schemas.microsoft.com/office/word/2010/wordprocessingGroup" xmlns:w15="http://schemas.microsoft.com/office/word/2012/wordml" xmlns:w14="http://schemas.microsoft.com/office/word/2010/wordml" xmlns:w="http://schemas.openxmlformats.org/wordprocessingml/2006/main" xmlns:w10="urn:schemas-microsoft-com:office:word" xmlns:wp14="http://schemas.microsoft.com/office/word/2010/wordprocessingDrawing" xmlns:v="urn:schemas-microsoft-com:vml" xmlns:o="urn:schemas-microsoft-com:office:office" xmlns:mc="http://schemas.openxmlformats.org/markup-compatibility/2006" xmlns:wpc="http://schemas.microsoft.com/office/word/2010/wordprocessingCanvas" xmlns="" val="0"/>
+                          <a14:useLocalDpi xmlns="" xmlns:wpc="http://schemas.microsoft.com/office/word/2010/wordprocessingCanvas" xmlns:mc="http://schemas.openxmlformats.org/markup-compatibility/2006" xmlns:o="urn:schemas-microsoft-com:office:office" xmlns:v="urn:schemas-microsoft-com:vml" xmlns:wp14="http://schemas.microsoft.com/office/word/2010/wordprocessingDrawing" xmlns:w10="urn:schemas-microsoft-com:office:word" xmlns:w="http://schemas.openxmlformats.org/wordprocessingml/2006/main" xmlns:w14="http://schemas.microsoft.com/office/word/2010/wordml" xmlns:w15="http://schemas.microsoft.com/office/word/2012/wordml" xmlns:wpg="http://schemas.microsoft.com/office/word/2010/wordprocessingGroup" xmlns:wpi="http://schemas.microsoft.com/office/word/2010/wordprocessingInk" xmlns:wps="http://schemas.microsoft.com/office/word/2010/wordprocessingShape" xmlns:a14="http://schemas.microsoft.com/office/drawing/2010/main" val="0"/>
                         </a:ext>
                       </a:extLst>
                     </a:blip>
@@ -26886,7 +26968,7 @@
                     <a:blip r:embed="rId108" cstate="print">
                       <a:extLst>
                         <a:ext uri="{28A0092B-C50C-407E-A947-70E740481C1C}">
-                          <a14:useLocalDpi xmlns:a14="http://schemas.microsoft.com/office/drawing/2010/main" xmlns:wps="http://schemas.microsoft.com/office/word/2010/wordprocessingShape" xmlns:wpi="http://schemas.microsoft.com/office/word/2010/wordprocessingInk" xmlns:wpg="http://schemas.microsoft.com/office/word/2010/wordprocessingGroup" xmlns:w15="http://schemas.microsoft.com/office/word/2012/wordml" xmlns:w14="http://schemas.microsoft.com/office/word/2010/wordml" xmlns:w="http://schemas.openxmlformats.org/wordprocessingml/2006/main" xmlns:w10="urn:schemas-microsoft-com:office:word" xmlns:wp14="http://schemas.microsoft.com/office/word/2010/wordprocessingDrawing" xmlns:v="urn:schemas-microsoft-com:vml" xmlns:o="urn:schemas-microsoft-com:office:office" xmlns:mc="http://schemas.openxmlformats.org/markup-compatibility/2006" xmlns:wpc="http://schemas.microsoft.com/office/word/2010/wordprocessingCanvas" xmlns="" val="0"/>
+                          <a14:useLocalDpi xmlns="" xmlns:wpc="http://schemas.microsoft.com/office/word/2010/wordprocessingCanvas" xmlns:mc="http://schemas.openxmlformats.org/markup-compatibility/2006" xmlns:o="urn:schemas-microsoft-com:office:office" xmlns:v="urn:schemas-microsoft-com:vml" xmlns:wp14="http://schemas.microsoft.com/office/word/2010/wordprocessingDrawing" xmlns:w10="urn:schemas-microsoft-com:office:word" xmlns:w="http://schemas.openxmlformats.org/wordprocessingml/2006/main" xmlns:w14="http://schemas.microsoft.com/office/word/2010/wordml" xmlns:w15="http://schemas.microsoft.com/office/word/2012/wordml" xmlns:wpg="http://schemas.microsoft.com/office/word/2010/wordprocessingGroup" xmlns:wpi="http://schemas.microsoft.com/office/word/2010/wordprocessingInk" xmlns:wps="http://schemas.microsoft.com/office/word/2010/wordprocessingShape" xmlns:a14="http://schemas.microsoft.com/office/drawing/2010/main" val="0"/>
                         </a:ext>
                       </a:extLst>
                     </a:blip>
@@ -27089,7 +27171,7 @@
                     <a:blip r:embed="rId109" cstate="print">
                       <a:extLst>
                         <a:ext uri="{28A0092B-C50C-407E-A947-70E740481C1C}">
-                          <a14:useLocalDpi xmlns:a14="http://schemas.microsoft.com/office/drawing/2010/main" xmlns:wps="http://schemas.microsoft.com/office/word/2010/wordprocessingShape" xmlns:wpi="http://schemas.microsoft.com/office/word/2010/wordprocessingInk" xmlns:wpg="http://schemas.microsoft.com/office/word/2010/wordprocessingGroup" xmlns:w15="http://schemas.microsoft.com/office/word/2012/wordml" xmlns:w14="http://schemas.microsoft.com/office/word/2010/wordml" xmlns:w="http://schemas.openxmlformats.org/wordprocessingml/2006/main" xmlns:w10="urn:schemas-microsoft-com:office:word" xmlns:wp14="http://schemas.microsoft.com/office/word/2010/wordprocessingDrawing" xmlns:v="urn:schemas-microsoft-com:vml" xmlns:o="urn:schemas-microsoft-com:office:office" xmlns:mc="http://schemas.openxmlformats.org/markup-compatibility/2006" xmlns:wpc="http://schemas.microsoft.com/office/word/2010/wordprocessingCanvas" xmlns="" val="0"/>
+                          <a14:useLocalDpi xmlns="" xmlns:wpc="http://schemas.microsoft.com/office/word/2010/wordprocessingCanvas" xmlns:mc="http://schemas.openxmlformats.org/markup-compatibility/2006" xmlns:o="urn:schemas-microsoft-com:office:office" xmlns:v="urn:schemas-microsoft-com:vml" xmlns:wp14="http://schemas.microsoft.com/office/word/2010/wordprocessingDrawing" xmlns:w10="urn:schemas-microsoft-com:office:word" xmlns:w="http://schemas.openxmlformats.org/wordprocessingml/2006/main" xmlns:w14="http://schemas.microsoft.com/office/word/2010/wordml" xmlns:w15="http://schemas.microsoft.com/office/word/2012/wordml" xmlns:wpg="http://schemas.microsoft.com/office/word/2010/wordprocessingGroup" xmlns:wpi="http://schemas.microsoft.com/office/word/2010/wordprocessingInk" xmlns:wps="http://schemas.microsoft.com/office/word/2010/wordprocessingShape" xmlns:a14="http://schemas.microsoft.com/office/drawing/2010/main" val="0"/>
                         </a:ext>
                       </a:extLst>
                     </a:blip>
@@ -27182,7 +27264,7 @@
                     <a:blip r:embed="rId110" cstate="print">
                       <a:extLst>
                         <a:ext uri="{28A0092B-C50C-407E-A947-70E740481C1C}">
-                          <a14:useLocalDpi xmlns:a14="http://schemas.microsoft.com/office/drawing/2010/main" xmlns:wps="http://schemas.microsoft.com/office/word/2010/wordprocessingShape" xmlns:wpi="http://schemas.microsoft.com/office/word/2010/wordprocessingInk" xmlns:wpg="http://schemas.microsoft.com/office/word/2010/wordprocessingGroup" xmlns:w15="http://schemas.microsoft.com/office/word/2012/wordml" xmlns:w14="http://schemas.microsoft.com/office/word/2010/wordml" xmlns:w="http://schemas.openxmlformats.org/wordprocessingml/2006/main" xmlns:w10="urn:schemas-microsoft-com:office:word" xmlns:wp14="http://schemas.microsoft.com/office/word/2010/wordprocessingDrawing" xmlns:v="urn:schemas-microsoft-com:vml" xmlns:o="urn:schemas-microsoft-com:office:office" xmlns:mc="http://schemas.openxmlformats.org/markup-compatibility/2006" xmlns:wpc="http://schemas.microsoft.com/office/word/2010/wordprocessingCanvas" xmlns="" val="0"/>
+                          <a14:useLocalDpi xmlns="" xmlns:wpc="http://schemas.microsoft.com/office/word/2010/wordprocessingCanvas" xmlns:mc="http://schemas.openxmlformats.org/markup-compatibility/2006" xmlns:o="urn:schemas-microsoft-com:office:office" xmlns:v="urn:schemas-microsoft-com:vml" xmlns:wp14="http://schemas.microsoft.com/office/word/2010/wordprocessingDrawing" xmlns:w10="urn:schemas-microsoft-com:office:word" xmlns:w="http://schemas.openxmlformats.org/wordprocessingml/2006/main" xmlns:w14="http://schemas.microsoft.com/office/word/2010/wordml" xmlns:w15="http://schemas.microsoft.com/office/word/2012/wordml" xmlns:wpg="http://schemas.microsoft.com/office/word/2010/wordprocessingGroup" xmlns:wpi="http://schemas.microsoft.com/office/word/2010/wordprocessingInk" xmlns:wps="http://schemas.microsoft.com/office/word/2010/wordprocessingShape" xmlns:a14="http://schemas.microsoft.com/office/drawing/2010/main" val="0"/>
                         </a:ext>
                       </a:extLst>
                     </a:blip>
@@ -29017,27 +29099,14 @@
       </w:rPr>
       <w:t xml:space="preserve">Stranica </w:t>
     </w:r>
-    <w:r>
-      <w:fldChar w:fldCharType="begin"/>
-    </w:r>
-    <w:r>
-      <w:instrText>PAGE</w:instrText>
-    </w:r>
-    <w:r>
-      <w:fldChar w:fldCharType="separate"/>
-    </w:r>
-    <w:r>
-      <w:rPr>
-        <w:noProof/>
-      </w:rPr>
-      <w:t>60</w:t>
-    </w:r>
-    <w:r>
-      <w:rPr>
-        <w:noProof/>
-      </w:rPr>
-      <w:fldChar w:fldCharType="end"/>
-    </w:r>
+    <w:fldSimple w:instr="PAGE">
+      <w:r>
+        <w:rPr>
+          <w:noProof/>
+        </w:rPr>
+        <w:t>60</w:t>
+      </w:r>
+    </w:fldSimple>
     <w:r>
       <w:rPr>
         <w:rFonts w:ascii="Arial" w:eastAsia="Arial" w:hAnsi="Arial" w:cs="Arial"/>
@@ -29045,27 +29114,14 @@
       </w:rPr>
       <w:t xml:space="preserve"> od </w:t>
     </w:r>
-    <w:r>
-      <w:fldChar w:fldCharType="begin"/>
-    </w:r>
-    <w:r>
-      <w:instrText>NUMPAGES</w:instrText>
-    </w:r>
-    <w:r>
-      <w:fldChar w:fldCharType="separate"/>
-    </w:r>
-    <w:r>
-      <w:rPr>
-        <w:noProof/>
-      </w:rPr>
-      <w:t>80</w:t>
-    </w:r>
-    <w:r>
-      <w:rPr>
-        <w:noProof/>
-      </w:rPr>
-      <w:fldChar w:fldCharType="end"/>
-    </w:r>
+    <w:fldSimple w:instr="NUMPAGES">
+      <w:r>
+        <w:rPr>
+          <w:noProof/>
+        </w:rPr>
+        <w:t>80</w:t>
+      </w:r>
+    </w:fldSimple>
     <w:r>
       <w:rPr>
         <w:rFonts w:ascii="Arial" w:eastAsia="Arial" w:hAnsi="Arial" w:cs="Arial"/>
@@ -32988,7 +33044,7 @@
 </file>
 
 <file path=customXml/itemProps1.xml><?xml version="1.0" encoding="utf-8"?>
-<ds:datastoreItem xmlns:ds="http://schemas.openxmlformats.org/officeDocument/2006/customXml" ds:itemID="{26385492-2A35-4545-9C73-39A231291D5D}">
+<ds:datastoreItem xmlns:ds="http://schemas.openxmlformats.org/officeDocument/2006/customXml" ds:itemID="{FFB2F51C-0CD4-4B81-A9A4-DA31D4DB2461}">
   <ds:schemaRefs>
     <ds:schemaRef ds:uri="http://schemas.openxmlformats.org/officeDocument/2006/bibliography"/>
   </ds:schemaRefs>

</xml_diff>

<commit_message>
Popravljeni, stilizirani i dodani dijagrami neki
</commit_message>
<xml_diff>
--- a/Avengers-dokumentacijaNOVO.docx
+++ b/Avengers-dokumentacijaNOVO.docx
@@ -37,7 +37,7 @@
           <v:shape id="_x0000_i1025" type="#_x0000_t75" style="width:361.5pt;height:217.5pt" o:ole="">
             <v:imagedata r:id="rId8" o:title=""/>
           </v:shape>
-          <o:OLEObject Type="Embed" ProgID="Visio.Drawing.15" ShapeID="_x0000_i1025" DrawAspect="Content" ObjectID="_1482694368" r:id="rId9"/>
+          <o:OLEObject Type="Embed" ProgID="Visio.Drawing.15" ShapeID="_x0000_i1025" DrawAspect="Content" ObjectID="_1482769074" r:id="rId9"/>
         </w:object>
       </w:r>
     </w:p>
@@ -12274,7 +12274,7 @@
           <v:shape id="_x0000_i1026" type="#_x0000_t75" style="width:444pt;height:465.75pt" o:ole="">
             <v:imagedata r:id="rId10" o:title=""/>
           </v:shape>
-          <o:OLEObject Type="Embed" ProgID="Visio.Drawing.15" ShapeID="_x0000_i1026" DrawAspect="Content" ObjectID="_1482694369" r:id="rId11"/>
+          <o:OLEObject Type="Embed" ProgID="Visio.Drawing.15" ShapeID="_x0000_i1026" DrawAspect="Content" ObjectID="_1482769075" r:id="rId11"/>
         </w:object>
       </w:r>
     </w:p>
@@ -12342,7 +12342,7 @@
           <v:shape id="_x0000_i1027" type="#_x0000_t75" style="width:510.75pt;height:454.5pt" o:ole="">
             <v:imagedata r:id="rId12" o:title=""/>
           </v:shape>
-          <o:OLEObject Type="Embed" ProgID="Visio.Drawing.15" ShapeID="_x0000_i1027" DrawAspect="Content" ObjectID="_1482694370" r:id="rId13"/>
+          <o:OLEObject Type="Embed" ProgID="Visio.Drawing.15" ShapeID="_x0000_i1027" DrawAspect="Content" ObjectID="_1482769076" r:id="rId13"/>
         </w:object>
       </w:r>
       <w:r>
@@ -12462,7 +12462,7 @@
           <v:shape id="_x0000_i1028" type="#_x0000_t75" style="width:410.25pt;height:345.75pt" o:ole="">
             <v:imagedata r:id="rId14" o:title=""/>
           </v:shape>
-          <o:OLEObject Type="Embed" ProgID="Visio.Drawing.15" ShapeID="_x0000_i1028" DrawAspect="Content" ObjectID="_1482694371" r:id="rId15"/>
+          <o:OLEObject Type="Embed" ProgID="Visio.Drawing.15" ShapeID="_x0000_i1028" DrawAspect="Content" ObjectID="_1482769077" r:id="rId15"/>
         </w:object>
       </w:r>
     </w:p>
@@ -12723,7 +12723,7 @@
           <v:shape id="_x0000_i1029" type="#_x0000_t75" style="width:6in;height:345.75pt" o:ole="">
             <v:imagedata r:id="rId16" o:title=""/>
           </v:shape>
-          <o:OLEObject Type="Embed" ProgID="Visio.Drawing.15" ShapeID="_x0000_i1029" DrawAspect="Content" ObjectID="_1482694372" r:id="rId17"/>
+          <o:OLEObject Type="Embed" ProgID="Visio.Drawing.15" ShapeID="_x0000_i1029" DrawAspect="Content" ObjectID="_1482769078" r:id="rId17"/>
         </w:object>
       </w:r>
     </w:p>
@@ -12845,7 +12845,6 @@
         </w:rPr>
         <w:t>Dobavljač ima uvid FILIP</w:t>
       </w:r>
-      <w:bookmarkStart w:id="10" w:name="_GoBack"/>
     </w:p>
     <w:p>
       <w:pPr>
@@ -12861,7 +12860,6 @@
         </w:rPr>
         <w:t>ZZZZZZZZZZZZZZZZZZZZZZZZZZZZZZZZZZZZZZZZZZZZZZZZZZ</w:t>
       </w:r>
-      <w:bookmarkEnd w:id="10"/>
       <w:r>
         <w:rPr>
           <w:rFonts w:ascii="Arial" w:hAnsi="Arial" w:cs="Arial"/>
@@ -12900,7 +12898,7 @@
           <v:shape id="_x0000_i1030" type="#_x0000_t75" style="width:6in;height:345.75pt" o:ole="">
             <v:imagedata r:id="rId18" o:title=""/>
           </v:shape>
-          <o:OLEObject Type="Embed" ProgID="Visio.Drawing.15" ShapeID="_x0000_i1030" DrawAspect="Content" ObjectID="_1482694373" r:id="rId19"/>
+          <o:OLEObject Type="Embed" ProgID="Visio.Drawing.15" ShapeID="_x0000_i1030" DrawAspect="Content" ObjectID="_1482769079" r:id="rId19"/>
         </w:object>
       </w:r>
     </w:p>
@@ -13028,7 +13026,7 @@
           <v:shape id="_x0000_i1031" type="#_x0000_t75" style="width:6in;height:345.75pt" o:ole="">
             <v:imagedata r:id="rId18" o:title=""/>
           </v:shape>
-          <o:OLEObject Type="Embed" ProgID="Visio.Drawing.15" ShapeID="_x0000_i1031" DrawAspect="Content" ObjectID="_1482694374" r:id="rId20"/>
+          <o:OLEObject Type="Embed" ProgID="Visio.Drawing.15" ShapeID="_x0000_i1031" DrawAspect="Content" ObjectID="_1482769080" r:id="rId20"/>
         </w:object>
       </w:r>
     </w:p>
@@ -13157,7 +13155,7 @@
           <v:shape id="_x0000_i1032" type="#_x0000_t75" style="width:6in;height:345.75pt" o:ole="">
             <v:imagedata r:id="rId21" o:title=""/>
           </v:shape>
-          <o:OLEObject Type="Embed" ProgID="Visio.Drawing.15" ShapeID="_x0000_i1032" DrawAspect="Content" ObjectID="_1482694375" r:id="rId22"/>
+          <o:OLEObject Type="Embed" ProgID="Visio.Drawing.15" ShapeID="_x0000_i1032" DrawAspect="Content" ObjectID="_1482769081" r:id="rId22"/>
         </w:object>
       </w:r>
     </w:p>
@@ -13288,7 +13286,7 @@
           <v:shape id="_x0000_i1033" type="#_x0000_t75" style="width:6in;height:345.75pt" o:ole="">
             <v:imagedata r:id="rId23" o:title=""/>
           </v:shape>
-          <o:OLEObject Type="Embed" ProgID="Visio.Drawing.15" ShapeID="_x0000_i1033" DrawAspect="Content" ObjectID="_1482694376" r:id="rId24"/>
+          <o:OLEObject Type="Embed" ProgID="Visio.Drawing.15" ShapeID="_x0000_i1033" DrawAspect="Content" ObjectID="_1482769082" r:id="rId24"/>
         </w:object>
       </w:r>
     </w:p>
@@ -13418,7 +13416,7 @@
           <v:shape id="_x0000_i1034" type="#_x0000_t75" style="width:266.25pt;height:345.75pt" o:ole="">
             <v:imagedata r:id="rId25" o:title=""/>
           </v:shape>
-          <o:OLEObject Type="Embed" ProgID="Visio.Drawing.15" ShapeID="_x0000_i1034" DrawAspect="Content" ObjectID="_1482694377" r:id="rId26"/>
+          <o:OLEObject Type="Embed" ProgID="Visio.Drawing.15" ShapeID="_x0000_i1034" DrawAspect="Content" ObjectID="_1482769083" r:id="rId26"/>
         </w:object>
       </w:r>
     </w:p>
@@ -13644,7 +13642,7 @@
           <v:shape id="_x0000_i1035" type="#_x0000_t75" style="width:6in;height:345.75pt" o:ole="">
             <v:imagedata r:id="rId27" o:title=""/>
           </v:shape>
-          <o:OLEObject Type="Embed" ProgID="Visio.Drawing.15" ShapeID="_x0000_i1035" DrawAspect="Content" ObjectID="_1482694378" r:id="rId28"/>
+          <o:OLEObject Type="Embed" ProgID="Visio.Drawing.15" ShapeID="_x0000_i1035" DrawAspect="Content" ObjectID="_1482769084" r:id="rId28"/>
         </w:object>
       </w:r>
     </w:p>
@@ -13874,7 +13872,7 @@
           <v:shape id="_x0000_i1036" type="#_x0000_t75" style="width:6in;height:345.75pt" o:ole="">
             <v:imagedata r:id="rId29" o:title=""/>
           </v:shape>
-          <o:OLEObject Type="Embed" ProgID="Visio.Drawing.15" ShapeID="_x0000_i1036" DrawAspect="Content" ObjectID="_1482694379" r:id="rId30"/>
+          <o:OLEObject Type="Embed" ProgID="Visio.Drawing.15" ShapeID="_x0000_i1036" DrawAspect="Content" ObjectID="_1482769085" r:id="rId30"/>
         </w:object>
       </w:r>
     </w:p>
@@ -14106,7 +14104,7 @@
           <v:shape id="_x0000_i1037" type="#_x0000_t75" style="width:6in;height:345.75pt" o:ole="">
             <v:imagedata r:id="rId31" o:title=""/>
           </v:shape>
-          <o:OLEObject Type="Embed" ProgID="Visio.Drawing.15" ShapeID="_x0000_i1037" DrawAspect="Content" ObjectID="_1482694380" r:id="rId32"/>
+          <o:OLEObject Type="Embed" ProgID="Visio.Drawing.15" ShapeID="_x0000_i1037" DrawAspect="Content" ObjectID="_1482769086" r:id="rId32"/>
         </w:object>
       </w:r>
     </w:p>
@@ -14254,7 +14252,7 @@
           <v:shape id="_x0000_i1038" type="#_x0000_t75" style="width:468.75pt;height:383.25pt" o:ole="">
             <v:imagedata r:id="rId33" o:title=""/>
           </v:shape>
-          <o:OLEObject Type="Embed" ProgID="Visio.Drawing.15" ShapeID="_x0000_i1038" DrawAspect="Content" ObjectID="_1482694381" r:id="rId34"/>
+          <o:OLEObject Type="Embed" ProgID="Visio.Drawing.15" ShapeID="_x0000_i1038" DrawAspect="Content" ObjectID="_1482769087" r:id="rId34"/>
         </w:object>
       </w:r>
     </w:p>
@@ -14408,7 +14406,7 @@
           <v:shape id="_x0000_i1039" type="#_x0000_t75" style="width:6in;height:345.75pt" o:ole="">
             <v:imagedata r:id="rId35" o:title=""/>
           </v:shape>
-          <o:OLEObject Type="Embed" ProgID="Visio.Drawing.15" ShapeID="_x0000_i1039" DrawAspect="Content" ObjectID="_1482694382" r:id="rId36"/>
+          <o:OLEObject Type="Embed" ProgID="Visio.Drawing.15" ShapeID="_x0000_i1039" DrawAspect="Content" ObjectID="_1482769088" r:id="rId36"/>
         </w:object>
       </w:r>
     </w:p>
@@ -14547,7 +14545,7 @@
           <v:shape id="_x0000_i1040" type="#_x0000_t75" style="width:6in;height:345.75pt" o:ole="">
             <v:imagedata r:id="rId37" o:title=""/>
           </v:shape>
-          <o:OLEObject Type="Embed" ProgID="Visio.Drawing.15" ShapeID="_x0000_i1040" DrawAspect="Content" ObjectID="_1482694383" r:id="rId38"/>
+          <o:OLEObject Type="Embed" ProgID="Visio.Drawing.15" ShapeID="_x0000_i1040" DrawAspect="Content" ObjectID="_1482769089" r:id="rId38"/>
         </w:object>
       </w:r>
     </w:p>
@@ -14708,7 +14706,7 @@
           <v:shape id="_x0000_i1041" type="#_x0000_t75" style="width:6in;height:345.75pt" o:ole="">
             <v:imagedata r:id="rId39" o:title=""/>
           </v:shape>
-          <o:OLEObject Type="Embed" ProgID="Visio.Drawing.15" ShapeID="_x0000_i1041" DrawAspect="Content" ObjectID="_1482694384" r:id="rId40"/>
+          <o:OLEObject Type="Embed" ProgID="Visio.Drawing.15" ShapeID="_x0000_i1041" DrawAspect="Content" ObjectID="_1482769090" r:id="rId40"/>
         </w:object>
       </w:r>
     </w:p>
@@ -14871,7 +14869,7 @@
           <v:shape id="_x0000_i1042" type="#_x0000_t75" style="width:6in;height:345.75pt" o:ole="">
             <v:imagedata r:id="rId41" o:title=""/>
           </v:shape>
-          <o:OLEObject Type="Embed" ProgID="Visio.Drawing.15" ShapeID="_x0000_i1042" DrawAspect="Content" ObjectID="_1482694385" r:id="rId42"/>
+          <o:OLEObject Type="Embed" ProgID="Visio.Drawing.15" ShapeID="_x0000_i1042" DrawAspect="Content" ObjectID="_1482769091" r:id="rId42"/>
         </w:object>
       </w:r>
     </w:p>
@@ -15029,7 +15027,7 @@
           <v:shape id="_x0000_i1043" type="#_x0000_t75" style="width:6in;height:345.75pt" o:ole="">
             <v:imagedata r:id="rId43" o:title=""/>
           </v:shape>
-          <o:OLEObject Type="Embed" ProgID="Visio.Drawing.15" ShapeID="_x0000_i1043" DrawAspect="Content" ObjectID="_1482694386" r:id="rId44"/>
+          <o:OLEObject Type="Embed" ProgID="Visio.Drawing.15" ShapeID="_x0000_i1043" DrawAspect="Content" ObjectID="_1482769092" r:id="rId44"/>
         </w:object>
       </w:r>
     </w:p>
@@ -15188,7 +15186,7 @@
           <v:shape id="_x0000_i1044" type="#_x0000_t75" style="width:6in;height:345.75pt" o:ole="">
             <v:imagedata r:id="rId45" o:title=""/>
           </v:shape>
-          <o:OLEObject Type="Embed" ProgID="Visio.Drawing.15" ShapeID="_x0000_i1044" DrawAspect="Content" ObjectID="_1482694387" r:id="rId46"/>
+          <o:OLEObject Type="Embed" ProgID="Visio.Drawing.15" ShapeID="_x0000_i1044" DrawAspect="Content" ObjectID="_1482769093" r:id="rId46"/>
         </w:object>
       </w:r>
     </w:p>
@@ -15360,7 +15358,7 @@
           <v:shape id="_x0000_i1045" type="#_x0000_t75" style="width:6in;height:345.75pt" o:ole="">
             <v:imagedata r:id="rId47" o:title=""/>
           </v:shape>
-          <o:OLEObject Type="Embed" ProgID="Visio.Drawing.15" ShapeID="_x0000_i1045" DrawAspect="Content" ObjectID="_1482694388" r:id="rId48"/>
+          <o:OLEObject Type="Embed" ProgID="Visio.Drawing.15" ShapeID="_x0000_i1045" DrawAspect="Content" ObjectID="_1482769094" r:id="rId48"/>
         </w:object>
       </w:r>
     </w:p>
@@ -15428,12 +15426,12 @@
         </w:tabs>
         <w:spacing w:line="360" w:lineRule="auto"/>
       </w:pPr>
-      <w:bookmarkStart w:id="11" w:name="_Toc408856648"/>
+      <w:bookmarkStart w:id="10" w:name="_Toc408856648"/>
       <w:r>
         <w:lastRenderedPageBreak/>
         <w:t>Ostali zahtjevi</w:t>
       </w:r>
-      <w:bookmarkEnd w:id="11"/>
+      <w:bookmarkEnd w:id="10"/>
     </w:p>
     <w:p>
       <w:pPr>
@@ -15449,28 +15447,28 @@
           <w:rFonts w:ascii="Arial" w:hAnsi="Arial" w:cs="Arial"/>
         </w:rPr>
       </w:pPr>
-      <w:bookmarkStart w:id="12" w:name="h.tyjcwt" w:colFirst="0" w:colLast="0"/>
+      <w:bookmarkStart w:id="11" w:name="h.tyjcwt" w:colFirst="0" w:colLast="0"/>
+      <w:bookmarkEnd w:id="11"/>
+      <w:r>
+        <w:rPr>
+          <w:rFonts w:ascii="Arial" w:hAnsi="Arial" w:cs="Arial"/>
+        </w:rPr>
+        <w:t xml:space="preserve">Odlučili smo se na korištenje PHP programskog jezika, te </w:t>
+      </w:r>
+      <w:r>
+        <w:rPr>
+          <w:rFonts w:ascii="Arial" w:hAnsi="Arial" w:cs="Arial"/>
+        </w:rPr>
+        <w:t>AngularJS</w:t>
+      </w:r>
+      <w:r>
+        <w:rPr>
+          <w:rFonts w:ascii="Arial" w:hAnsi="Arial" w:cs="Arial"/>
+        </w:rPr>
+        <w:t xml:space="preserve"> za lakšu izradu web stranica. Sve nadogradnje bi trebale biti napravljene </w:t>
+      </w:r>
+      <w:bookmarkStart w:id="12" w:name="_GoBack1"/>
       <w:bookmarkEnd w:id="12"/>
-      <w:r>
-        <w:rPr>
-          <w:rFonts w:ascii="Arial" w:hAnsi="Arial" w:cs="Arial"/>
-        </w:rPr>
-        <w:t xml:space="preserve">Odlučili smo se na korištenje PHP programskog jezika, te </w:t>
-      </w:r>
-      <w:r>
-        <w:rPr>
-          <w:rFonts w:ascii="Arial" w:hAnsi="Arial" w:cs="Arial"/>
-        </w:rPr>
-        <w:t>AngularJS</w:t>
-      </w:r>
-      <w:r>
-        <w:rPr>
-          <w:rFonts w:ascii="Arial" w:hAnsi="Arial" w:cs="Arial"/>
-        </w:rPr>
-        <w:t xml:space="preserve"> za lakšu izradu web stranica. Sve nadogradnje bi trebale biti napravljene </w:t>
-      </w:r>
-      <w:bookmarkStart w:id="13" w:name="_GoBack1"/>
-      <w:bookmarkEnd w:id="13"/>
       <w:r>
         <w:rPr>
           <w:rFonts w:ascii="Arial" w:hAnsi="Arial" w:cs="Arial"/>
@@ -15770,22 +15768,22 @@
           <w:numId w:val="3"/>
         </w:numPr>
       </w:pPr>
-      <w:bookmarkStart w:id="14" w:name="_Toc408856649"/>
+      <w:bookmarkStart w:id="13" w:name="_Toc408856649"/>
       <w:r>
         <w:lastRenderedPageBreak/>
         <w:t>Arhitektura i dizajn sustava</w:t>
       </w:r>
+      <w:bookmarkEnd w:id="13"/>
+    </w:p>
+    <w:p>
+      <w:pPr>
+        <w:pStyle w:val="Normal1"/>
+        <w:rPr>
+          <w:rFonts w:ascii="Arial" w:hAnsi="Arial" w:cs="Arial"/>
+        </w:rPr>
+      </w:pPr>
+      <w:bookmarkStart w:id="14" w:name="h.3dy6vkm" w:colFirst="0" w:colLast="0"/>
       <w:bookmarkEnd w:id="14"/>
-    </w:p>
-    <w:p>
-      <w:pPr>
-        <w:pStyle w:val="Normal1"/>
-        <w:rPr>
-          <w:rFonts w:ascii="Arial" w:hAnsi="Arial" w:cs="Arial"/>
-        </w:rPr>
-      </w:pPr>
-      <w:bookmarkStart w:id="15" w:name="h.3dy6vkm" w:colFirst="0" w:colLast="0"/>
-      <w:bookmarkEnd w:id="15"/>
     </w:p>
     <w:p>
       <w:pPr>
@@ -15795,11 +15793,11 @@
           <w:numId w:val="3"/>
         </w:numPr>
       </w:pPr>
-      <w:bookmarkStart w:id="16" w:name="_Toc408856650"/>
+      <w:bookmarkStart w:id="15" w:name="_Toc408856650"/>
       <w:r>
         <w:t>Svrha, opći prioriteti i skica sustava</w:t>
       </w:r>
-      <w:bookmarkEnd w:id="16"/>
+      <w:bookmarkEnd w:id="15"/>
     </w:p>
     <w:p>
       <w:pPr>
@@ -15835,8 +15833,8 @@
           <w:rFonts w:ascii="Arial" w:hAnsi="Arial" w:cs="Arial"/>
         </w:rPr>
       </w:pPr>
-      <w:bookmarkStart w:id="17" w:name="h.1t3h5sf" w:colFirst="0" w:colLast="0"/>
-      <w:bookmarkEnd w:id="17"/>
+      <w:bookmarkStart w:id="16" w:name="h.1t3h5sf" w:colFirst="0" w:colLast="0"/>
+      <w:bookmarkEnd w:id="16"/>
     </w:p>
     <w:p>
       <w:pPr>
@@ -16037,7 +16035,7 @@
                     <a:blip r:embed="rId49" cstate="print">
                       <a:extLst>
                         <a:ext uri="{28A0092B-C50C-407E-A947-70E740481C1C}">
-                          <a14:useLocalDpi xmlns="" xmlns:wpc="http://schemas.microsoft.com/office/word/2010/wordprocessingCanvas" xmlns:mc="http://schemas.openxmlformats.org/markup-compatibility/2006" xmlns:o="urn:schemas-microsoft-com:office:office" xmlns:v="urn:schemas-microsoft-com:vml" xmlns:wp14="http://schemas.microsoft.com/office/word/2010/wordprocessingDrawing" xmlns:w10="urn:schemas-microsoft-com:office:word" xmlns:w="http://schemas.openxmlformats.org/wordprocessingml/2006/main" xmlns:w14="http://schemas.microsoft.com/office/word/2010/wordml" xmlns:w15="http://schemas.microsoft.com/office/word/2012/wordml" xmlns:wpg="http://schemas.microsoft.com/office/word/2010/wordprocessingGroup" xmlns:wpi="http://schemas.microsoft.com/office/word/2010/wordprocessingInk" xmlns:wps="http://schemas.microsoft.com/office/word/2010/wordprocessingShape" xmlns:a14="http://schemas.microsoft.com/office/drawing/2010/main" val="0"/>
+                          <a14:useLocalDpi xmlns:a14="http://schemas.microsoft.com/office/drawing/2010/main" xmlns:wps="http://schemas.microsoft.com/office/word/2010/wordprocessingShape" xmlns:wpi="http://schemas.microsoft.com/office/word/2010/wordprocessingInk" xmlns:wpg="http://schemas.microsoft.com/office/word/2010/wordprocessingGroup" xmlns:w14="http://schemas.microsoft.com/office/word/2010/wordml" xmlns:w="http://schemas.openxmlformats.org/wordprocessingml/2006/main" xmlns:w10="urn:schemas-microsoft-com:office:word" xmlns:wp14="http://schemas.microsoft.com/office/word/2010/wordprocessingDrawing" xmlns:v="urn:schemas-microsoft-com:vml" xmlns:o="urn:schemas-microsoft-com:office:office" xmlns:mc="http://schemas.openxmlformats.org/markup-compatibility/2006" xmlns:wpc="http://schemas.microsoft.com/office/word/2010/wordprocessingCanvas" xmlns="" val="0"/>
                         </a:ext>
                       </a:extLst>
                     </a:blip>
@@ -16451,7 +16449,7 @@
                     <a:blip r:embed="rId52" cstate="print">
                       <a:extLst>
                         <a:ext uri="{28A0092B-C50C-407E-A947-70E740481C1C}">
-                          <a14:useLocalDpi xmlns="" xmlns:wpc="http://schemas.microsoft.com/office/word/2010/wordprocessingCanvas" xmlns:mc="http://schemas.openxmlformats.org/markup-compatibility/2006" xmlns:o="urn:schemas-microsoft-com:office:office" xmlns:v="urn:schemas-microsoft-com:vml" xmlns:wp14="http://schemas.microsoft.com/office/word/2010/wordprocessingDrawing" xmlns:w10="urn:schemas-microsoft-com:office:word" xmlns:w="http://schemas.openxmlformats.org/wordprocessingml/2006/main" xmlns:w14="http://schemas.microsoft.com/office/word/2010/wordml" xmlns:w15="http://schemas.microsoft.com/office/word/2012/wordml" xmlns:wpg="http://schemas.microsoft.com/office/word/2010/wordprocessingGroup" xmlns:wpi="http://schemas.microsoft.com/office/word/2010/wordprocessingInk" xmlns:wps="http://schemas.microsoft.com/office/word/2010/wordprocessingShape" xmlns:a14="http://schemas.microsoft.com/office/drawing/2010/main" val="0"/>
+                          <a14:useLocalDpi xmlns:a14="http://schemas.microsoft.com/office/drawing/2010/main" xmlns:wps="http://schemas.microsoft.com/office/word/2010/wordprocessingShape" xmlns:wpi="http://schemas.microsoft.com/office/word/2010/wordprocessingInk" xmlns:wpg="http://schemas.microsoft.com/office/word/2010/wordprocessingGroup" xmlns:w14="http://schemas.microsoft.com/office/word/2010/wordml" xmlns:w="http://schemas.openxmlformats.org/wordprocessingml/2006/main" xmlns:w10="urn:schemas-microsoft-com:office:word" xmlns:wp14="http://schemas.microsoft.com/office/word/2010/wordprocessingDrawing" xmlns:v="urn:schemas-microsoft-com:vml" xmlns:o="urn:schemas-microsoft-com:office:office" xmlns:mc="http://schemas.openxmlformats.org/markup-compatibility/2006" xmlns:wpc="http://schemas.microsoft.com/office/word/2010/wordprocessingCanvas" xmlns="" val="0"/>
                         </a:ext>
                       </a:extLst>
                     </a:blip>
@@ -16529,7 +16527,7 @@
                     <a:blip r:embed="rId53" cstate="print">
                       <a:extLst>
                         <a:ext uri="{28A0092B-C50C-407E-A947-70E740481C1C}">
-                          <a14:useLocalDpi xmlns="" xmlns:wpc="http://schemas.microsoft.com/office/word/2010/wordprocessingCanvas" xmlns:mc="http://schemas.openxmlformats.org/markup-compatibility/2006" xmlns:o="urn:schemas-microsoft-com:office:office" xmlns:v="urn:schemas-microsoft-com:vml" xmlns:wp14="http://schemas.microsoft.com/office/word/2010/wordprocessingDrawing" xmlns:w10="urn:schemas-microsoft-com:office:word" xmlns:w="http://schemas.openxmlformats.org/wordprocessingml/2006/main" xmlns:w14="http://schemas.microsoft.com/office/word/2010/wordml" xmlns:w15="http://schemas.microsoft.com/office/word/2012/wordml" xmlns:wpg="http://schemas.microsoft.com/office/word/2010/wordprocessingGroup" xmlns:wpi="http://schemas.microsoft.com/office/word/2010/wordprocessingInk" xmlns:wps="http://schemas.microsoft.com/office/word/2010/wordprocessingShape" xmlns:a14="http://schemas.microsoft.com/office/drawing/2010/main" val="0"/>
+                          <a14:useLocalDpi xmlns:a14="http://schemas.microsoft.com/office/drawing/2010/main" xmlns:wps="http://schemas.microsoft.com/office/word/2010/wordprocessingShape" xmlns:wpi="http://schemas.microsoft.com/office/word/2010/wordprocessingInk" xmlns:wpg="http://schemas.microsoft.com/office/word/2010/wordprocessingGroup" xmlns:w14="http://schemas.microsoft.com/office/word/2010/wordml" xmlns:w="http://schemas.openxmlformats.org/wordprocessingml/2006/main" xmlns:w10="urn:schemas-microsoft-com:office:word" xmlns:wp14="http://schemas.microsoft.com/office/word/2010/wordprocessingDrawing" xmlns:v="urn:schemas-microsoft-com:vml" xmlns:o="urn:schemas-microsoft-com:office:office" xmlns:mc="http://schemas.openxmlformats.org/markup-compatibility/2006" xmlns:wpc="http://schemas.microsoft.com/office/word/2010/wordprocessingCanvas" xmlns="" val="0"/>
                         </a:ext>
                       </a:extLst>
                     </a:blip>
@@ -16824,7 +16822,7 @@
                     <a:blip r:embed="rId54" cstate="print">
                       <a:extLst>
                         <a:ext uri="{28A0092B-C50C-407E-A947-70E740481C1C}">
-                          <a14:useLocalDpi xmlns="" xmlns:wpc="http://schemas.microsoft.com/office/word/2010/wordprocessingCanvas" xmlns:mc="http://schemas.openxmlformats.org/markup-compatibility/2006" xmlns:o="urn:schemas-microsoft-com:office:office" xmlns:v="urn:schemas-microsoft-com:vml" xmlns:wp14="http://schemas.microsoft.com/office/word/2010/wordprocessingDrawing" xmlns:w10="urn:schemas-microsoft-com:office:word" xmlns:w="http://schemas.openxmlformats.org/wordprocessingml/2006/main" xmlns:w14="http://schemas.microsoft.com/office/word/2010/wordml" xmlns:w15="http://schemas.microsoft.com/office/word/2012/wordml" xmlns:wpg="http://schemas.microsoft.com/office/word/2010/wordprocessingGroup" xmlns:wpi="http://schemas.microsoft.com/office/word/2010/wordprocessingInk" xmlns:wps="http://schemas.microsoft.com/office/word/2010/wordprocessingShape" xmlns:a14="http://schemas.microsoft.com/office/drawing/2010/main" val="0"/>
+                          <a14:useLocalDpi xmlns:a14="http://schemas.microsoft.com/office/drawing/2010/main" xmlns:wps="http://schemas.microsoft.com/office/word/2010/wordprocessingShape" xmlns:wpi="http://schemas.microsoft.com/office/word/2010/wordprocessingInk" xmlns:wpg="http://schemas.microsoft.com/office/word/2010/wordprocessingGroup" xmlns:w14="http://schemas.microsoft.com/office/word/2010/wordml" xmlns:w="http://schemas.openxmlformats.org/wordprocessingml/2006/main" xmlns:w10="urn:schemas-microsoft-com:office:word" xmlns:wp14="http://schemas.microsoft.com/office/word/2010/wordprocessingDrawing" xmlns:v="urn:schemas-microsoft-com:vml" xmlns:o="urn:schemas-microsoft-com:office:office" xmlns:mc="http://schemas.openxmlformats.org/markup-compatibility/2006" xmlns:wpc="http://schemas.microsoft.com/office/word/2010/wordprocessingCanvas" xmlns="" val="0"/>
                         </a:ext>
                       </a:extLst>
                     </a:blip>
@@ -17127,7 +17125,7 @@
                     <a:blip r:embed="rId55" cstate="print">
                       <a:extLst>
                         <a:ext uri="{28A0092B-C50C-407E-A947-70E740481C1C}">
-                          <a14:useLocalDpi xmlns="" xmlns:wpc="http://schemas.microsoft.com/office/word/2010/wordprocessingCanvas" xmlns:mc="http://schemas.openxmlformats.org/markup-compatibility/2006" xmlns:o="urn:schemas-microsoft-com:office:office" xmlns:v="urn:schemas-microsoft-com:vml" xmlns:wp14="http://schemas.microsoft.com/office/word/2010/wordprocessingDrawing" xmlns:w10="urn:schemas-microsoft-com:office:word" xmlns:w="http://schemas.openxmlformats.org/wordprocessingml/2006/main" xmlns:w14="http://schemas.microsoft.com/office/word/2010/wordml" xmlns:w15="http://schemas.microsoft.com/office/word/2012/wordml" xmlns:wpg="http://schemas.microsoft.com/office/word/2010/wordprocessingGroup" xmlns:wpi="http://schemas.microsoft.com/office/word/2010/wordprocessingInk" xmlns:wps="http://schemas.microsoft.com/office/word/2010/wordprocessingShape" xmlns:a14="http://schemas.microsoft.com/office/drawing/2010/main" val="0"/>
+                          <a14:useLocalDpi xmlns:a14="http://schemas.microsoft.com/office/drawing/2010/main" xmlns:wps="http://schemas.microsoft.com/office/word/2010/wordprocessingShape" xmlns:wpi="http://schemas.microsoft.com/office/word/2010/wordprocessingInk" xmlns:wpg="http://schemas.microsoft.com/office/word/2010/wordprocessingGroup" xmlns:w14="http://schemas.microsoft.com/office/word/2010/wordml" xmlns:w="http://schemas.openxmlformats.org/wordprocessingml/2006/main" xmlns:w10="urn:schemas-microsoft-com:office:word" xmlns:wp14="http://schemas.microsoft.com/office/word/2010/wordprocessingDrawing" xmlns:v="urn:schemas-microsoft-com:vml" xmlns:o="urn:schemas-microsoft-com:office:office" xmlns:mc="http://schemas.openxmlformats.org/markup-compatibility/2006" xmlns:wpc="http://schemas.microsoft.com/office/word/2010/wordprocessingCanvas" xmlns="" val="0"/>
                         </a:ext>
                       </a:extLst>
                     </a:blip>
@@ -17318,7 +17316,7 @@
                     <a:blip r:embed="rId56" cstate="print">
                       <a:extLst>
                         <a:ext uri="{28A0092B-C50C-407E-A947-70E740481C1C}">
-                          <a14:useLocalDpi xmlns="" xmlns:wpc="http://schemas.microsoft.com/office/word/2010/wordprocessingCanvas" xmlns:mc="http://schemas.openxmlformats.org/markup-compatibility/2006" xmlns:o="urn:schemas-microsoft-com:office:office" xmlns:v="urn:schemas-microsoft-com:vml" xmlns:wp14="http://schemas.microsoft.com/office/word/2010/wordprocessingDrawing" xmlns:w10="urn:schemas-microsoft-com:office:word" xmlns:w="http://schemas.openxmlformats.org/wordprocessingml/2006/main" xmlns:w14="http://schemas.microsoft.com/office/word/2010/wordml" xmlns:w15="http://schemas.microsoft.com/office/word/2012/wordml" xmlns:wpg="http://schemas.microsoft.com/office/word/2010/wordprocessingGroup" xmlns:wpi="http://schemas.microsoft.com/office/word/2010/wordprocessingInk" xmlns:wps="http://schemas.microsoft.com/office/word/2010/wordprocessingShape" xmlns:a14="http://schemas.microsoft.com/office/drawing/2010/main" val="0"/>
+                          <a14:useLocalDpi xmlns:a14="http://schemas.microsoft.com/office/drawing/2010/main" xmlns:wps="http://schemas.microsoft.com/office/word/2010/wordprocessingShape" xmlns:wpi="http://schemas.microsoft.com/office/word/2010/wordprocessingInk" xmlns:wpg="http://schemas.microsoft.com/office/word/2010/wordprocessingGroup" xmlns:w14="http://schemas.microsoft.com/office/word/2010/wordml" xmlns:w="http://schemas.openxmlformats.org/wordprocessingml/2006/main" xmlns:w10="urn:schemas-microsoft-com:office:word" xmlns:wp14="http://schemas.microsoft.com/office/word/2010/wordprocessingDrawing" xmlns:v="urn:schemas-microsoft-com:vml" xmlns:o="urn:schemas-microsoft-com:office:office" xmlns:mc="http://schemas.openxmlformats.org/markup-compatibility/2006" xmlns:wpc="http://schemas.microsoft.com/office/word/2010/wordprocessingCanvas" xmlns="" val="0"/>
                         </a:ext>
                       </a:extLst>
                     </a:blip>
@@ -17594,7 +17592,7 @@
                     <a:blip r:embed="rId57" cstate="print">
                       <a:extLst>
                         <a:ext uri="{28A0092B-C50C-407E-A947-70E740481C1C}">
-                          <a14:useLocalDpi xmlns="" xmlns:wpc="http://schemas.microsoft.com/office/word/2010/wordprocessingCanvas" xmlns:mc="http://schemas.openxmlformats.org/markup-compatibility/2006" xmlns:o="urn:schemas-microsoft-com:office:office" xmlns:v="urn:schemas-microsoft-com:vml" xmlns:wp14="http://schemas.microsoft.com/office/word/2010/wordprocessingDrawing" xmlns:w10="urn:schemas-microsoft-com:office:word" xmlns:w="http://schemas.openxmlformats.org/wordprocessingml/2006/main" xmlns:w14="http://schemas.microsoft.com/office/word/2010/wordml" xmlns:w15="http://schemas.microsoft.com/office/word/2012/wordml" xmlns:wpg="http://schemas.microsoft.com/office/word/2010/wordprocessingGroup" xmlns:wpi="http://schemas.microsoft.com/office/word/2010/wordprocessingInk" xmlns:wps="http://schemas.microsoft.com/office/word/2010/wordprocessingShape" xmlns:a14="http://schemas.microsoft.com/office/drawing/2010/main" val="0"/>
+                          <a14:useLocalDpi xmlns:a14="http://schemas.microsoft.com/office/drawing/2010/main" xmlns:wps="http://schemas.microsoft.com/office/word/2010/wordprocessingShape" xmlns:wpi="http://schemas.microsoft.com/office/word/2010/wordprocessingInk" xmlns:wpg="http://schemas.microsoft.com/office/word/2010/wordprocessingGroup" xmlns:w14="http://schemas.microsoft.com/office/word/2010/wordml" xmlns:w="http://schemas.openxmlformats.org/wordprocessingml/2006/main" xmlns:w10="urn:schemas-microsoft-com:office:word" xmlns:wp14="http://schemas.microsoft.com/office/word/2010/wordprocessingDrawing" xmlns:v="urn:schemas-microsoft-com:vml" xmlns:o="urn:schemas-microsoft-com:office:office" xmlns:mc="http://schemas.openxmlformats.org/markup-compatibility/2006" xmlns:wpc="http://schemas.microsoft.com/office/word/2010/wordprocessingCanvas" xmlns="" val="0"/>
                         </a:ext>
                       </a:extLst>
                     </a:blip>
@@ -17795,7 +17793,7 @@
                     <a:blip r:embed="rId58" cstate="print">
                       <a:extLst>
                         <a:ext uri="{28A0092B-C50C-407E-A947-70E740481C1C}">
-                          <a14:useLocalDpi xmlns="" xmlns:wpc="http://schemas.microsoft.com/office/word/2010/wordprocessingCanvas" xmlns:mc="http://schemas.openxmlformats.org/markup-compatibility/2006" xmlns:o="urn:schemas-microsoft-com:office:office" xmlns:v="urn:schemas-microsoft-com:vml" xmlns:wp14="http://schemas.microsoft.com/office/word/2010/wordprocessingDrawing" xmlns:w10="urn:schemas-microsoft-com:office:word" xmlns:w="http://schemas.openxmlformats.org/wordprocessingml/2006/main" xmlns:w14="http://schemas.microsoft.com/office/word/2010/wordml" xmlns:w15="http://schemas.microsoft.com/office/word/2012/wordml" xmlns:wpg="http://schemas.microsoft.com/office/word/2010/wordprocessingGroup" xmlns:wpi="http://schemas.microsoft.com/office/word/2010/wordprocessingInk" xmlns:wps="http://schemas.microsoft.com/office/word/2010/wordprocessingShape" xmlns:a14="http://schemas.microsoft.com/office/drawing/2010/main" val="0"/>
+                          <a14:useLocalDpi xmlns:a14="http://schemas.microsoft.com/office/drawing/2010/main" xmlns:wps="http://schemas.microsoft.com/office/word/2010/wordprocessingShape" xmlns:wpi="http://schemas.microsoft.com/office/word/2010/wordprocessingInk" xmlns:wpg="http://schemas.microsoft.com/office/word/2010/wordprocessingGroup" xmlns:w14="http://schemas.microsoft.com/office/word/2010/wordml" xmlns:w="http://schemas.openxmlformats.org/wordprocessingml/2006/main" xmlns:w10="urn:schemas-microsoft-com:office:word" xmlns:wp14="http://schemas.microsoft.com/office/word/2010/wordprocessingDrawing" xmlns:v="urn:schemas-microsoft-com:vml" xmlns:o="urn:schemas-microsoft-com:office:office" xmlns:mc="http://schemas.openxmlformats.org/markup-compatibility/2006" xmlns:wpc="http://schemas.microsoft.com/office/word/2010/wordprocessingCanvas" xmlns="" val="0"/>
                         </a:ext>
                       </a:extLst>
                     </a:blip>
@@ -18024,7 +18022,7 @@
                     <a:blip r:embed="rId59" cstate="print">
                       <a:extLst>
                         <a:ext uri="{28A0092B-C50C-407E-A947-70E740481C1C}">
-                          <a14:useLocalDpi xmlns="" xmlns:wpc="http://schemas.microsoft.com/office/word/2010/wordprocessingCanvas" xmlns:mc="http://schemas.openxmlformats.org/markup-compatibility/2006" xmlns:o="urn:schemas-microsoft-com:office:office" xmlns:v="urn:schemas-microsoft-com:vml" xmlns:wp14="http://schemas.microsoft.com/office/word/2010/wordprocessingDrawing" xmlns:w10="urn:schemas-microsoft-com:office:word" xmlns:w="http://schemas.openxmlformats.org/wordprocessingml/2006/main" xmlns:w14="http://schemas.microsoft.com/office/word/2010/wordml" xmlns:w15="http://schemas.microsoft.com/office/word/2012/wordml" xmlns:wpg="http://schemas.microsoft.com/office/word/2010/wordprocessingGroup" xmlns:wpi="http://schemas.microsoft.com/office/word/2010/wordprocessingInk" xmlns:wps="http://schemas.microsoft.com/office/word/2010/wordprocessingShape" xmlns:a14="http://schemas.microsoft.com/office/drawing/2010/main" val="0"/>
+                          <a14:useLocalDpi xmlns:a14="http://schemas.microsoft.com/office/drawing/2010/main" xmlns:wps="http://schemas.microsoft.com/office/word/2010/wordprocessingShape" xmlns:wpi="http://schemas.microsoft.com/office/word/2010/wordprocessingInk" xmlns:wpg="http://schemas.microsoft.com/office/word/2010/wordprocessingGroup" xmlns:w14="http://schemas.microsoft.com/office/word/2010/wordml" xmlns:w="http://schemas.openxmlformats.org/wordprocessingml/2006/main" xmlns:w10="urn:schemas-microsoft-com:office:word" xmlns:wp14="http://schemas.microsoft.com/office/word/2010/wordprocessingDrawing" xmlns:v="urn:schemas-microsoft-com:vml" xmlns:o="urn:schemas-microsoft-com:office:office" xmlns:mc="http://schemas.openxmlformats.org/markup-compatibility/2006" xmlns:wpc="http://schemas.microsoft.com/office/word/2010/wordprocessingCanvas" xmlns="" val="0"/>
                         </a:ext>
                       </a:extLst>
                     </a:blip>
@@ -18144,7 +18142,7 @@
                     <a:blip r:embed="rId60" cstate="print">
                       <a:extLst>
                         <a:ext uri="{28A0092B-C50C-407E-A947-70E740481C1C}">
-                          <a14:useLocalDpi xmlns="" xmlns:wpc="http://schemas.microsoft.com/office/word/2010/wordprocessingCanvas" xmlns:mc="http://schemas.openxmlformats.org/markup-compatibility/2006" xmlns:o="urn:schemas-microsoft-com:office:office" xmlns:v="urn:schemas-microsoft-com:vml" xmlns:wp14="http://schemas.microsoft.com/office/word/2010/wordprocessingDrawing" xmlns:w10="urn:schemas-microsoft-com:office:word" xmlns:w="http://schemas.openxmlformats.org/wordprocessingml/2006/main" xmlns:w14="http://schemas.microsoft.com/office/word/2010/wordml" xmlns:w15="http://schemas.microsoft.com/office/word/2012/wordml" xmlns:wpg="http://schemas.microsoft.com/office/word/2010/wordprocessingGroup" xmlns:wpi="http://schemas.microsoft.com/office/word/2010/wordprocessingInk" xmlns:wps="http://schemas.microsoft.com/office/word/2010/wordprocessingShape" xmlns:a14="http://schemas.microsoft.com/office/drawing/2010/main" val="0"/>
+                          <a14:useLocalDpi xmlns:a14="http://schemas.microsoft.com/office/drawing/2010/main" xmlns:wps="http://schemas.microsoft.com/office/word/2010/wordprocessingShape" xmlns:wpi="http://schemas.microsoft.com/office/word/2010/wordprocessingInk" xmlns:wpg="http://schemas.microsoft.com/office/word/2010/wordprocessingGroup" xmlns:w14="http://schemas.microsoft.com/office/word/2010/wordml" xmlns:w="http://schemas.openxmlformats.org/wordprocessingml/2006/main" xmlns:w10="urn:schemas-microsoft-com:office:word" xmlns:wp14="http://schemas.microsoft.com/office/word/2010/wordprocessingDrawing" xmlns:v="urn:schemas-microsoft-com:vml" xmlns:o="urn:schemas-microsoft-com:office:office" xmlns:mc="http://schemas.openxmlformats.org/markup-compatibility/2006" xmlns:wpc="http://schemas.microsoft.com/office/word/2010/wordprocessingCanvas" xmlns="" val="0"/>
                         </a:ext>
                       </a:extLst>
                     </a:blip>
@@ -18414,7 +18412,7 @@
                     <a:blip r:embed="rId61" cstate="print">
                       <a:extLst>
                         <a:ext uri="{28A0092B-C50C-407E-A947-70E740481C1C}">
-                          <a14:useLocalDpi xmlns="" xmlns:wpc="http://schemas.microsoft.com/office/word/2010/wordprocessingCanvas" xmlns:mc="http://schemas.openxmlformats.org/markup-compatibility/2006" xmlns:o="urn:schemas-microsoft-com:office:office" xmlns:v="urn:schemas-microsoft-com:vml" xmlns:wp14="http://schemas.microsoft.com/office/word/2010/wordprocessingDrawing" xmlns:w10="urn:schemas-microsoft-com:office:word" xmlns:w="http://schemas.openxmlformats.org/wordprocessingml/2006/main" xmlns:w14="http://schemas.microsoft.com/office/word/2010/wordml" xmlns:w15="http://schemas.microsoft.com/office/word/2012/wordml" xmlns:wpg="http://schemas.microsoft.com/office/word/2010/wordprocessingGroup" xmlns:wpi="http://schemas.microsoft.com/office/word/2010/wordprocessingInk" xmlns:wps="http://schemas.microsoft.com/office/word/2010/wordprocessingShape" xmlns:a14="http://schemas.microsoft.com/office/drawing/2010/main" val="0"/>
+                          <a14:useLocalDpi xmlns:a14="http://schemas.microsoft.com/office/drawing/2010/main" xmlns:wps="http://schemas.microsoft.com/office/word/2010/wordprocessingShape" xmlns:wpi="http://schemas.microsoft.com/office/word/2010/wordprocessingInk" xmlns:wpg="http://schemas.microsoft.com/office/word/2010/wordprocessingGroup" xmlns:w14="http://schemas.microsoft.com/office/word/2010/wordml" xmlns:w="http://schemas.openxmlformats.org/wordprocessingml/2006/main" xmlns:w10="urn:schemas-microsoft-com:office:word" xmlns:wp14="http://schemas.microsoft.com/office/word/2010/wordprocessingDrawing" xmlns:v="urn:schemas-microsoft-com:vml" xmlns:o="urn:schemas-microsoft-com:office:office" xmlns:mc="http://schemas.openxmlformats.org/markup-compatibility/2006" xmlns:wpc="http://schemas.microsoft.com/office/word/2010/wordprocessingCanvas" xmlns="" val="0"/>
                         </a:ext>
                       </a:extLst>
                     </a:blip>
@@ -18617,7 +18615,7 @@
                     <a:blip r:embed="rId62" cstate="print">
                       <a:extLst>
                         <a:ext uri="{28A0092B-C50C-407E-A947-70E740481C1C}">
-                          <a14:useLocalDpi xmlns="" xmlns:wpc="http://schemas.microsoft.com/office/word/2010/wordprocessingCanvas" xmlns:mc="http://schemas.openxmlformats.org/markup-compatibility/2006" xmlns:o="urn:schemas-microsoft-com:office:office" xmlns:v="urn:schemas-microsoft-com:vml" xmlns:wp14="http://schemas.microsoft.com/office/word/2010/wordprocessingDrawing" xmlns:w10="urn:schemas-microsoft-com:office:word" xmlns:w="http://schemas.openxmlformats.org/wordprocessingml/2006/main" xmlns:w14="http://schemas.microsoft.com/office/word/2010/wordml" xmlns:w15="http://schemas.microsoft.com/office/word/2012/wordml" xmlns:wpg="http://schemas.microsoft.com/office/word/2010/wordprocessingGroup" xmlns:wpi="http://schemas.microsoft.com/office/word/2010/wordprocessingInk" xmlns:wps="http://schemas.microsoft.com/office/word/2010/wordprocessingShape" xmlns:a14="http://schemas.microsoft.com/office/drawing/2010/main" val="0"/>
+                          <a14:useLocalDpi xmlns:a14="http://schemas.microsoft.com/office/drawing/2010/main" xmlns:wps="http://schemas.microsoft.com/office/word/2010/wordprocessingShape" xmlns:wpi="http://schemas.microsoft.com/office/word/2010/wordprocessingInk" xmlns:wpg="http://schemas.microsoft.com/office/word/2010/wordprocessingGroup" xmlns:w14="http://schemas.microsoft.com/office/word/2010/wordml" xmlns:w="http://schemas.openxmlformats.org/wordprocessingml/2006/main" xmlns:w10="urn:schemas-microsoft-com:office:word" xmlns:wp14="http://schemas.microsoft.com/office/word/2010/wordprocessingDrawing" xmlns:v="urn:schemas-microsoft-com:vml" xmlns:o="urn:schemas-microsoft-com:office:office" xmlns:mc="http://schemas.openxmlformats.org/markup-compatibility/2006" xmlns:wpc="http://schemas.microsoft.com/office/word/2010/wordprocessingCanvas" xmlns="" val="0"/>
                         </a:ext>
                       </a:extLst>
                     </a:blip>
@@ -18826,7 +18824,7 @@
                     <a:blip r:embed="rId63" cstate="print">
                       <a:extLst>
                         <a:ext uri="{28A0092B-C50C-407E-A947-70E740481C1C}">
-                          <a14:useLocalDpi xmlns="" xmlns:wpc="http://schemas.microsoft.com/office/word/2010/wordprocessingCanvas" xmlns:mc="http://schemas.openxmlformats.org/markup-compatibility/2006" xmlns:o="urn:schemas-microsoft-com:office:office" xmlns:v="urn:schemas-microsoft-com:vml" xmlns:wp14="http://schemas.microsoft.com/office/word/2010/wordprocessingDrawing" xmlns:w10="urn:schemas-microsoft-com:office:word" xmlns:w="http://schemas.openxmlformats.org/wordprocessingml/2006/main" xmlns:w14="http://schemas.microsoft.com/office/word/2010/wordml" xmlns:w15="http://schemas.microsoft.com/office/word/2012/wordml" xmlns:wpg="http://schemas.microsoft.com/office/word/2010/wordprocessingGroup" xmlns:wpi="http://schemas.microsoft.com/office/word/2010/wordprocessingInk" xmlns:wps="http://schemas.microsoft.com/office/word/2010/wordprocessingShape" xmlns:a14="http://schemas.microsoft.com/office/drawing/2010/main" val="0"/>
+                          <a14:useLocalDpi xmlns:a14="http://schemas.microsoft.com/office/drawing/2010/main" xmlns:wps="http://schemas.microsoft.com/office/word/2010/wordprocessingShape" xmlns:wpi="http://schemas.microsoft.com/office/word/2010/wordprocessingInk" xmlns:wpg="http://schemas.microsoft.com/office/word/2010/wordprocessingGroup" xmlns:w14="http://schemas.microsoft.com/office/word/2010/wordml" xmlns:w="http://schemas.openxmlformats.org/wordprocessingml/2006/main" xmlns:w10="urn:schemas-microsoft-com:office:word" xmlns:wp14="http://schemas.microsoft.com/office/word/2010/wordprocessingDrawing" xmlns:v="urn:schemas-microsoft-com:vml" xmlns:o="urn:schemas-microsoft-com:office:office" xmlns:mc="http://schemas.openxmlformats.org/markup-compatibility/2006" xmlns:wpc="http://schemas.microsoft.com/office/word/2010/wordprocessingCanvas" xmlns="" val="0"/>
                         </a:ext>
                       </a:extLst>
                     </a:blip>
@@ -19146,7 +19144,7 @@
                     <a:blip r:embed="rId64" cstate="print">
                       <a:extLst>
                         <a:ext uri="{28A0092B-C50C-407E-A947-70E740481C1C}">
-                          <a14:useLocalDpi xmlns="" xmlns:wpc="http://schemas.microsoft.com/office/word/2010/wordprocessingCanvas" xmlns:mc="http://schemas.openxmlformats.org/markup-compatibility/2006" xmlns:o="urn:schemas-microsoft-com:office:office" xmlns:v="urn:schemas-microsoft-com:vml" xmlns:wp14="http://schemas.microsoft.com/office/word/2010/wordprocessingDrawing" xmlns:w10="urn:schemas-microsoft-com:office:word" xmlns:w="http://schemas.openxmlformats.org/wordprocessingml/2006/main" xmlns:w14="http://schemas.microsoft.com/office/word/2010/wordml" xmlns:w15="http://schemas.microsoft.com/office/word/2012/wordml" xmlns:wpg="http://schemas.microsoft.com/office/word/2010/wordprocessingGroup" xmlns:wpi="http://schemas.microsoft.com/office/word/2010/wordprocessingInk" xmlns:wps="http://schemas.microsoft.com/office/word/2010/wordprocessingShape" xmlns:a14="http://schemas.microsoft.com/office/drawing/2010/main" val="0"/>
+                          <a14:useLocalDpi xmlns:a14="http://schemas.microsoft.com/office/drawing/2010/main" xmlns:wps="http://schemas.microsoft.com/office/word/2010/wordprocessingShape" xmlns:wpi="http://schemas.microsoft.com/office/word/2010/wordprocessingInk" xmlns:wpg="http://schemas.microsoft.com/office/word/2010/wordprocessingGroup" xmlns:w14="http://schemas.microsoft.com/office/word/2010/wordml" xmlns:w="http://schemas.openxmlformats.org/wordprocessingml/2006/main" xmlns:w10="urn:schemas-microsoft-com:office:word" xmlns:wp14="http://schemas.microsoft.com/office/word/2010/wordprocessingDrawing" xmlns:v="urn:schemas-microsoft-com:vml" xmlns:o="urn:schemas-microsoft-com:office:office" xmlns:mc="http://schemas.openxmlformats.org/markup-compatibility/2006" xmlns:wpc="http://schemas.microsoft.com/office/word/2010/wordprocessingCanvas" xmlns="" val="0"/>
                         </a:ext>
                       </a:extLst>
                     </a:blip>
@@ -19217,7 +19215,7 @@
                     <a:blip r:embed="rId65" cstate="print">
                       <a:extLst>
                         <a:ext uri="{28A0092B-C50C-407E-A947-70E740481C1C}">
-                          <a14:useLocalDpi xmlns="" xmlns:wpc="http://schemas.microsoft.com/office/word/2010/wordprocessingCanvas" xmlns:mc="http://schemas.openxmlformats.org/markup-compatibility/2006" xmlns:o="urn:schemas-microsoft-com:office:office" xmlns:v="urn:schemas-microsoft-com:vml" xmlns:wp14="http://schemas.microsoft.com/office/word/2010/wordprocessingDrawing" xmlns:w10="urn:schemas-microsoft-com:office:word" xmlns:w="http://schemas.openxmlformats.org/wordprocessingml/2006/main" xmlns:w14="http://schemas.microsoft.com/office/word/2010/wordml" xmlns:w15="http://schemas.microsoft.com/office/word/2012/wordml" xmlns:wpg="http://schemas.microsoft.com/office/word/2010/wordprocessingGroup" xmlns:wpi="http://schemas.microsoft.com/office/word/2010/wordprocessingInk" xmlns:wps="http://schemas.microsoft.com/office/word/2010/wordprocessingShape" xmlns:a14="http://schemas.microsoft.com/office/drawing/2010/main" val="0"/>
+                          <a14:useLocalDpi xmlns:a14="http://schemas.microsoft.com/office/drawing/2010/main" xmlns:wps="http://schemas.microsoft.com/office/word/2010/wordprocessingShape" xmlns:wpi="http://schemas.microsoft.com/office/word/2010/wordprocessingInk" xmlns:wpg="http://schemas.microsoft.com/office/word/2010/wordprocessingGroup" xmlns:w14="http://schemas.microsoft.com/office/word/2010/wordml" xmlns:w="http://schemas.openxmlformats.org/wordprocessingml/2006/main" xmlns:w10="urn:schemas-microsoft-com:office:word" xmlns:wp14="http://schemas.microsoft.com/office/word/2010/wordprocessingDrawing" xmlns:v="urn:schemas-microsoft-com:vml" xmlns:o="urn:schemas-microsoft-com:office:office" xmlns:mc="http://schemas.openxmlformats.org/markup-compatibility/2006" xmlns:wpc="http://schemas.microsoft.com/office/word/2010/wordprocessingCanvas" xmlns="" val="0"/>
                         </a:ext>
                       </a:extLst>
                     </a:blip>
@@ -19438,7 +19436,7 @@
                     <a:blip r:embed="rId66" cstate="print">
                       <a:extLst>
                         <a:ext uri="{28A0092B-C50C-407E-A947-70E740481C1C}">
-                          <a14:useLocalDpi xmlns="" xmlns:wpc="http://schemas.microsoft.com/office/word/2010/wordprocessingCanvas" xmlns:mc="http://schemas.openxmlformats.org/markup-compatibility/2006" xmlns:o="urn:schemas-microsoft-com:office:office" xmlns:v="urn:schemas-microsoft-com:vml" xmlns:wp14="http://schemas.microsoft.com/office/word/2010/wordprocessingDrawing" xmlns:w10="urn:schemas-microsoft-com:office:word" xmlns:w="http://schemas.openxmlformats.org/wordprocessingml/2006/main" xmlns:w14="http://schemas.microsoft.com/office/word/2010/wordml" xmlns:w15="http://schemas.microsoft.com/office/word/2012/wordml" xmlns:wpg="http://schemas.microsoft.com/office/word/2010/wordprocessingGroup" xmlns:wpi="http://schemas.microsoft.com/office/word/2010/wordprocessingInk" xmlns:wps="http://schemas.microsoft.com/office/word/2010/wordprocessingShape" xmlns:a14="http://schemas.microsoft.com/office/drawing/2010/main" val="0"/>
+                          <a14:useLocalDpi xmlns:a14="http://schemas.microsoft.com/office/drawing/2010/main" xmlns:wps="http://schemas.microsoft.com/office/word/2010/wordprocessingShape" xmlns:wpi="http://schemas.microsoft.com/office/word/2010/wordprocessingInk" xmlns:wpg="http://schemas.microsoft.com/office/word/2010/wordprocessingGroup" xmlns:w14="http://schemas.microsoft.com/office/word/2010/wordml" xmlns:w="http://schemas.openxmlformats.org/wordprocessingml/2006/main" xmlns:w10="urn:schemas-microsoft-com:office:word" xmlns:wp14="http://schemas.microsoft.com/office/word/2010/wordprocessingDrawing" xmlns:v="urn:schemas-microsoft-com:vml" xmlns:o="urn:schemas-microsoft-com:office:office" xmlns:mc="http://schemas.openxmlformats.org/markup-compatibility/2006" xmlns:wpc="http://schemas.microsoft.com/office/word/2010/wordprocessingCanvas" xmlns="" val="0"/>
                         </a:ext>
                       </a:extLst>
                     </a:blip>
@@ -19581,7 +19579,7 @@
                     <a:blip r:embed="rId67" cstate="print">
                       <a:extLst>
                         <a:ext uri="{28A0092B-C50C-407E-A947-70E740481C1C}">
-                          <a14:useLocalDpi xmlns="" xmlns:wpc="http://schemas.microsoft.com/office/word/2010/wordprocessingCanvas" xmlns:mc="http://schemas.openxmlformats.org/markup-compatibility/2006" xmlns:o="urn:schemas-microsoft-com:office:office" xmlns:v="urn:schemas-microsoft-com:vml" xmlns:wp14="http://schemas.microsoft.com/office/word/2010/wordprocessingDrawing" xmlns:w10="urn:schemas-microsoft-com:office:word" xmlns:w="http://schemas.openxmlformats.org/wordprocessingml/2006/main" xmlns:w14="http://schemas.microsoft.com/office/word/2010/wordml" xmlns:w15="http://schemas.microsoft.com/office/word/2012/wordml" xmlns:wpg="http://schemas.microsoft.com/office/word/2010/wordprocessingGroup" xmlns:wpi="http://schemas.microsoft.com/office/word/2010/wordprocessingInk" xmlns:wps="http://schemas.microsoft.com/office/word/2010/wordprocessingShape" xmlns:a14="http://schemas.microsoft.com/office/drawing/2010/main" val="0"/>
+                          <a14:useLocalDpi xmlns:a14="http://schemas.microsoft.com/office/drawing/2010/main" xmlns:wps="http://schemas.microsoft.com/office/word/2010/wordprocessingShape" xmlns:wpi="http://schemas.microsoft.com/office/word/2010/wordprocessingInk" xmlns:wpg="http://schemas.microsoft.com/office/word/2010/wordprocessingGroup" xmlns:w14="http://schemas.microsoft.com/office/word/2010/wordml" xmlns:w="http://schemas.openxmlformats.org/wordprocessingml/2006/main" xmlns:w10="urn:schemas-microsoft-com:office:word" xmlns:wp14="http://schemas.microsoft.com/office/word/2010/wordprocessingDrawing" xmlns:v="urn:schemas-microsoft-com:vml" xmlns:o="urn:schemas-microsoft-com:office:office" xmlns:mc="http://schemas.openxmlformats.org/markup-compatibility/2006" xmlns:wpc="http://schemas.microsoft.com/office/word/2010/wordprocessingCanvas" xmlns="" val="0"/>
                         </a:ext>
                       </a:extLst>
                     </a:blip>
@@ -19755,7 +19753,7 @@
                     <a:blip r:embed="rId68" cstate="print">
                       <a:extLst>
                         <a:ext uri="{28A0092B-C50C-407E-A947-70E740481C1C}">
-                          <a14:useLocalDpi xmlns="" xmlns:wpc="http://schemas.microsoft.com/office/word/2010/wordprocessingCanvas" xmlns:mc="http://schemas.openxmlformats.org/markup-compatibility/2006" xmlns:o="urn:schemas-microsoft-com:office:office" xmlns:v="urn:schemas-microsoft-com:vml" xmlns:wp14="http://schemas.microsoft.com/office/word/2010/wordprocessingDrawing" xmlns:w10="urn:schemas-microsoft-com:office:word" xmlns:w="http://schemas.openxmlformats.org/wordprocessingml/2006/main" xmlns:w14="http://schemas.microsoft.com/office/word/2010/wordml" xmlns:w15="http://schemas.microsoft.com/office/word/2012/wordml" xmlns:wpg="http://schemas.microsoft.com/office/word/2010/wordprocessingGroup" xmlns:wpi="http://schemas.microsoft.com/office/word/2010/wordprocessingInk" xmlns:wps="http://schemas.microsoft.com/office/word/2010/wordprocessingShape" xmlns:a14="http://schemas.microsoft.com/office/drawing/2010/main" val="0"/>
+                          <a14:useLocalDpi xmlns:a14="http://schemas.microsoft.com/office/drawing/2010/main" xmlns:wps="http://schemas.microsoft.com/office/word/2010/wordprocessingShape" xmlns:wpi="http://schemas.microsoft.com/office/word/2010/wordprocessingInk" xmlns:wpg="http://schemas.microsoft.com/office/word/2010/wordprocessingGroup" xmlns:w14="http://schemas.microsoft.com/office/word/2010/wordml" xmlns:w="http://schemas.openxmlformats.org/wordprocessingml/2006/main" xmlns:w10="urn:schemas-microsoft-com:office:word" xmlns:wp14="http://schemas.microsoft.com/office/word/2010/wordprocessingDrawing" xmlns:v="urn:schemas-microsoft-com:vml" xmlns:o="urn:schemas-microsoft-com:office:office" xmlns:mc="http://schemas.openxmlformats.org/markup-compatibility/2006" xmlns:wpc="http://schemas.microsoft.com/office/word/2010/wordprocessingCanvas" xmlns="" val="0"/>
                         </a:ext>
                       </a:extLst>
                     </a:blip>
@@ -19970,7 +19968,7 @@
                     <a:blip r:embed="rId69" cstate="print">
                       <a:extLst>
                         <a:ext uri="{28A0092B-C50C-407E-A947-70E740481C1C}">
-                          <a14:useLocalDpi xmlns="" xmlns:wpc="http://schemas.microsoft.com/office/word/2010/wordprocessingCanvas" xmlns:mc="http://schemas.openxmlformats.org/markup-compatibility/2006" xmlns:o="urn:schemas-microsoft-com:office:office" xmlns:v="urn:schemas-microsoft-com:vml" xmlns:wp14="http://schemas.microsoft.com/office/word/2010/wordprocessingDrawing" xmlns:w10="urn:schemas-microsoft-com:office:word" xmlns:w="http://schemas.openxmlformats.org/wordprocessingml/2006/main" xmlns:w14="http://schemas.microsoft.com/office/word/2010/wordml" xmlns:w15="http://schemas.microsoft.com/office/word/2012/wordml" xmlns:wpg="http://schemas.microsoft.com/office/word/2010/wordprocessingGroup" xmlns:wpi="http://schemas.microsoft.com/office/word/2010/wordprocessingInk" xmlns:wps="http://schemas.microsoft.com/office/word/2010/wordprocessingShape" xmlns:a14="http://schemas.microsoft.com/office/drawing/2010/main" val="0"/>
+                          <a14:useLocalDpi xmlns:a14="http://schemas.microsoft.com/office/drawing/2010/main" xmlns:wps="http://schemas.microsoft.com/office/word/2010/wordprocessingShape" xmlns:wpi="http://schemas.microsoft.com/office/word/2010/wordprocessingInk" xmlns:wpg="http://schemas.microsoft.com/office/word/2010/wordprocessingGroup" xmlns:w14="http://schemas.microsoft.com/office/word/2010/wordml" xmlns:w="http://schemas.openxmlformats.org/wordprocessingml/2006/main" xmlns:w10="urn:schemas-microsoft-com:office:word" xmlns:wp14="http://schemas.microsoft.com/office/word/2010/wordprocessingDrawing" xmlns:v="urn:schemas-microsoft-com:vml" xmlns:o="urn:schemas-microsoft-com:office:office" xmlns:mc="http://schemas.openxmlformats.org/markup-compatibility/2006" xmlns:wpc="http://schemas.microsoft.com/office/word/2010/wordprocessingCanvas" xmlns="" val="0"/>
                         </a:ext>
                       </a:extLst>
                     </a:blip>
@@ -20181,7 +20179,7 @@
                     <a:blip r:embed="rId70" cstate="print">
                       <a:extLst>
                         <a:ext uri="{28A0092B-C50C-407E-A947-70E740481C1C}">
-                          <a14:useLocalDpi xmlns="" xmlns:wpc="http://schemas.microsoft.com/office/word/2010/wordprocessingCanvas" xmlns:mc="http://schemas.openxmlformats.org/markup-compatibility/2006" xmlns:o="urn:schemas-microsoft-com:office:office" xmlns:v="urn:schemas-microsoft-com:vml" xmlns:wp14="http://schemas.microsoft.com/office/word/2010/wordprocessingDrawing" xmlns:w10="urn:schemas-microsoft-com:office:word" xmlns:w="http://schemas.openxmlformats.org/wordprocessingml/2006/main" xmlns:w14="http://schemas.microsoft.com/office/word/2010/wordml" xmlns:w15="http://schemas.microsoft.com/office/word/2012/wordml" xmlns:wpg="http://schemas.microsoft.com/office/word/2010/wordprocessingGroup" xmlns:wpi="http://schemas.microsoft.com/office/word/2010/wordprocessingInk" xmlns:wps="http://schemas.microsoft.com/office/word/2010/wordprocessingShape" xmlns:a14="http://schemas.microsoft.com/office/drawing/2010/main" val="0"/>
+                          <a14:useLocalDpi xmlns:a14="http://schemas.microsoft.com/office/drawing/2010/main" xmlns:wps="http://schemas.microsoft.com/office/word/2010/wordprocessingShape" xmlns:wpi="http://schemas.microsoft.com/office/word/2010/wordprocessingInk" xmlns:wpg="http://schemas.microsoft.com/office/word/2010/wordprocessingGroup" xmlns:w14="http://schemas.microsoft.com/office/word/2010/wordml" xmlns:w="http://schemas.openxmlformats.org/wordprocessingml/2006/main" xmlns:w10="urn:schemas-microsoft-com:office:word" xmlns:wp14="http://schemas.microsoft.com/office/word/2010/wordprocessingDrawing" xmlns:v="urn:schemas-microsoft-com:vml" xmlns:o="urn:schemas-microsoft-com:office:office" xmlns:mc="http://schemas.openxmlformats.org/markup-compatibility/2006" xmlns:wpc="http://schemas.microsoft.com/office/word/2010/wordprocessingCanvas" xmlns="" val="0"/>
                         </a:ext>
                       </a:extLst>
                     </a:blip>
@@ -20337,7 +20335,7 @@
                     <a:blip r:embed="rId71" cstate="print">
                       <a:extLst>
                         <a:ext uri="{28A0092B-C50C-407E-A947-70E740481C1C}">
-                          <a14:useLocalDpi xmlns="" xmlns:wpc="http://schemas.microsoft.com/office/word/2010/wordprocessingCanvas" xmlns:mc="http://schemas.openxmlformats.org/markup-compatibility/2006" xmlns:o="urn:schemas-microsoft-com:office:office" xmlns:v="urn:schemas-microsoft-com:vml" xmlns:wp14="http://schemas.microsoft.com/office/word/2010/wordprocessingDrawing" xmlns:w10="urn:schemas-microsoft-com:office:word" xmlns:w="http://schemas.openxmlformats.org/wordprocessingml/2006/main" xmlns:w14="http://schemas.microsoft.com/office/word/2010/wordml" xmlns:w15="http://schemas.microsoft.com/office/word/2012/wordml" xmlns:wpg="http://schemas.microsoft.com/office/word/2010/wordprocessingGroup" xmlns:wpi="http://schemas.microsoft.com/office/word/2010/wordprocessingInk" xmlns:wps="http://schemas.microsoft.com/office/word/2010/wordprocessingShape" xmlns:a14="http://schemas.microsoft.com/office/drawing/2010/main" val="0"/>
+                          <a14:useLocalDpi xmlns:a14="http://schemas.microsoft.com/office/drawing/2010/main" xmlns:wps="http://schemas.microsoft.com/office/word/2010/wordprocessingShape" xmlns:wpi="http://schemas.microsoft.com/office/word/2010/wordprocessingInk" xmlns:wpg="http://schemas.microsoft.com/office/word/2010/wordprocessingGroup" xmlns:w14="http://schemas.microsoft.com/office/word/2010/wordml" xmlns:w="http://schemas.openxmlformats.org/wordprocessingml/2006/main" xmlns:w10="urn:schemas-microsoft-com:office:word" xmlns:wp14="http://schemas.microsoft.com/office/word/2010/wordprocessingDrawing" xmlns:v="urn:schemas-microsoft-com:vml" xmlns:o="urn:schemas-microsoft-com:office:office" xmlns:mc="http://schemas.openxmlformats.org/markup-compatibility/2006" xmlns:wpc="http://schemas.microsoft.com/office/word/2010/wordprocessingCanvas" xmlns="" val="0"/>
                         </a:ext>
                       </a:extLst>
                     </a:blip>
@@ -20489,11 +20487,11 @@
           <w:numId w:val="3"/>
         </w:numPr>
       </w:pPr>
-      <w:bookmarkStart w:id="18" w:name="_Toc408856651"/>
+      <w:bookmarkStart w:id="17" w:name="_Toc408856651"/>
       <w:r>
         <w:t>Dijagram razreda s opisom</w:t>
       </w:r>
-      <w:bookmarkEnd w:id="18"/>
+      <w:bookmarkEnd w:id="17"/>
     </w:p>
     <w:p>
       <w:pPr>
@@ -20714,7 +20712,7 @@
                     <a:blip r:embed="rId72" cstate="print">
                       <a:extLst>
                         <a:ext uri="{28A0092B-C50C-407E-A947-70E740481C1C}">
-                          <a14:useLocalDpi xmlns="" xmlns:wpc="http://schemas.microsoft.com/office/word/2010/wordprocessingCanvas" xmlns:mc="http://schemas.openxmlformats.org/markup-compatibility/2006" xmlns:o="urn:schemas-microsoft-com:office:office" xmlns:v="urn:schemas-microsoft-com:vml" xmlns:wp14="http://schemas.microsoft.com/office/word/2010/wordprocessingDrawing" xmlns:w10="urn:schemas-microsoft-com:office:word" xmlns:w="http://schemas.openxmlformats.org/wordprocessingml/2006/main" xmlns:w14="http://schemas.microsoft.com/office/word/2010/wordml" xmlns:w15="http://schemas.microsoft.com/office/word/2012/wordml" xmlns:wpg="http://schemas.microsoft.com/office/word/2010/wordprocessingGroup" xmlns:wpi="http://schemas.microsoft.com/office/word/2010/wordprocessingInk" xmlns:wps="http://schemas.microsoft.com/office/word/2010/wordprocessingShape" xmlns:a14="http://schemas.microsoft.com/office/drawing/2010/main" val="0"/>
+                          <a14:useLocalDpi xmlns:a14="http://schemas.microsoft.com/office/drawing/2010/main" xmlns:wps="http://schemas.microsoft.com/office/word/2010/wordprocessingShape" xmlns:wpi="http://schemas.microsoft.com/office/word/2010/wordprocessingInk" xmlns:wpg="http://schemas.microsoft.com/office/word/2010/wordprocessingGroup" xmlns:w14="http://schemas.microsoft.com/office/word/2010/wordml" xmlns:w="http://schemas.openxmlformats.org/wordprocessingml/2006/main" xmlns:w10="urn:schemas-microsoft-com:office:word" xmlns:wp14="http://schemas.microsoft.com/office/word/2010/wordprocessingDrawing" xmlns:v="urn:schemas-microsoft-com:vml" xmlns:o="urn:schemas-microsoft-com:office:office" xmlns:mc="http://schemas.openxmlformats.org/markup-compatibility/2006" xmlns:wpc="http://schemas.microsoft.com/office/word/2010/wordprocessingCanvas" xmlns="" val="0"/>
                         </a:ext>
                       </a:extLst>
                     </a:blip>
@@ -21406,7 +21404,7 @@
                     <a:blip r:embed="rId73" cstate="print">
                       <a:extLst>
                         <a:ext uri="{28A0092B-C50C-407E-A947-70E740481C1C}">
-                          <a14:useLocalDpi xmlns="" xmlns:wpc="http://schemas.microsoft.com/office/word/2010/wordprocessingCanvas" xmlns:mc="http://schemas.openxmlformats.org/markup-compatibility/2006" xmlns:o="urn:schemas-microsoft-com:office:office" xmlns:v="urn:schemas-microsoft-com:vml" xmlns:wp14="http://schemas.microsoft.com/office/word/2010/wordprocessingDrawing" xmlns:w10="urn:schemas-microsoft-com:office:word" xmlns:w="http://schemas.openxmlformats.org/wordprocessingml/2006/main" xmlns:w14="http://schemas.microsoft.com/office/word/2010/wordml" xmlns:w15="http://schemas.microsoft.com/office/word/2012/wordml" xmlns:wpg="http://schemas.microsoft.com/office/word/2010/wordprocessingGroup" xmlns:wpi="http://schemas.microsoft.com/office/word/2010/wordprocessingInk" xmlns:wps="http://schemas.microsoft.com/office/word/2010/wordprocessingShape" xmlns:a14="http://schemas.microsoft.com/office/drawing/2010/main" val="0"/>
+                          <a14:useLocalDpi xmlns:a14="http://schemas.microsoft.com/office/drawing/2010/main" xmlns:wps="http://schemas.microsoft.com/office/word/2010/wordprocessingShape" xmlns:wpi="http://schemas.microsoft.com/office/word/2010/wordprocessingInk" xmlns:wpg="http://schemas.microsoft.com/office/word/2010/wordprocessingGroup" xmlns:w14="http://schemas.microsoft.com/office/word/2010/wordml" xmlns:w="http://schemas.openxmlformats.org/wordprocessingml/2006/main" xmlns:w10="urn:schemas-microsoft-com:office:word" xmlns:wp14="http://schemas.microsoft.com/office/word/2010/wordprocessingDrawing" xmlns:v="urn:schemas-microsoft-com:vml" xmlns:o="urn:schemas-microsoft-com:office:office" xmlns:mc="http://schemas.openxmlformats.org/markup-compatibility/2006" xmlns:wpc="http://schemas.microsoft.com/office/word/2010/wordprocessingCanvas" xmlns="" val="0"/>
                         </a:ext>
                       </a:extLst>
                     </a:blip>
@@ -21506,7 +21504,7 @@
                     <a:blip r:embed="rId74" cstate="print">
                       <a:extLst>
                         <a:ext uri="{28A0092B-C50C-407E-A947-70E740481C1C}">
-                          <a14:useLocalDpi xmlns="" xmlns:wpc="http://schemas.microsoft.com/office/word/2010/wordprocessingCanvas" xmlns:mc="http://schemas.openxmlformats.org/markup-compatibility/2006" xmlns:o="urn:schemas-microsoft-com:office:office" xmlns:v="urn:schemas-microsoft-com:vml" xmlns:wp14="http://schemas.microsoft.com/office/word/2010/wordprocessingDrawing" xmlns:w10="urn:schemas-microsoft-com:office:word" xmlns:w="http://schemas.openxmlformats.org/wordprocessingml/2006/main" xmlns:w14="http://schemas.microsoft.com/office/word/2010/wordml" xmlns:w15="http://schemas.microsoft.com/office/word/2012/wordml" xmlns:wpg="http://schemas.microsoft.com/office/word/2010/wordprocessingGroup" xmlns:wpi="http://schemas.microsoft.com/office/word/2010/wordprocessingInk" xmlns:wps="http://schemas.microsoft.com/office/word/2010/wordprocessingShape" xmlns:a14="http://schemas.microsoft.com/office/drawing/2010/main" val="0"/>
+                          <a14:useLocalDpi xmlns:a14="http://schemas.microsoft.com/office/drawing/2010/main" xmlns:wps="http://schemas.microsoft.com/office/word/2010/wordprocessingShape" xmlns:wpi="http://schemas.microsoft.com/office/word/2010/wordprocessingInk" xmlns:wpg="http://schemas.microsoft.com/office/word/2010/wordprocessingGroup" xmlns:w14="http://schemas.microsoft.com/office/word/2010/wordml" xmlns:w="http://schemas.openxmlformats.org/wordprocessingml/2006/main" xmlns:w10="urn:schemas-microsoft-com:office:word" xmlns:wp14="http://schemas.microsoft.com/office/word/2010/wordprocessingDrawing" xmlns:v="urn:schemas-microsoft-com:vml" xmlns:o="urn:schemas-microsoft-com:office:office" xmlns:mc="http://schemas.openxmlformats.org/markup-compatibility/2006" xmlns:wpc="http://schemas.microsoft.com/office/word/2010/wordprocessingCanvas" xmlns="" val="0"/>
                         </a:ext>
                       </a:extLst>
                     </a:blip>
@@ -21561,7 +21559,7 @@
                     <a:blip r:embed="rId75" cstate="print">
                       <a:extLst>
                         <a:ext uri="{28A0092B-C50C-407E-A947-70E740481C1C}">
-                          <a14:useLocalDpi xmlns="" xmlns:wpc="http://schemas.microsoft.com/office/word/2010/wordprocessingCanvas" xmlns:mc="http://schemas.openxmlformats.org/markup-compatibility/2006" xmlns:o="urn:schemas-microsoft-com:office:office" xmlns:v="urn:schemas-microsoft-com:vml" xmlns:wp14="http://schemas.microsoft.com/office/word/2010/wordprocessingDrawing" xmlns:w10="urn:schemas-microsoft-com:office:word" xmlns:w="http://schemas.openxmlformats.org/wordprocessingml/2006/main" xmlns:w14="http://schemas.microsoft.com/office/word/2010/wordml" xmlns:w15="http://schemas.microsoft.com/office/word/2012/wordml" xmlns:wpg="http://schemas.microsoft.com/office/word/2010/wordprocessingGroup" xmlns:wpi="http://schemas.microsoft.com/office/word/2010/wordprocessingInk" xmlns:wps="http://schemas.microsoft.com/office/word/2010/wordprocessingShape" xmlns:a14="http://schemas.microsoft.com/office/drawing/2010/main" val="0"/>
+                          <a14:useLocalDpi xmlns:a14="http://schemas.microsoft.com/office/drawing/2010/main" xmlns:wps="http://schemas.microsoft.com/office/word/2010/wordprocessingShape" xmlns:wpi="http://schemas.microsoft.com/office/word/2010/wordprocessingInk" xmlns:wpg="http://schemas.microsoft.com/office/word/2010/wordprocessingGroup" xmlns:w14="http://schemas.microsoft.com/office/word/2010/wordml" xmlns:w="http://schemas.openxmlformats.org/wordprocessingml/2006/main" xmlns:w10="urn:schemas-microsoft-com:office:word" xmlns:wp14="http://schemas.microsoft.com/office/word/2010/wordprocessingDrawing" xmlns:v="urn:schemas-microsoft-com:vml" xmlns:o="urn:schemas-microsoft-com:office:office" xmlns:mc="http://schemas.openxmlformats.org/markup-compatibility/2006" xmlns:wpc="http://schemas.microsoft.com/office/word/2010/wordprocessingCanvas" xmlns="" val="0"/>
                         </a:ext>
                       </a:extLst>
                     </a:blip>
@@ -21616,7 +21614,7 @@
                     <a:blip r:embed="rId76" cstate="print">
                       <a:extLst>
                         <a:ext uri="{28A0092B-C50C-407E-A947-70E740481C1C}">
-                          <a14:useLocalDpi xmlns="" xmlns:wpc="http://schemas.microsoft.com/office/word/2010/wordprocessingCanvas" xmlns:mc="http://schemas.openxmlformats.org/markup-compatibility/2006" xmlns:o="urn:schemas-microsoft-com:office:office" xmlns:v="urn:schemas-microsoft-com:vml" xmlns:wp14="http://schemas.microsoft.com/office/word/2010/wordprocessingDrawing" xmlns:w10="urn:schemas-microsoft-com:office:word" xmlns:w="http://schemas.openxmlformats.org/wordprocessingml/2006/main" xmlns:w14="http://schemas.microsoft.com/office/word/2010/wordml" xmlns:w15="http://schemas.microsoft.com/office/word/2012/wordml" xmlns:wpg="http://schemas.microsoft.com/office/word/2010/wordprocessingGroup" xmlns:wpi="http://schemas.microsoft.com/office/word/2010/wordprocessingInk" xmlns:wps="http://schemas.microsoft.com/office/word/2010/wordprocessingShape" xmlns:a14="http://schemas.microsoft.com/office/drawing/2010/main" val="0"/>
+                          <a14:useLocalDpi xmlns:a14="http://schemas.microsoft.com/office/drawing/2010/main" xmlns:wps="http://schemas.microsoft.com/office/word/2010/wordprocessingShape" xmlns:wpi="http://schemas.microsoft.com/office/word/2010/wordprocessingInk" xmlns:wpg="http://schemas.microsoft.com/office/word/2010/wordprocessingGroup" xmlns:w14="http://schemas.microsoft.com/office/word/2010/wordml" xmlns:w="http://schemas.openxmlformats.org/wordprocessingml/2006/main" xmlns:w10="urn:schemas-microsoft-com:office:word" xmlns:wp14="http://schemas.microsoft.com/office/word/2010/wordprocessingDrawing" xmlns:v="urn:schemas-microsoft-com:vml" xmlns:o="urn:schemas-microsoft-com:office:office" xmlns:mc="http://schemas.openxmlformats.org/markup-compatibility/2006" xmlns:wpc="http://schemas.microsoft.com/office/word/2010/wordprocessingCanvas" xmlns="" val="0"/>
                         </a:ext>
                       </a:extLst>
                     </a:blip>
@@ -21671,7 +21669,7 @@
                     <a:blip r:embed="rId77" cstate="print">
                       <a:extLst>
                         <a:ext uri="{28A0092B-C50C-407E-A947-70E740481C1C}">
-                          <a14:useLocalDpi xmlns="" xmlns:wpc="http://schemas.microsoft.com/office/word/2010/wordprocessingCanvas" xmlns:mc="http://schemas.openxmlformats.org/markup-compatibility/2006" xmlns:o="urn:schemas-microsoft-com:office:office" xmlns:v="urn:schemas-microsoft-com:vml" xmlns:wp14="http://schemas.microsoft.com/office/word/2010/wordprocessingDrawing" xmlns:w10="urn:schemas-microsoft-com:office:word" xmlns:w="http://schemas.openxmlformats.org/wordprocessingml/2006/main" xmlns:w14="http://schemas.microsoft.com/office/word/2010/wordml" xmlns:w15="http://schemas.microsoft.com/office/word/2012/wordml" xmlns:wpg="http://schemas.microsoft.com/office/word/2010/wordprocessingGroup" xmlns:wpi="http://schemas.microsoft.com/office/word/2010/wordprocessingInk" xmlns:wps="http://schemas.microsoft.com/office/word/2010/wordprocessingShape" xmlns:a14="http://schemas.microsoft.com/office/drawing/2010/main" val="0"/>
+                          <a14:useLocalDpi xmlns:a14="http://schemas.microsoft.com/office/drawing/2010/main" xmlns:wps="http://schemas.microsoft.com/office/word/2010/wordprocessingShape" xmlns:wpi="http://schemas.microsoft.com/office/word/2010/wordprocessingInk" xmlns:wpg="http://schemas.microsoft.com/office/word/2010/wordprocessingGroup" xmlns:w14="http://schemas.microsoft.com/office/word/2010/wordml" xmlns:w="http://schemas.openxmlformats.org/wordprocessingml/2006/main" xmlns:w10="urn:schemas-microsoft-com:office:word" xmlns:wp14="http://schemas.microsoft.com/office/word/2010/wordprocessingDrawing" xmlns:v="urn:schemas-microsoft-com:vml" xmlns:o="urn:schemas-microsoft-com:office:office" xmlns:mc="http://schemas.openxmlformats.org/markup-compatibility/2006" xmlns:wpc="http://schemas.microsoft.com/office/word/2010/wordprocessingCanvas" xmlns="" val="0"/>
                         </a:ext>
                       </a:extLst>
                     </a:blip>
@@ -21735,7 +21733,7 @@
                     <a:blip r:embed="rId78" cstate="print">
                       <a:extLst>
                         <a:ext uri="{28A0092B-C50C-407E-A947-70E740481C1C}">
-                          <a14:useLocalDpi xmlns="" xmlns:wpc="http://schemas.microsoft.com/office/word/2010/wordprocessingCanvas" xmlns:mc="http://schemas.openxmlformats.org/markup-compatibility/2006" xmlns:o="urn:schemas-microsoft-com:office:office" xmlns:v="urn:schemas-microsoft-com:vml" xmlns:wp14="http://schemas.microsoft.com/office/word/2010/wordprocessingDrawing" xmlns:w10="urn:schemas-microsoft-com:office:word" xmlns:w="http://schemas.openxmlformats.org/wordprocessingml/2006/main" xmlns:w14="http://schemas.microsoft.com/office/word/2010/wordml" xmlns:w15="http://schemas.microsoft.com/office/word/2012/wordml" xmlns:wpg="http://schemas.microsoft.com/office/word/2010/wordprocessingGroup" xmlns:wpi="http://schemas.microsoft.com/office/word/2010/wordprocessingInk" xmlns:wps="http://schemas.microsoft.com/office/word/2010/wordprocessingShape" xmlns:a14="http://schemas.microsoft.com/office/drawing/2010/main" val="0"/>
+                          <a14:useLocalDpi xmlns:a14="http://schemas.microsoft.com/office/drawing/2010/main" xmlns:wps="http://schemas.microsoft.com/office/word/2010/wordprocessingShape" xmlns:wpi="http://schemas.microsoft.com/office/word/2010/wordprocessingInk" xmlns:wpg="http://schemas.microsoft.com/office/word/2010/wordprocessingGroup" xmlns:w14="http://schemas.microsoft.com/office/word/2010/wordml" xmlns:w="http://schemas.openxmlformats.org/wordprocessingml/2006/main" xmlns:w10="urn:schemas-microsoft-com:office:word" xmlns:wp14="http://schemas.microsoft.com/office/word/2010/wordprocessingDrawing" xmlns:v="urn:schemas-microsoft-com:vml" xmlns:o="urn:schemas-microsoft-com:office:office" xmlns:mc="http://schemas.openxmlformats.org/markup-compatibility/2006" xmlns:wpc="http://schemas.microsoft.com/office/word/2010/wordprocessingCanvas" xmlns="" val="0"/>
                         </a:ext>
                       </a:extLst>
                     </a:blip>
@@ -21790,7 +21788,7 @@
                     <a:blip r:embed="rId79" cstate="print">
                       <a:extLst>
                         <a:ext uri="{28A0092B-C50C-407E-A947-70E740481C1C}">
-                          <a14:useLocalDpi xmlns="" xmlns:wpc="http://schemas.microsoft.com/office/word/2010/wordprocessingCanvas" xmlns:mc="http://schemas.openxmlformats.org/markup-compatibility/2006" xmlns:o="urn:schemas-microsoft-com:office:office" xmlns:v="urn:schemas-microsoft-com:vml" xmlns:wp14="http://schemas.microsoft.com/office/word/2010/wordprocessingDrawing" xmlns:w10="urn:schemas-microsoft-com:office:word" xmlns:w="http://schemas.openxmlformats.org/wordprocessingml/2006/main" xmlns:w14="http://schemas.microsoft.com/office/word/2010/wordml" xmlns:w15="http://schemas.microsoft.com/office/word/2012/wordml" xmlns:wpg="http://schemas.microsoft.com/office/word/2010/wordprocessingGroup" xmlns:wpi="http://schemas.microsoft.com/office/word/2010/wordprocessingInk" xmlns:wps="http://schemas.microsoft.com/office/word/2010/wordprocessingShape" xmlns:a14="http://schemas.microsoft.com/office/drawing/2010/main" val="0"/>
+                          <a14:useLocalDpi xmlns:a14="http://schemas.microsoft.com/office/drawing/2010/main" xmlns:wps="http://schemas.microsoft.com/office/word/2010/wordprocessingShape" xmlns:wpi="http://schemas.microsoft.com/office/word/2010/wordprocessingInk" xmlns:wpg="http://schemas.microsoft.com/office/word/2010/wordprocessingGroup" xmlns:w14="http://schemas.microsoft.com/office/word/2010/wordml" xmlns:w="http://schemas.openxmlformats.org/wordprocessingml/2006/main" xmlns:w10="urn:schemas-microsoft-com:office:word" xmlns:wp14="http://schemas.microsoft.com/office/word/2010/wordprocessingDrawing" xmlns:v="urn:schemas-microsoft-com:vml" xmlns:o="urn:schemas-microsoft-com:office:office" xmlns:mc="http://schemas.openxmlformats.org/markup-compatibility/2006" xmlns:wpc="http://schemas.microsoft.com/office/word/2010/wordprocessingCanvas" xmlns="" val="0"/>
                         </a:ext>
                       </a:extLst>
                     </a:blip>
@@ -21845,7 +21843,7 @@
                     <a:blip r:embed="rId80" cstate="print">
                       <a:extLst>
                         <a:ext uri="{28A0092B-C50C-407E-A947-70E740481C1C}">
-                          <a14:useLocalDpi xmlns="" xmlns:wpc="http://schemas.microsoft.com/office/word/2010/wordprocessingCanvas" xmlns:mc="http://schemas.openxmlformats.org/markup-compatibility/2006" xmlns:o="urn:schemas-microsoft-com:office:office" xmlns:v="urn:schemas-microsoft-com:vml" xmlns:wp14="http://schemas.microsoft.com/office/word/2010/wordprocessingDrawing" xmlns:w10="urn:schemas-microsoft-com:office:word" xmlns:w="http://schemas.openxmlformats.org/wordprocessingml/2006/main" xmlns:w14="http://schemas.microsoft.com/office/word/2010/wordml" xmlns:w15="http://schemas.microsoft.com/office/word/2012/wordml" xmlns:wpg="http://schemas.microsoft.com/office/word/2010/wordprocessingGroup" xmlns:wpi="http://schemas.microsoft.com/office/word/2010/wordprocessingInk" xmlns:wps="http://schemas.microsoft.com/office/word/2010/wordprocessingShape" xmlns:a14="http://schemas.microsoft.com/office/drawing/2010/main" val="0"/>
+                          <a14:useLocalDpi xmlns:a14="http://schemas.microsoft.com/office/drawing/2010/main" xmlns:wps="http://schemas.microsoft.com/office/word/2010/wordprocessingShape" xmlns:wpi="http://schemas.microsoft.com/office/word/2010/wordprocessingInk" xmlns:wpg="http://schemas.microsoft.com/office/word/2010/wordprocessingGroup" xmlns:w14="http://schemas.microsoft.com/office/word/2010/wordml" xmlns:w="http://schemas.openxmlformats.org/wordprocessingml/2006/main" xmlns:w10="urn:schemas-microsoft-com:office:word" xmlns:wp14="http://schemas.microsoft.com/office/word/2010/wordprocessingDrawing" xmlns:v="urn:schemas-microsoft-com:vml" xmlns:o="urn:schemas-microsoft-com:office:office" xmlns:mc="http://schemas.openxmlformats.org/markup-compatibility/2006" xmlns:wpc="http://schemas.microsoft.com/office/word/2010/wordprocessingCanvas" xmlns="" val="0"/>
                         </a:ext>
                       </a:extLst>
                     </a:blip>
@@ -21900,7 +21898,7 @@
                     <a:blip r:embed="rId81" cstate="print">
                       <a:extLst>
                         <a:ext uri="{28A0092B-C50C-407E-A947-70E740481C1C}">
-                          <a14:useLocalDpi xmlns="" xmlns:wpc="http://schemas.microsoft.com/office/word/2010/wordprocessingCanvas" xmlns:mc="http://schemas.openxmlformats.org/markup-compatibility/2006" xmlns:o="urn:schemas-microsoft-com:office:office" xmlns:v="urn:schemas-microsoft-com:vml" xmlns:wp14="http://schemas.microsoft.com/office/word/2010/wordprocessingDrawing" xmlns:w10="urn:schemas-microsoft-com:office:word" xmlns:w="http://schemas.openxmlformats.org/wordprocessingml/2006/main" xmlns:w14="http://schemas.microsoft.com/office/word/2010/wordml" xmlns:w15="http://schemas.microsoft.com/office/word/2012/wordml" xmlns:wpg="http://schemas.microsoft.com/office/word/2010/wordprocessingGroup" xmlns:wpi="http://schemas.microsoft.com/office/word/2010/wordprocessingInk" xmlns:wps="http://schemas.microsoft.com/office/word/2010/wordprocessingShape" xmlns:a14="http://schemas.microsoft.com/office/drawing/2010/main" val="0"/>
+                          <a14:useLocalDpi xmlns:a14="http://schemas.microsoft.com/office/drawing/2010/main" xmlns:wps="http://schemas.microsoft.com/office/word/2010/wordprocessingShape" xmlns:wpi="http://schemas.microsoft.com/office/word/2010/wordprocessingInk" xmlns:wpg="http://schemas.microsoft.com/office/word/2010/wordprocessingGroup" xmlns:w14="http://schemas.microsoft.com/office/word/2010/wordml" xmlns:w="http://schemas.openxmlformats.org/wordprocessingml/2006/main" xmlns:w10="urn:schemas-microsoft-com:office:word" xmlns:wp14="http://schemas.microsoft.com/office/word/2010/wordprocessingDrawing" xmlns:v="urn:schemas-microsoft-com:vml" xmlns:o="urn:schemas-microsoft-com:office:office" xmlns:mc="http://schemas.openxmlformats.org/markup-compatibility/2006" xmlns:wpc="http://schemas.microsoft.com/office/word/2010/wordprocessingCanvas" xmlns="" val="0"/>
                         </a:ext>
                       </a:extLst>
                     </a:blip>
@@ -21955,7 +21953,7 @@
                     <a:blip r:embed="rId82" cstate="print">
                       <a:extLst>
                         <a:ext uri="{28A0092B-C50C-407E-A947-70E740481C1C}">
-                          <a14:useLocalDpi xmlns="" xmlns:wpc="http://schemas.microsoft.com/office/word/2010/wordprocessingCanvas" xmlns:mc="http://schemas.openxmlformats.org/markup-compatibility/2006" xmlns:o="urn:schemas-microsoft-com:office:office" xmlns:v="urn:schemas-microsoft-com:vml" xmlns:wp14="http://schemas.microsoft.com/office/word/2010/wordprocessingDrawing" xmlns:w10="urn:schemas-microsoft-com:office:word" xmlns:w="http://schemas.openxmlformats.org/wordprocessingml/2006/main" xmlns:w14="http://schemas.microsoft.com/office/word/2010/wordml" xmlns:w15="http://schemas.microsoft.com/office/word/2012/wordml" xmlns:wpg="http://schemas.microsoft.com/office/word/2010/wordprocessingGroup" xmlns:wpi="http://schemas.microsoft.com/office/word/2010/wordprocessingInk" xmlns:wps="http://schemas.microsoft.com/office/word/2010/wordprocessingShape" xmlns:a14="http://schemas.microsoft.com/office/drawing/2010/main" val="0"/>
+                          <a14:useLocalDpi xmlns:a14="http://schemas.microsoft.com/office/drawing/2010/main" xmlns:wps="http://schemas.microsoft.com/office/word/2010/wordprocessingShape" xmlns:wpi="http://schemas.microsoft.com/office/word/2010/wordprocessingInk" xmlns:wpg="http://schemas.microsoft.com/office/word/2010/wordprocessingGroup" xmlns:w14="http://schemas.microsoft.com/office/word/2010/wordml" xmlns:w="http://schemas.openxmlformats.org/wordprocessingml/2006/main" xmlns:w10="urn:schemas-microsoft-com:office:word" xmlns:wp14="http://schemas.microsoft.com/office/word/2010/wordprocessingDrawing" xmlns:v="urn:schemas-microsoft-com:vml" xmlns:o="urn:schemas-microsoft-com:office:office" xmlns:mc="http://schemas.openxmlformats.org/markup-compatibility/2006" xmlns:wpc="http://schemas.microsoft.com/office/word/2010/wordprocessingCanvas" xmlns="" val="0"/>
                         </a:ext>
                       </a:extLst>
                     </a:blip>
@@ -22010,7 +22008,7 @@
                     <a:blip r:embed="rId83" cstate="print">
                       <a:extLst>
                         <a:ext uri="{28A0092B-C50C-407E-A947-70E740481C1C}">
-                          <a14:useLocalDpi xmlns="" xmlns:wpc="http://schemas.microsoft.com/office/word/2010/wordprocessingCanvas" xmlns:mc="http://schemas.openxmlformats.org/markup-compatibility/2006" xmlns:o="urn:schemas-microsoft-com:office:office" xmlns:v="urn:schemas-microsoft-com:vml" xmlns:wp14="http://schemas.microsoft.com/office/word/2010/wordprocessingDrawing" xmlns:w10="urn:schemas-microsoft-com:office:word" xmlns:w="http://schemas.openxmlformats.org/wordprocessingml/2006/main" xmlns:w14="http://schemas.microsoft.com/office/word/2010/wordml" xmlns:w15="http://schemas.microsoft.com/office/word/2012/wordml" xmlns:wpg="http://schemas.microsoft.com/office/word/2010/wordprocessingGroup" xmlns:wpi="http://schemas.microsoft.com/office/word/2010/wordprocessingInk" xmlns:wps="http://schemas.microsoft.com/office/word/2010/wordprocessingShape" xmlns:a14="http://schemas.microsoft.com/office/drawing/2010/main" val="0"/>
+                          <a14:useLocalDpi xmlns:a14="http://schemas.microsoft.com/office/drawing/2010/main" xmlns:wps="http://schemas.microsoft.com/office/word/2010/wordprocessingShape" xmlns:wpi="http://schemas.microsoft.com/office/word/2010/wordprocessingInk" xmlns:wpg="http://schemas.microsoft.com/office/word/2010/wordprocessingGroup" xmlns:w14="http://schemas.microsoft.com/office/word/2010/wordml" xmlns:w="http://schemas.openxmlformats.org/wordprocessingml/2006/main" xmlns:w10="urn:schemas-microsoft-com:office:word" xmlns:wp14="http://schemas.microsoft.com/office/word/2010/wordprocessingDrawing" xmlns:v="urn:schemas-microsoft-com:vml" xmlns:o="urn:schemas-microsoft-com:office:office" xmlns:mc="http://schemas.openxmlformats.org/markup-compatibility/2006" xmlns:wpc="http://schemas.microsoft.com/office/word/2010/wordprocessingCanvas" xmlns="" val="0"/>
                         </a:ext>
                       </a:extLst>
                     </a:blip>
@@ -22065,7 +22063,7 @@
                     <a:blip r:embed="rId84" cstate="print">
                       <a:extLst>
                         <a:ext uri="{28A0092B-C50C-407E-A947-70E740481C1C}">
-                          <a14:useLocalDpi xmlns="" xmlns:wpc="http://schemas.microsoft.com/office/word/2010/wordprocessingCanvas" xmlns:mc="http://schemas.openxmlformats.org/markup-compatibility/2006" xmlns:o="urn:schemas-microsoft-com:office:office" xmlns:v="urn:schemas-microsoft-com:vml" xmlns:wp14="http://schemas.microsoft.com/office/word/2010/wordprocessingDrawing" xmlns:w10="urn:schemas-microsoft-com:office:word" xmlns:w="http://schemas.openxmlformats.org/wordprocessingml/2006/main" xmlns:w14="http://schemas.microsoft.com/office/word/2010/wordml" xmlns:w15="http://schemas.microsoft.com/office/word/2012/wordml" xmlns:wpg="http://schemas.microsoft.com/office/word/2010/wordprocessingGroup" xmlns:wpi="http://schemas.microsoft.com/office/word/2010/wordprocessingInk" xmlns:wps="http://schemas.microsoft.com/office/word/2010/wordprocessingShape" xmlns:a14="http://schemas.microsoft.com/office/drawing/2010/main" val="0"/>
+                          <a14:useLocalDpi xmlns:a14="http://schemas.microsoft.com/office/drawing/2010/main" xmlns:wps="http://schemas.microsoft.com/office/word/2010/wordprocessingShape" xmlns:wpi="http://schemas.microsoft.com/office/word/2010/wordprocessingInk" xmlns:wpg="http://schemas.microsoft.com/office/word/2010/wordprocessingGroup" xmlns:w14="http://schemas.microsoft.com/office/word/2010/wordml" xmlns:w="http://schemas.openxmlformats.org/wordprocessingml/2006/main" xmlns:w10="urn:schemas-microsoft-com:office:word" xmlns:wp14="http://schemas.microsoft.com/office/word/2010/wordprocessingDrawing" xmlns:v="urn:schemas-microsoft-com:vml" xmlns:o="urn:schemas-microsoft-com:office:office" xmlns:mc="http://schemas.openxmlformats.org/markup-compatibility/2006" xmlns:wpc="http://schemas.microsoft.com/office/word/2010/wordprocessingCanvas" xmlns="" val="0"/>
                         </a:ext>
                       </a:extLst>
                     </a:blip>
@@ -22120,7 +22118,7 @@
                     <a:blip r:embed="rId85" cstate="print">
                       <a:extLst>
                         <a:ext uri="{28A0092B-C50C-407E-A947-70E740481C1C}">
-                          <a14:useLocalDpi xmlns="" xmlns:wpc="http://schemas.microsoft.com/office/word/2010/wordprocessingCanvas" xmlns:mc="http://schemas.openxmlformats.org/markup-compatibility/2006" xmlns:o="urn:schemas-microsoft-com:office:office" xmlns:v="urn:schemas-microsoft-com:vml" xmlns:wp14="http://schemas.microsoft.com/office/word/2010/wordprocessingDrawing" xmlns:w10="urn:schemas-microsoft-com:office:word" xmlns:w="http://schemas.openxmlformats.org/wordprocessingml/2006/main" xmlns:w14="http://schemas.microsoft.com/office/word/2010/wordml" xmlns:w15="http://schemas.microsoft.com/office/word/2012/wordml" xmlns:wpg="http://schemas.microsoft.com/office/word/2010/wordprocessingGroup" xmlns:wpi="http://schemas.microsoft.com/office/word/2010/wordprocessingInk" xmlns:wps="http://schemas.microsoft.com/office/word/2010/wordprocessingShape" xmlns:a14="http://schemas.microsoft.com/office/drawing/2010/main" val="0"/>
+                          <a14:useLocalDpi xmlns:a14="http://schemas.microsoft.com/office/drawing/2010/main" xmlns:wps="http://schemas.microsoft.com/office/word/2010/wordprocessingShape" xmlns:wpi="http://schemas.microsoft.com/office/word/2010/wordprocessingInk" xmlns:wpg="http://schemas.microsoft.com/office/word/2010/wordprocessingGroup" xmlns:w14="http://schemas.microsoft.com/office/word/2010/wordml" xmlns:w="http://schemas.openxmlformats.org/wordprocessingml/2006/main" xmlns:w10="urn:schemas-microsoft-com:office:word" xmlns:wp14="http://schemas.microsoft.com/office/word/2010/wordprocessingDrawing" xmlns:v="urn:schemas-microsoft-com:vml" xmlns:o="urn:schemas-microsoft-com:office:office" xmlns:mc="http://schemas.openxmlformats.org/markup-compatibility/2006" xmlns:wpc="http://schemas.microsoft.com/office/word/2010/wordprocessingCanvas" xmlns="" val="0"/>
                         </a:ext>
                       </a:extLst>
                     </a:blip>
@@ -22175,7 +22173,7 @@
                     <a:blip r:embed="rId86" cstate="print">
                       <a:extLst>
                         <a:ext uri="{28A0092B-C50C-407E-A947-70E740481C1C}">
-                          <a14:useLocalDpi xmlns="" xmlns:wpc="http://schemas.microsoft.com/office/word/2010/wordprocessingCanvas" xmlns:mc="http://schemas.openxmlformats.org/markup-compatibility/2006" xmlns:o="urn:schemas-microsoft-com:office:office" xmlns:v="urn:schemas-microsoft-com:vml" xmlns:wp14="http://schemas.microsoft.com/office/word/2010/wordprocessingDrawing" xmlns:w10="urn:schemas-microsoft-com:office:word" xmlns:w="http://schemas.openxmlformats.org/wordprocessingml/2006/main" xmlns:w14="http://schemas.microsoft.com/office/word/2010/wordml" xmlns:w15="http://schemas.microsoft.com/office/word/2012/wordml" xmlns:wpg="http://schemas.microsoft.com/office/word/2010/wordprocessingGroup" xmlns:wpi="http://schemas.microsoft.com/office/word/2010/wordprocessingInk" xmlns:wps="http://schemas.microsoft.com/office/word/2010/wordprocessingShape" xmlns:a14="http://schemas.microsoft.com/office/drawing/2010/main" val="0"/>
+                          <a14:useLocalDpi xmlns:a14="http://schemas.microsoft.com/office/drawing/2010/main" xmlns:wps="http://schemas.microsoft.com/office/word/2010/wordprocessingShape" xmlns:wpi="http://schemas.microsoft.com/office/word/2010/wordprocessingInk" xmlns:wpg="http://schemas.microsoft.com/office/word/2010/wordprocessingGroup" xmlns:w14="http://schemas.microsoft.com/office/word/2010/wordml" xmlns:w="http://schemas.openxmlformats.org/wordprocessingml/2006/main" xmlns:w10="urn:schemas-microsoft-com:office:word" xmlns:wp14="http://schemas.microsoft.com/office/word/2010/wordprocessingDrawing" xmlns:v="urn:schemas-microsoft-com:vml" xmlns:o="urn:schemas-microsoft-com:office:office" xmlns:mc="http://schemas.openxmlformats.org/markup-compatibility/2006" xmlns:wpc="http://schemas.microsoft.com/office/word/2010/wordprocessingCanvas" xmlns="" val="0"/>
                         </a:ext>
                       </a:extLst>
                     </a:blip>
@@ -22230,7 +22228,7 @@
                     <a:blip r:embed="rId87" cstate="print">
                       <a:extLst>
                         <a:ext uri="{28A0092B-C50C-407E-A947-70E740481C1C}">
-                          <a14:useLocalDpi xmlns="" xmlns:wpc="http://schemas.microsoft.com/office/word/2010/wordprocessingCanvas" xmlns:mc="http://schemas.openxmlformats.org/markup-compatibility/2006" xmlns:o="urn:schemas-microsoft-com:office:office" xmlns:v="urn:schemas-microsoft-com:vml" xmlns:wp14="http://schemas.microsoft.com/office/word/2010/wordprocessingDrawing" xmlns:w10="urn:schemas-microsoft-com:office:word" xmlns:w="http://schemas.openxmlformats.org/wordprocessingml/2006/main" xmlns:w14="http://schemas.microsoft.com/office/word/2010/wordml" xmlns:w15="http://schemas.microsoft.com/office/word/2012/wordml" xmlns:wpg="http://schemas.microsoft.com/office/word/2010/wordprocessingGroup" xmlns:wpi="http://schemas.microsoft.com/office/word/2010/wordprocessingInk" xmlns:wps="http://schemas.microsoft.com/office/word/2010/wordprocessingShape" xmlns:a14="http://schemas.microsoft.com/office/drawing/2010/main" val="0"/>
+                          <a14:useLocalDpi xmlns:a14="http://schemas.microsoft.com/office/drawing/2010/main" xmlns:wps="http://schemas.microsoft.com/office/word/2010/wordprocessingShape" xmlns:wpi="http://schemas.microsoft.com/office/word/2010/wordprocessingInk" xmlns:wpg="http://schemas.microsoft.com/office/word/2010/wordprocessingGroup" xmlns:w14="http://schemas.microsoft.com/office/word/2010/wordml" xmlns:w="http://schemas.openxmlformats.org/wordprocessingml/2006/main" xmlns:w10="urn:schemas-microsoft-com:office:word" xmlns:wp14="http://schemas.microsoft.com/office/word/2010/wordprocessingDrawing" xmlns:v="urn:schemas-microsoft-com:vml" xmlns:o="urn:schemas-microsoft-com:office:office" xmlns:mc="http://schemas.openxmlformats.org/markup-compatibility/2006" xmlns:wpc="http://schemas.microsoft.com/office/word/2010/wordprocessingCanvas" xmlns="" val="0"/>
                         </a:ext>
                       </a:extLst>
                     </a:blip>
@@ -22285,7 +22283,7 @@
                     <a:blip r:embed="rId88" cstate="print">
                       <a:extLst>
                         <a:ext uri="{28A0092B-C50C-407E-A947-70E740481C1C}">
-                          <a14:useLocalDpi xmlns="" xmlns:wpc="http://schemas.microsoft.com/office/word/2010/wordprocessingCanvas" xmlns:mc="http://schemas.openxmlformats.org/markup-compatibility/2006" xmlns:o="urn:schemas-microsoft-com:office:office" xmlns:v="urn:schemas-microsoft-com:vml" xmlns:wp14="http://schemas.microsoft.com/office/word/2010/wordprocessingDrawing" xmlns:w10="urn:schemas-microsoft-com:office:word" xmlns:w="http://schemas.openxmlformats.org/wordprocessingml/2006/main" xmlns:w14="http://schemas.microsoft.com/office/word/2010/wordml" xmlns:w15="http://schemas.microsoft.com/office/word/2012/wordml" xmlns:wpg="http://schemas.microsoft.com/office/word/2010/wordprocessingGroup" xmlns:wpi="http://schemas.microsoft.com/office/word/2010/wordprocessingInk" xmlns:wps="http://schemas.microsoft.com/office/word/2010/wordprocessingShape" xmlns:a14="http://schemas.microsoft.com/office/drawing/2010/main" val="0"/>
+                          <a14:useLocalDpi xmlns:a14="http://schemas.microsoft.com/office/drawing/2010/main" xmlns:wps="http://schemas.microsoft.com/office/word/2010/wordprocessingShape" xmlns:wpi="http://schemas.microsoft.com/office/word/2010/wordprocessingInk" xmlns:wpg="http://schemas.microsoft.com/office/word/2010/wordprocessingGroup" xmlns:w14="http://schemas.microsoft.com/office/word/2010/wordml" xmlns:w="http://schemas.openxmlformats.org/wordprocessingml/2006/main" xmlns:w10="urn:schemas-microsoft-com:office:word" xmlns:wp14="http://schemas.microsoft.com/office/word/2010/wordprocessingDrawing" xmlns:v="urn:schemas-microsoft-com:vml" xmlns:o="urn:schemas-microsoft-com:office:office" xmlns:mc="http://schemas.openxmlformats.org/markup-compatibility/2006" xmlns:wpc="http://schemas.microsoft.com/office/word/2010/wordprocessingCanvas" xmlns="" val="0"/>
                         </a:ext>
                       </a:extLst>
                     </a:blip>
@@ -22340,7 +22338,7 @@
                     <a:blip r:embed="rId89" cstate="print">
                       <a:extLst>
                         <a:ext uri="{28A0092B-C50C-407E-A947-70E740481C1C}">
-                          <a14:useLocalDpi xmlns="" xmlns:wpc="http://schemas.microsoft.com/office/word/2010/wordprocessingCanvas" xmlns:mc="http://schemas.openxmlformats.org/markup-compatibility/2006" xmlns:o="urn:schemas-microsoft-com:office:office" xmlns:v="urn:schemas-microsoft-com:vml" xmlns:wp14="http://schemas.microsoft.com/office/word/2010/wordprocessingDrawing" xmlns:w10="urn:schemas-microsoft-com:office:word" xmlns:w="http://schemas.openxmlformats.org/wordprocessingml/2006/main" xmlns:w14="http://schemas.microsoft.com/office/word/2010/wordml" xmlns:w15="http://schemas.microsoft.com/office/word/2012/wordml" xmlns:wpg="http://schemas.microsoft.com/office/word/2010/wordprocessingGroup" xmlns:wpi="http://schemas.microsoft.com/office/word/2010/wordprocessingInk" xmlns:wps="http://schemas.microsoft.com/office/word/2010/wordprocessingShape" xmlns:a14="http://schemas.microsoft.com/office/drawing/2010/main" val="0"/>
+                          <a14:useLocalDpi xmlns:a14="http://schemas.microsoft.com/office/drawing/2010/main" xmlns:wps="http://schemas.microsoft.com/office/word/2010/wordprocessingShape" xmlns:wpi="http://schemas.microsoft.com/office/word/2010/wordprocessingInk" xmlns:wpg="http://schemas.microsoft.com/office/word/2010/wordprocessingGroup" xmlns:w14="http://schemas.microsoft.com/office/word/2010/wordml" xmlns:w="http://schemas.openxmlformats.org/wordprocessingml/2006/main" xmlns:w10="urn:schemas-microsoft-com:office:word" xmlns:wp14="http://schemas.microsoft.com/office/word/2010/wordprocessingDrawing" xmlns:v="urn:schemas-microsoft-com:vml" xmlns:o="urn:schemas-microsoft-com:office:office" xmlns:mc="http://schemas.openxmlformats.org/markup-compatibility/2006" xmlns:wpc="http://schemas.microsoft.com/office/word/2010/wordprocessingCanvas" xmlns="" val="0"/>
                         </a:ext>
                       </a:extLst>
                     </a:blip>
@@ -22374,8 +22372,8 @@
           <w:i/>
         </w:rPr>
       </w:pPr>
-      <w:bookmarkStart w:id="19" w:name="h.4d34og8" w:colFirst="0" w:colLast="0"/>
-      <w:bookmarkEnd w:id="19"/>
+      <w:bookmarkStart w:id="18" w:name="h.4d34og8" w:colFirst="0" w:colLast="0"/>
+      <w:bookmarkEnd w:id="18"/>
       <w:r>
         <w:rPr>
           <w:rFonts w:ascii="Arial" w:hAnsi="Arial" w:cs="Arial"/>
@@ -22573,7 +22571,7 @@
                     <a:blip r:embed="rId90" cstate="print">
                       <a:extLst>
                         <a:ext uri="{28A0092B-C50C-407E-A947-70E740481C1C}">
-                          <a14:useLocalDpi xmlns="" xmlns:wpc="http://schemas.microsoft.com/office/word/2010/wordprocessingCanvas" xmlns:mc="http://schemas.openxmlformats.org/markup-compatibility/2006" xmlns:o="urn:schemas-microsoft-com:office:office" xmlns:v="urn:schemas-microsoft-com:vml" xmlns:wp14="http://schemas.microsoft.com/office/word/2010/wordprocessingDrawing" xmlns:w10="urn:schemas-microsoft-com:office:word" xmlns:w="http://schemas.openxmlformats.org/wordprocessingml/2006/main" xmlns:w14="http://schemas.microsoft.com/office/word/2010/wordml" xmlns:w15="http://schemas.microsoft.com/office/word/2012/wordml" xmlns:wpg="http://schemas.microsoft.com/office/word/2010/wordprocessingGroup" xmlns:wpi="http://schemas.microsoft.com/office/word/2010/wordprocessingInk" xmlns:wps="http://schemas.microsoft.com/office/word/2010/wordprocessingShape" xmlns:a14="http://schemas.microsoft.com/office/drawing/2010/main" val="0"/>
+                          <a14:useLocalDpi xmlns:a14="http://schemas.microsoft.com/office/drawing/2010/main" xmlns:wps="http://schemas.microsoft.com/office/word/2010/wordprocessingShape" xmlns:wpi="http://schemas.microsoft.com/office/word/2010/wordprocessingInk" xmlns:wpg="http://schemas.microsoft.com/office/word/2010/wordprocessingGroup" xmlns:w14="http://schemas.microsoft.com/office/word/2010/wordml" xmlns:w="http://schemas.openxmlformats.org/wordprocessingml/2006/main" xmlns:w10="urn:schemas-microsoft-com:office:word" xmlns:wp14="http://schemas.microsoft.com/office/word/2010/wordprocessingDrawing" xmlns:v="urn:schemas-microsoft-com:vml" xmlns:o="urn:schemas-microsoft-com:office:office" xmlns:mc="http://schemas.openxmlformats.org/markup-compatibility/2006" xmlns:wpc="http://schemas.microsoft.com/office/word/2010/wordprocessingCanvas" xmlns="" val="0"/>
                         </a:ext>
                       </a:extLst>
                     </a:blip>
@@ -22647,24 +22645,24 @@
           <w:numId w:val="3"/>
         </w:numPr>
       </w:pPr>
-      <w:bookmarkStart w:id="20" w:name="_Toc408856652"/>
+      <w:bookmarkStart w:id="19" w:name="_Toc408856652"/>
       <w:r>
         <w:lastRenderedPageBreak/>
         <w:t>Dijagram objekata</w:t>
       </w:r>
+      <w:bookmarkEnd w:id="19"/>
+    </w:p>
+    <w:p>
+      <w:pPr>
+        <w:pStyle w:val="Normal1"/>
+        <w:spacing w:line="360" w:lineRule="auto"/>
+        <w:jc w:val="both"/>
+        <w:rPr>
+          <w:rFonts w:ascii="Arial" w:hAnsi="Arial" w:cs="Arial"/>
+        </w:rPr>
+      </w:pPr>
+      <w:bookmarkStart w:id="20" w:name="h.2s8eyo1" w:colFirst="0" w:colLast="0"/>
       <w:bookmarkEnd w:id="20"/>
-    </w:p>
-    <w:p>
-      <w:pPr>
-        <w:pStyle w:val="Normal1"/>
-        <w:spacing w:line="360" w:lineRule="auto"/>
-        <w:jc w:val="both"/>
-        <w:rPr>
-          <w:rFonts w:ascii="Arial" w:hAnsi="Arial" w:cs="Arial"/>
-        </w:rPr>
-      </w:pPr>
-      <w:bookmarkStart w:id="21" w:name="h.2s8eyo1" w:colFirst="0" w:colLast="0"/>
-      <w:bookmarkEnd w:id="21"/>
     </w:p>
     <w:p>
       <w:pPr>
@@ -22725,7 +22723,7 @@
                     <a:blip r:embed="rId91" cstate="print">
                       <a:extLst>
                         <a:ext uri="{28A0092B-C50C-407E-A947-70E740481C1C}">
-                          <a14:useLocalDpi xmlns="" xmlns:wpc="http://schemas.microsoft.com/office/word/2010/wordprocessingCanvas" xmlns:mc="http://schemas.openxmlformats.org/markup-compatibility/2006" xmlns:o="urn:schemas-microsoft-com:office:office" xmlns:v="urn:schemas-microsoft-com:vml" xmlns:wp14="http://schemas.microsoft.com/office/word/2010/wordprocessingDrawing" xmlns:w10="urn:schemas-microsoft-com:office:word" xmlns:w="http://schemas.openxmlformats.org/wordprocessingml/2006/main" xmlns:w14="http://schemas.microsoft.com/office/word/2010/wordml" xmlns:w15="http://schemas.microsoft.com/office/word/2012/wordml" xmlns:wpg="http://schemas.microsoft.com/office/word/2010/wordprocessingGroup" xmlns:wpi="http://schemas.microsoft.com/office/word/2010/wordprocessingInk" xmlns:wps="http://schemas.microsoft.com/office/word/2010/wordprocessingShape" xmlns:a14="http://schemas.microsoft.com/office/drawing/2010/main" val="0"/>
+                          <a14:useLocalDpi xmlns:a14="http://schemas.microsoft.com/office/drawing/2010/main" xmlns:wps="http://schemas.microsoft.com/office/word/2010/wordprocessingShape" xmlns:wpi="http://schemas.microsoft.com/office/word/2010/wordprocessingInk" xmlns:wpg="http://schemas.microsoft.com/office/word/2010/wordprocessingGroup" xmlns:w14="http://schemas.microsoft.com/office/word/2010/wordml" xmlns:w="http://schemas.openxmlformats.org/wordprocessingml/2006/main" xmlns:w10="urn:schemas-microsoft-com:office:word" xmlns:wp14="http://schemas.microsoft.com/office/word/2010/wordprocessingDrawing" xmlns:v="urn:schemas-microsoft-com:vml" xmlns:o="urn:schemas-microsoft-com:office:office" xmlns:mc="http://schemas.openxmlformats.org/markup-compatibility/2006" xmlns:wpc="http://schemas.microsoft.com/office/word/2010/wordprocessingCanvas" xmlns="" val="0"/>
                         </a:ext>
                       </a:extLst>
                     </a:blip>
@@ -22787,12 +22785,12 @@
           <w:numId w:val="3"/>
         </w:numPr>
       </w:pPr>
-      <w:bookmarkStart w:id="22" w:name="_Toc408856653"/>
+      <w:bookmarkStart w:id="21" w:name="_Toc408856653"/>
       <w:r>
         <w:lastRenderedPageBreak/>
         <w:t>Ostali UML dijagrami</w:t>
       </w:r>
-      <w:bookmarkEnd w:id="22"/>
+      <w:bookmarkEnd w:id="21"/>
     </w:p>
     <w:p>
       <w:pPr>
@@ -22865,7 +22863,7 @@
           <w:i/>
           <w:sz w:val="20"/>
         </w:rPr>
-        <w:t xml:space="preserve">dijagram stanja, </w:t>
+        <w:t>dijagam aktivnosti</w:t>
       </w:r>
       <w:r>
         <w:rPr>
@@ -22873,7 +22871,7 @@
           <w:i/>
           <w:sz w:val="20"/>
         </w:rPr>
-        <w:t xml:space="preserve"> LANA</w:t>
+        <w:t xml:space="preserve"> FILIP</w:t>
       </w:r>
     </w:p>
     <w:p>
@@ -22893,7 +22891,7 @@
           <w:i/>
           <w:sz w:val="20"/>
         </w:rPr>
-        <w:t>dijagam aktivnosti</w:t>
+        <w:t xml:space="preserve"> i dijagram komponenti.</w:t>
       </w:r>
       <w:r>
         <w:rPr>
@@ -22901,7 +22899,7 @@
           <w:i/>
           <w:sz w:val="20"/>
         </w:rPr>
-        <w:t xml:space="preserve"> FILIP</w:t>
+        <w:t xml:space="preserve"> OLEG</w:t>
       </w:r>
     </w:p>
     <w:p>
@@ -22915,21 +22913,25 @@
           <w:sz w:val="20"/>
         </w:rPr>
       </w:pPr>
-      <w:r>
+    </w:p>
+    <w:p>
+      <w:pPr>
+        <w:pStyle w:val="Normal1"/>
+        <w:spacing w:line="360" w:lineRule="auto"/>
+        <w:jc w:val="both"/>
         <w:rPr>
           <w:rFonts w:ascii="Arial" w:eastAsia="Arial" w:hAnsi="Arial" w:cs="Arial"/>
           <w:i/>
           <w:sz w:val="20"/>
         </w:rPr>
-        <w:t xml:space="preserve"> i dijagram komponenti.</w:t>
-      </w:r>
+      </w:pPr>
       <w:r>
         <w:rPr>
           <w:rFonts w:ascii="Arial" w:eastAsia="Arial" w:hAnsi="Arial" w:cs="Arial"/>
           <w:i/>
           <w:sz w:val="20"/>
         </w:rPr>
-        <w:t xml:space="preserve"> OLEG</w:t>
+        <w:t xml:space="preserve"> Potrebno je dati barem po jedan primjerak svakog od dijagrama. Potrebno je da svaki od dijagrama prikazuje (jedan) bitan dio funkcionalnosti sustava. Dijagram komponenti treba prikazivati sve komponente sustava. Prema potrebi, ovdje se mogu dodati i neki dodatni sekvencijski dijagrami za objekte.</w:t>
       </w:r>
     </w:p>
     <w:p>
@@ -22951,29 +22953,31 @@
         <w:jc w:val="both"/>
         <w:rPr>
           <w:rFonts w:ascii="Arial" w:eastAsia="Arial" w:hAnsi="Arial" w:cs="Arial"/>
+          <w:b/>
           <w:i/>
-          <w:sz w:val="20"/>
-        </w:rPr>
-      </w:pPr>
-      <w:r>
+          <w:szCs w:val="24"/>
+        </w:rPr>
+      </w:pPr>
+      <w:r>
+        <w:rPr>
+          <w:rFonts w:ascii="Arial" w:eastAsia="Arial" w:hAnsi="Arial" w:cs="Arial"/>
+          <w:b/>
+          <w:i/>
+          <w:szCs w:val="24"/>
+        </w:rPr>
+        <w:t>Komunikacijski dijagram</w:t>
+      </w:r>
+    </w:p>
+    <w:p>
+      <w:pPr>
+        <w:pStyle w:val="Normal1"/>
+        <w:spacing w:line="360" w:lineRule="auto"/>
+        <w:jc w:val="both"/>
         <w:rPr>
           <w:rFonts w:ascii="Arial" w:eastAsia="Arial" w:hAnsi="Arial" w:cs="Arial"/>
           <w:i/>
           <w:sz w:val="20"/>
         </w:rPr>
-        <w:t xml:space="preserve"> Potrebno je dati barem po jedan primjerak svakog od dijagrama. Potrebno je da svaki od dijagrama prikazuje (jedan) bitan dio funkcionalnosti sustava. Dijagram komponenti treba prikazivati sve komponente sustava. Prema potrebi, ovdje se mogu dodati i neki dodatni sekvencijski dijagrami za objekte.</w:t>
-      </w:r>
-    </w:p>
-    <w:p>
-      <w:pPr>
-        <w:pStyle w:val="Normal1"/>
-        <w:spacing w:line="360" w:lineRule="auto"/>
-        <w:jc w:val="both"/>
-        <w:rPr>
-          <w:rFonts w:ascii="Arial" w:eastAsia="Arial" w:hAnsi="Arial" w:cs="Arial"/>
-          <w:i/>
-          <w:sz w:val="20"/>
-        </w:rPr>
       </w:pPr>
     </w:p>
     <w:p>
@@ -22994,7 +22998,7 @@
           <w:szCs w:val="22"/>
         </w:rPr>
         <w:tab/>
-        <w:t>Dijagram komponenti prikazuje međuovisnost komponenti sustava na implementacijskoj razini. Korišteni MVC model se oslanja na arhitekturu klijent-poslužitelj na način opisan dijagramom: korisnik u web-pregledniku vidi korisničko sučelje koje se sastoji od JavaScript funkcija koje obrađuju unose i izbore korisnika</w:t>
+        <w:t xml:space="preserve">Komunikacijski dijagram na </w:t>
       </w:r>
       <w:r>
         <w:rPr>
@@ -23002,7 +23006,7 @@
           <w:sz w:val="22"/>
           <w:szCs w:val="22"/>
         </w:rPr>
-        <w:t>, PHP skripti koje služe za definiranje prikaza korisniku i CSS datoteka koje služe za formatiranje i stiliziranje prikaza</w:t>
+        <w:t>slici</w:t>
       </w:r>
       <w:r>
         <w:rPr>
@@ -23010,7 +23014,7 @@
           <w:sz w:val="22"/>
           <w:szCs w:val="22"/>
         </w:rPr>
-        <w:t>.</w:t>
+        <w:t xml:space="preserve"> 6-7 prikazuje oglašavanje ponude restorana.</w:t>
       </w:r>
       <w:r>
         <w:rPr>
@@ -23018,6 +23022,328 @@
           <w:sz w:val="22"/>
           <w:szCs w:val="22"/>
         </w:rPr>
+        <w:t xml:space="preserve"> Ugostitelj oglašava svoj restoran tako da upiše potrebne podatke o svom restoranu</w:t>
+      </w:r>
+      <w:r>
+        <w:rPr>
+          <w:rFonts w:ascii="Arial" w:eastAsia="Arial" w:hAnsi="Arial" w:cs="Arial"/>
+          <w:sz w:val="22"/>
+          <w:szCs w:val="22"/>
+        </w:rPr>
+        <w:t>. Poslužitelj tada upisuje te podatke u bazu podataka. Ako je unos podataka uspješno obavljen, korisniku će se prikazati profil dodanog restorana. Ukoliko unos podataka nije uspio, korisniku će se pri</w:t>
+      </w:r>
+      <w:r>
+        <w:rPr>
+          <w:rFonts w:ascii="Arial" w:eastAsia="Arial" w:hAnsi="Arial" w:cs="Arial"/>
+          <w:sz w:val="22"/>
+          <w:szCs w:val="22"/>
+        </w:rPr>
+        <w:t>kazati poruka o pogrešk</w:t>
+      </w:r>
+      <w:r>
+        <w:rPr>
+          <w:rFonts w:ascii="Arial" w:eastAsia="Arial" w:hAnsi="Arial" w:cs="Arial"/>
+          <w:sz w:val="22"/>
+          <w:szCs w:val="22"/>
+        </w:rPr>
+        <w:t>i, te što treba učiniti kako bi unos podataka bio valjan.</w:t>
+      </w:r>
+      <w:bookmarkStart w:id="22" w:name="_GoBack"/>
+      <w:bookmarkEnd w:id="22"/>
+    </w:p>
+    <w:p>
+      <w:pPr>
+        <w:pStyle w:val="Normal1"/>
+        <w:keepNext/>
+        <w:spacing w:line="360" w:lineRule="auto"/>
+        <w:jc w:val="both"/>
+      </w:pPr>
+      <w:r>
+        <w:rPr>
+          <w:rFonts w:ascii="Arial" w:eastAsia="Arial" w:hAnsi="Arial" w:cs="Arial"/>
+          <w:noProof/>
+          <w:sz w:val="22"/>
+          <w:szCs w:val="22"/>
+          <w:lang w:val="en-US" w:eastAsia="en-US"/>
+        </w:rPr>
+        <w:drawing>
+          <wp:inline distT="0" distB="0" distL="0" distR="0">
+            <wp:extent cx="5809839" cy="2362200"/>
+            <wp:effectExtent l="0" t="0" r="0" b="0"/>
+            <wp:docPr id="41" name="Picture 41" descr="D:\FER\5. SEMESTAR\Oblikovanje Programske Potpore\Projekt\komunikacijski.png"/>
+            <wp:cNvGraphicFramePr>
+              <a:graphicFrameLocks xmlns:a="http://schemas.openxmlformats.org/drawingml/2006/main" noChangeAspect="1"/>
+            </wp:cNvGraphicFramePr>
+            <a:graphic xmlns:a="http://schemas.openxmlformats.org/drawingml/2006/main">
+              <a:graphicData uri="http://schemas.openxmlformats.org/drawingml/2006/picture">
+                <pic:pic xmlns:pic="http://schemas.openxmlformats.org/drawingml/2006/picture">
+                  <pic:nvPicPr>
+                    <pic:cNvPr id="0" name="Picture 51" descr="D:\FER\5. SEMESTAR\Oblikovanje Programske Potpore\Projekt\komunikacijski.png"/>
+                    <pic:cNvPicPr>
+                      <a:picLocks noChangeAspect="1" noChangeArrowheads="1"/>
+                    </pic:cNvPicPr>
+                  </pic:nvPicPr>
+                  <pic:blipFill rotWithShape="1">
+                    <a:blip r:embed="rId92" cstate="print">
+                      <a:extLst>
+                        <a:ext uri="{28A0092B-C50C-407E-A947-70E740481C1C}">
+                          <a14:useLocalDpi xmlns:a14="http://schemas.microsoft.com/office/drawing/2010/main" xmlns:wps="http://schemas.microsoft.com/office/word/2010/wordprocessingShape" xmlns:wpi="http://schemas.microsoft.com/office/word/2010/wordprocessingInk" xmlns:wpg="http://schemas.microsoft.com/office/word/2010/wordprocessingGroup" xmlns:w14="http://schemas.microsoft.com/office/word/2010/wordml" xmlns:w="http://schemas.openxmlformats.org/wordprocessingml/2006/main" xmlns:w10="urn:schemas-microsoft-com:office:word" xmlns:wp14="http://schemas.microsoft.com/office/word/2010/wordprocessingDrawing" xmlns:v="urn:schemas-microsoft-com:vml" xmlns:o="urn:schemas-microsoft-com:office:office" xmlns:mc="http://schemas.openxmlformats.org/markup-compatibility/2006" xmlns:wpc="http://schemas.microsoft.com/office/word/2010/wordprocessingCanvas" xmlns="" val="0"/>
+                        </a:ext>
+                      </a:extLst>
+                    </a:blip>
+                    <a:srcRect l="7311" t="15110" r="2656" b="26347"/>
+                    <a:stretch/>
+                  </pic:blipFill>
+                  <pic:spPr bwMode="auto">
+                    <a:xfrm>
+                      <a:off x="0" y="0"/>
+                      <a:ext cx="5809839" cy="2362200"/>
+                    </a:xfrm>
+                    <a:prstGeom prst="rect">
+                      <a:avLst/>
+                    </a:prstGeom>
+                    <a:noFill/>
+                    <a:ln>
+                      <a:noFill/>
+                    </a:ln>
+                    <a:extLst>
+                      <a:ext uri="{53640926-AAD7-44D8-BBD7-CCE9431645EC}">
+                        <a14:shadowObscured xmlns:a14="http://schemas.microsoft.com/office/drawing/2010/main" xmlns:wps="http://schemas.microsoft.com/office/word/2010/wordprocessingShape" xmlns:wpi="http://schemas.microsoft.com/office/word/2010/wordprocessingInk" xmlns:wpg="http://schemas.microsoft.com/office/word/2010/wordprocessingGroup" xmlns:w14="http://schemas.microsoft.com/office/word/2010/wordml" xmlns:w="http://schemas.openxmlformats.org/wordprocessingml/2006/main" xmlns:w10="urn:schemas-microsoft-com:office:word" xmlns:wp14="http://schemas.microsoft.com/office/word/2010/wordprocessingDrawing" xmlns:v="urn:schemas-microsoft-com:vml" xmlns:o="urn:schemas-microsoft-com:office:office" xmlns:mc="http://schemas.openxmlformats.org/markup-compatibility/2006" xmlns:wpc="http://schemas.microsoft.com/office/word/2010/wordprocessingCanvas" xmlns=""/>
+                      </a:ext>
+                    </a:extLst>
+                  </pic:spPr>
+                </pic:pic>
+              </a:graphicData>
+            </a:graphic>
+          </wp:inline>
+        </w:drawing>
+      </w:r>
+    </w:p>
+    <w:p>
+      <w:pPr>
+        <w:pStyle w:val="Caption"/>
+        <w:jc w:val="both"/>
+        <w:rPr>
+          <w:rFonts w:ascii="Arial" w:hAnsi="Arial" w:cs="Arial"/>
+        </w:rPr>
+      </w:pPr>
+      <w:r>
+        <w:rPr>
+          <w:rFonts w:ascii="Arial" w:hAnsi="Arial" w:cs="Arial"/>
+        </w:rPr>
+        <w:t xml:space="preserve">Slika 6-7 - Komunikacijski dijagram </w:t>
+      </w:r>
+    </w:p>
+    <w:p/>
+    <w:p>
+      <w:pPr>
+        <w:rPr>
+          <w:rFonts w:ascii="Arial" w:hAnsi="Arial" w:cs="Arial"/>
+          <w:b/>
+          <w:i/>
+        </w:rPr>
+      </w:pPr>
+      <w:r>
+        <w:rPr>
+          <w:rFonts w:ascii="Arial" w:hAnsi="Arial" w:cs="Arial"/>
+          <w:b/>
+          <w:i/>
+        </w:rPr>
+        <w:t>Dijagram stanja</w:t>
+      </w:r>
+    </w:p>
+    <w:p>
+      <w:pPr>
+        <w:rPr>
+          <w:rFonts w:eastAsia="Arial"/>
+        </w:rPr>
+      </w:pPr>
+    </w:p>
+    <w:p>
+      <w:pPr>
+        <w:pStyle w:val="Normal1"/>
+        <w:spacing w:line="360" w:lineRule="auto"/>
+        <w:jc w:val="both"/>
+        <w:rPr>
+          <w:rFonts w:ascii="Arial" w:eastAsia="Arial" w:hAnsi="Arial" w:cs="Arial"/>
+          <w:sz w:val="22"/>
+          <w:szCs w:val="22"/>
+        </w:rPr>
+      </w:pPr>
+      <w:r>
+        <w:rPr>
+          <w:rFonts w:ascii="Arial" w:eastAsia="Arial" w:hAnsi="Arial" w:cs="Arial"/>
+          <w:sz w:val="22"/>
+          <w:szCs w:val="22"/>
+        </w:rPr>
+        <w:tab/>
+        <w:t xml:space="preserve">Dijagram stanja na </w:t>
+      </w:r>
+      <w:r>
+        <w:rPr>
+          <w:rFonts w:ascii="Arial" w:eastAsia="Arial" w:hAnsi="Arial" w:cs="Arial"/>
+          <w:sz w:val="22"/>
+          <w:szCs w:val="22"/>
+        </w:rPr>
+        <w:t>slici</w:t>
+      </w:r>
+      <w:r>
+        <w:rPr>
+          <w:rFonts w:ascii="Arial" w:eastAsia="Arial" w:hAnsi="Arial" w:cs="Arial"/>
+          <w:sz w:val="22"/>
+          <w:szCs w:val="22"/>
+        </w:rPr>
+        <w:t xml:space="preserve"> 6-</w:t>
+      </w:r>
+      <w:r>
+        <w:rPr>
+          <w:rFonts w:ascii="Arial" w:eastAsia="Arial" w:hAnsi="Arial" w:cs="Arial"/>
+          <w:sz w:val="22"/>
+          <w:szCs w:val="22"/>
+        </w:rPr>
+        <w:t>8</w:t>
+      </w:r>
+      <w:r>
+        <w:rPr>
+          <w:rFonts w:ascii="Arial" w:eastAsia="Arial" w:hAnsi="Arial" w:cs="Arial"/>
+          <w:sz w:val="22"/>
+          <w:szCs w:val="22"/>
+        </w:rPr>
+        <w:t xml:space="preserve"> prikazuje događaje prilikom registracije korisnika na stranici. Da bi se korisnik registrirao mora  </w:t>
+      </w:r>
+      <w:r>
+        <w:rPr>
+          <w:rFonts w:ascii="Arial" w:eastAsia="Arial" w:hAnsi="Arial" w:cs="Arial"/>
+          <w:sz w:val="22"/>
+          <w:szCs w:val="22"/>
+        </w:rPr>
+        <w:t xml:space="preserve">upisati svoje podatke: nadimak, email, lozinku, ponovljenu lozinku, ime i prezime. Nakon upisa podataka poslužitelj u bazi podataka projerava jesu li podaci ispravni. Ako su podaci valjani, korisnik se preusmjerava na početnu </w:t>
+      </w:r>
+      <w:r>
+        <w:rPr>
+          <w:rFonts w:ascii="Arial" w:eastAsia="Arial" w:hAnsi="Arial" w:cs="Arial"/>
+          <w:sz w:val="22"/>
+          <w:szCs w:val="22"/>
+        </w:rPr>
+        <w:lastRenderedPageBreak/>
+        <w:t>stranicu. Ako podaci nisu valjani, npr. ako je nadimak već iskorišten, korisnik dobije poruku o pogreški te se od njega traži ponovni unos podataka koji nisu valjani.</w:t>
+      </w:r>
+    </w:p>
+    <w:p>
+      <w:pPr>
+        <w:pStyle w:val="Normal1"/>
+        <w:spacing w:line="360" w:lineRule="auto"/>
+        <w:jc w:val="both"/>
+        <w:rPr>
+          <w:rFonts w:ascii="Arial" w:eastAsia="Arial" w:hAnsi="Arial" w:cs="Arial"/>
+          <w:sz w:val="22"/>
+          <w:szCs w:val="22"/>
+        </w:rPr>
+      </w:pPr>
+    </w:p>
+    <w:p>
+      <w:pPr>
+        <w:pStyle w:val="Normal1"/>
+        <w:keepNext/>
+        <w:spacing w:line="360" w:lineRule="auto"/>
+        <w:jc w:val="both"/>
+      </w:pPr>
+      <w:r>
+        <w:object w:dxaOrig="10110" w:dyaOrig="9015">
+          <v:shape id="_x0000_i1046" type="#_x0000_t75" style="width:453.75pt;height:404.25pt" o:ole="">
+            <v:imagedata r:id="rId93" o:title=""/>
+          </v:shape>
+          <o:OLEObject Type="Embed" ProgID="Visio.Drawing.15" ShapeID="_x0000_i1046" DrawAspect="Content" ObjectID="_1482769095" r:id="rId94"/>
+        </w:object>
+      </w:r>
+    </w:p>
+    <w:p>
+      <w:pPr>
+        <w:pStyle w:val="Caption"/>
+        <w:jc w:val="both"/>
+        <w:rPr>
+          <w:rFonts w:ascii="Arial" w:hAnsi="Arial" w:cs="Arial"/>
+        </w:rPr>
+      </w:pPr>
+      <w:r>
+        <w:rPr>
+          <w:rFonts w:ascii="Arial" w:hAnsi="Arial" w:cs="Arial"/>
+        </w:rPr>
+        <w:t xml:space="preserve">Slika 6-8 - Dijagram stanja </w:t>
+      </w:r>
+    </w:p>
+    <w:p/>
+    <w:p>
+      <w:pPr>
+        <w:rPr>
+          <w:rFonts w:ascii="Arial" w:hAnsi="Arial" w:cs="Arial"/>
+          <w:b/>
+          <w:i/>
+        </w:rPr>
+      </w:pPr>
+      <w:r>
+        <w:rPr>
+          <w:rFonts w:ascii="Arial" w:hAnsi="Arial" w:cs="Arial"/>
+          <w:b/>
+          <w:i/>
+        </w:rPr>
+        <w:t>Dijagram komponenti</w:t>
+      </w:r>
+    </w:p>
+    <w:p>
+      <w:pPr>
+        <w:pStyle w:val="Normal1"/>
+        <w:spacing w:line="360" w:lineRule="auto"/>
+        <w:jc w:val="both"/>
+        <w:rPr>
+          <w:rFonts w:ascii="Arial" w:eastAsia="Arial" w:hAnsi="Arial" w:cs="Arial"/>
+          <w:sz w:val="22"/>
+          <w:szCs w:val="22"/>
+        </w:rPr>
+      </w:pPr>
+    </w:p>
+    <w:p>
+      <w:pPr>
+        <w:pStyle w:val="Normal1"/>
+        <w:spacing w:line="360" w:lineRule="auto"/>
+        <w:jc w:val="both"/>
+        <w:rPr>
+          <w:rFonts w:ascii="Arial" w:eastAsia="Arial" w:hAnsi="Arial" w:cs="Arial"/>
+          <w:sz w:val="22"/>
+          <w:szCs w:val="22"/>
+        </w:rPr>
+      </w:pPr>
+      <w:r>
+        <w:rPr>
+          <w:rFonts w:ascii="Arial" w:eastAsia="Arial" w:hAnsi="Arial" w:cs="Arial"/>
+          <w:sz w:val="22"/>
+          <w:szCs w:val="22"/>
+        </w:rPr>
+        <w:tab/>
+        <w:t>Dijagram komponenti prikazuje međuovisnost komponenti sustava na implementacijskoj razini. Korišteni MVC model se oslanja na arhitekturu klijent-poslužitelj na način opisan dijagramom: korisnik u web-pregledniku vidi korisničko sučelje koje se sastoji od JavaScript funkcija koje obrađuju unose i izbore korisnika</w:t>
+      </w:r>
+      <w:r>
+        <w:rPr>
+          <w:rFonts w:ascii="Arial" w:eastAsia="Arial" w:hAnsi="Arial" w:cs="Arial"/>
+          <w:sz w:val="22"/>
+          <w:szCs w:val="22"/>
+        </w:rPr>
+        <w:t>, PHP skripti koje služe za definiranje prikaza korisniku i CSS datoteka koje služe za formatiranje i stiliziranje prikaza</w:t>
+      </w:r>
+      <w:r>
+        <w:rPr>
+          <w:rFonts w:ascii="Arial" w:eastAsia="Arial" w:hAnsi="Arial" w:cs="Arial"/>
+          <w:sz w:val="22"/>
+          <w:szCs w:val="22"/>
+        </w:rPr>
+        <w:t>.</w:t>
+      </w:r>
+      <w:r>
+        <w:rPr>
+          <w:rFonts w:ascii="Arial" w:eastAsia="Arial" w:hAnsi="Arial" w:cs="Arial"/>
+          <w:sz w:val="22"/>
+          <w:szCs w:val="22"/>
+        </w:rPr>
         <w:t xml:space="preserve"> Na dijagramu su prikazane samo komponente ključne za funkcionalnost sustava te komunikaciju klijenta i poslužitelja (Controller).</w:t>
       </w:r>
     </w:p>
@@ -23042,36 +23368,67 @@
         </w:rPr>
         <w:object w:dxaOrig="11820" w:dyaOrig="10905">
           <v:shape id="_x0000_i1047" type="#_x0000_t75" style="width:462pt;height:426.75pt" o:ole="">
-            <v:imagedata r:id="rId92" o:title=""/>
+            <v:imagedata r:id="rId95" o:title=""/>
           </v:shape>
-          <o:OLEObject Type="Embed" ProgID="Visio.Drawing.15" ShapeID="_x0000_i1047" DrawAspect="Content" ObjectID="_1482694389" r:id="rId93"/>
+          <o:OLEObject Type="Embed" ProgID="Visio.Drawing.15" ShapeID="_x0000_i1047" DrawAspect="Content" ObjectID="_1482769096" r:id="rId96"/>
         </w:object>
       </w:r>
     </w:p>
     <w:p>
       <w:pPr>
         <w:pStyle w:val="Caption"/>
-      </w:pPr>
-      <w:fldSimple w:instr=" STYLEREF 1 \s ">
-        <w:r>
-          <w:rPr>
-            <w:noProof/>
-          </w:rPr>
-          <w:t>6</w:t>
-        </w:r>
-      </w:fldSimple>
-      <w:r>
+        <w:rPr>
+          <w:rFonts w:ascii="Arial" w:hAnsi="Arial" w:cs="Arial"/>
+        </w:rPr>
+      </w:pPr>
+      <w:r>
+        <w:rPr>
+          <w:rFonts w:ascii="Arial" w:hAnsi="Arial" w:cs="Arial"/>
+        </w:rPr>
+        <w:fldChar w:fldCharType="begin"/>
+      </w:r>
+      <w:r>
+        <w:rPr>
+          <w:rFonts w:ascii="Arial" w:hAnsi="Arial" w:cs="Arial"/>
+        </w:rPr>
+        <w:instrText xml:space="preserve"> STYLEREF 1 \s </w:instrText>
+      </w:r>
+      <w:r>
+        <w:rPr>
+          <w:rFonts w:ascii="Arial" w:hAnsi="Arial" w:cs="Arial"/>
+        </w:rPr>
+        <w:fldChar w:fldCharType="separate"/>
+      </w:r>
+      <w:r>
+        <w:rPr>
+          <w:rFonts w:ascii="Arial" w:hAnsi="Arial" w:cs="Arial"/>
+          <w:noProof/>
+        </w:rPr>
+        <w:t>6</w:t>
+      </w:r>
+      <w:r>
+        <w:rPr>
+          <w:rFonts w:ascii="Arial" w:hAnsi="Arial" w:cs="Arial"/>
+          <w:noProof/>
+        </w:rPr>
+        <w:fldChar w:fldCharType="end"/>
+      </w:r>
+      <w:r>
+        <w:rPr>
+          <w:rFonts w:ascii="Arial" w:hAnsi="Arial" w:cs="Arial"/>
+        </w:rPr>
         <w:t>-</w:t>
       </w:r>
-      <w:fldSimple w:instr=" SEQ Slika \* ARABIC \s 1 ">
-        <w:r>
-          <w:rPr>
-            <w:noProof/>
-          </w:rPr>
-          <w:t>7</w:t>
-        </w:r>
-      </w:fldSimple>
-      <w:r>
+      <w:r>
+        <w:rPr>
+          <w:rFonts w:ascii="Arial" w:hAnsi="Arial" w:cs="Arial"/>
+        </w:rPr>
+        <w:t>9</w:t>
+      </w:r>
+      <w:r>
+        <w:rPr>
+          <w:rFonts w:ascii="Arial" w:hAnsi="Arial" w:cs="Arial"/>
+        </w:rPr>
         <w:t xml:space="preserve"> Dijagram Komponenti</w:t>
       </w:r>
     </w:p>
@@ -23142,7 +23499,7 @@
           <w:rFonts w:ascii="Arial" w:hAnsi="Arial" w:cs="Arial"/>
           <w:noProof/>
         </w:rPr>
-        <w:t>8</w:t>
+        <w:t>9</w:t>
       </w:r>
       <w:r>
         <w:rPr>
@@ -23286,10 +23643,10 @@
           <w:rFonts w:ascii="Arial" w:hAnsi="Arial" w:cs="Arial"/>
         </w:rPr>
         <w:object w:dxaOrig="5880" w:dyaOrig="9030">
-          <v:shape id="_x0000_i1046" type="#_x0000_t75" style="width:294pt;height:451.5pt" o:ole="">
-            <v:imagedata r:id="rId94" o:title=""/>
+          <v:shape id="_x0000_i1048" type="#_x0000_t75" style="width:294pt;height:451.5pt" o:ole="">
+            <v:imagedata r:id="rId97" o:title=""/>
           </v:shape>
-          <o:OLEObject Type="Embed" ProgID="Visio.Drawing.15" ShapeID="_x0000_i1046" DrawAspect="Content" ObjectID="_1482694390" r:id="rId95"/>
+          <o:OLEObject Type="Embed" ProgID="Visio.Drawing.15" ShapeID="_x0000_i1048" DrawAspect="Content" ObjectID="_1482769097" r:id="rId98"/>
         </w:object>
       </w:r>
     </w:p>
@@ -23720,10 +24077,10 @@
                     <pic:cNvPicPr/>
                   </pic:nvPicPr>
                   <pic:blipFill>
-                    <a:blip r:embed="rId96" cstate="print">
+                    <a:blip r:embed="rId99" cstate="print">
                       <a:extLst>
                         <a:ext uri="{28A0092B-C50C-407E-A947-70E740481C1C}">
-                          <a14:useLocalDpi xmlns="" xmlns:wpc="http://schemas.microsoft.com/office/word/2010/wordprocessingCanvas" xmlns:mc="http://schemas.openxmlformats.org/markup-compatibility/2006" xmlns:o="urn:schemas-microsoft-com:office:office" xmlns:v="urn:schemas-microsoft-com:vml" xmlns:wp14="http://schemas.microsoft.com/office/word/2010/wordprocessingDrawing" xmlns:w10="urn:schemas-microsoft-com:office:word" xmlns:w="http://schemas.openxmlformats.org/wordprocessingml/2006/main" xmlns:w14="http://schemas.microsoft.com/office/word/2010/wordml" xmlns:w15="http://schemas.microsoft.com/office/word/2012/wordml" xmlns:wpg="http://schemas.microsoft.com/office/word/2010/wordprocessingGroup" xmlns:wpi="http://schemas.microsoft.com/office/word/2010/wordprocessingInk" xmlns:wps="http://schemas.microsoft.com/office/word/2010/wordprocessingShape" xmlns:a14="http://schemas.microsoft.com/office/drawing/2010/main" val="0"/>
+                          <a14:useLocalDpi xmlns:a14="http://schemas.microsoft.com/office/drawing/2010/main" xmlns:wps="http://schemas.microsoft.com/office/word/2010/wordprocessingShape" xmlns:wpi="http://schemas.microsoft.com/office/word/2010/wordprocessingInk" xmlns:wpg="http://schemas.microsoft.com/office/word/2010/wordprocessingGroup" xmlns:w14="http://schemas.microsoft.com/office/word/2010/wordml" xmlns:w="http://schemas.openxmlformats.org/wordprocessingml/2006/main" xmlns:w10="urn:schemas-microsoft-com:office:word" xmlns:wp14="http://schemas.microsoft.com/office/word/2010/wordprocessingDrawing" xmlns:v="urn:schemas-microsoft-com:vml" xmlns:o="urn:schemas-microsoft-com:office:office" xmlns:mc="http://schemas.openxmlformats.org/markup-compatibility/2006" xmlns:wpc="http://schemas.microsoft.com/office/word/2010/wordprocessingCanvas" xmlns="" val="0"/>
                         </a:ext>
                       </a:extLst>
                     </a:blip>
@@ -23801,10 +24158,10 @@
                     <pic:cNvPicPr/>
                   </pic:nvPicPr>
                   <pic:blipFill>
-                    <a:blip r:embed="rId97" cstate="print">
+                    <a:blip r:embed="rId100" cstate="print">
                       <a:extLst>
                         <a:ext uri="{28A0092B-C50C-407E-A947-70E740481C1C}">
-                          <a14:useLocalDpi xmlns="" xmlns:wpc="http://schemas.microsoft.com/office/word/2010/wordprocessingCanvas" xmlns:mc="http://schemas.openxmlformats.org/markup-compatibility/2006" xmlns:o="urn:schemas-microsoft-com:office:office" xmlns:v="urn:schemas-microsoft-com:vml" xmlns:wp14="http://schemas.microsoft.com/office/word/2010/wordprocessingDrawing" xmlns:w10="urn:schemas-microsoft-com:office:word" xmlns:w="http://schemas.openxmlformats.org/wordprocessingml/2006/main" xmlns:w14="http://schemas.microsoft.com/office/word/2010/wordml" xmlns:w15="http://schemas.microsoft.com/office/word/2012/wordml" xmlns:wpg="http://schemas.microsoft.com/office/word/2010/wordprocessingGroup" xmlns:wpi="http://schemas.microsoft.com/office/word/2010/wordprocessingInk" xmlns:wps="http://schemas.microsoft.com/office/word/2010/wordprocessingShape" xmlns:a14="http://schemas.microsoft.com/office/drawing/2010/main" val="0"/>
+                          <a14:useLocalDpi xmlns:a14="http://schemas.microsoft.com/office/drawing/2010/main" xmlns:wps="http://schemas.microsoft.com/office/word/2010/wordprocessingShape" xmlns:wpi="http://schemas.microsoft.com/office/word/2010/wordprocessingInk" xmlns:wpg="http://schemas.microsoft.com/office/word/2010/wordprocessingGroup" xmlns:w14="http://schemas.microsoft.com/office/word/2010/wordml" xmlns:w="http://schemas.openxmlformats.org/wordprocessingml/2006/main" xmlns:w10="urn:schemas-microsoft-com:office:word" xmlns:wp14="http://schemas.microsoft.com/office/word/2010/wordprocessingDrawing" xmlns:v="urn:schemas-microsoft-com:vml" xmlns:o="urn:schemas-microsoft-com:office:office" xmlns:mc="http://schemas.openxmlformats.org/markup-compatibility/2006" xmlns:wpc="http://schemas.microsoft.com/office/word/2010/wordprocessingCanvas" xmlns="" val="0"/>
                         </a:ext>
                       </a:extLst>
                     </a:blip>
@@ -24123,10 +24480,10 @@
                     <pic:cNvPicPr/>
                   </pic:nvPicPr>
                   <pic:blipFill>
-                    <a:blip r:embed="rId98" cstate="print">
+                    <a:blip r:embed="rId101" cstate="print">
                       <a:extLst>
                         <a:ext uri="{28A0092B-C50C-407E-A947-70E740481C1C}">
-                          <a14:useLocalDpi xmlns="" xmlns:wpc="http://schemas.microsoft.com/office/word/2010/wordprocessingCanvas" xmlns:mc="http://schemas.openxmlformats.org/markup-compatibility/2006" xmlns:o="urn:schemas-microsoft-com:office:office" xmlns:v="urn:schemas-microsoft-com:vml" xmlns:wp14="http://schemas.microsoft.com/office/word/2010/wordprocessingDrawing" xmlns:w10="urn:schemas-microsoft-com:office:word" xmlns:w="http://schemas.openxmlformats.org/wordprocessingml/2006/main" xmlns:w14="http://schemas.microsoft.com/office/word/2010/wordml" xmlns:w15="http://schemas.microsoft.com/office/word/2012/wordml" xmlns:wpg="http://schemas.microsoft.com/office/word/2010/wordprocessingGroup" xmlns:wpi="http://schemas.microsoft.com/office/word/2010/wordprocessingInk" xmlns:wps="http://schemas.microsoft.com/office/word/2010/wordprocessingShape" xmlns:a14="http://schemas.microsoft.com/office/drawing/2010/main" val="0"/>
+                          <a14:useLocalDpi xmlns:a14="http://schemas.microsoft.com/office/drawing/2010/main" xmlns:wps="http://schemas.microsoft.com/office/word/2010/wordprocessingShape" xmlns:wpi="http://schemas.microsoft.com/office/word/2010/wordprocessingInk" xmlns:wpg="http://schemas.microsoft.com/office/word/2010/wordprocessingGroup" xmlns:w14="http://schemas.microsoft.com/office/word/2010/wordml" xmlns:w="http://schemas.openxmlformats.org/wordprocessingml/2006/main" xmlns:w10="urn:schemas-microsoft-com:office:word" xmlns:wp14="http://schemas.microsoft.com/office/word/2010/wordprocessingDrawing" xmlns:v="urn:schemas-microsoft-com:vml" xmlns:o="urn:schemas-microsoft-com:office:office" xmlns:mc="http://schemas.openxmlformats.org/markup-compatibility/2006" xmlns:wpc="http://schemas.microsoft.com/office/word/2010/wordprocessingCanvas" xmlns="" val="0"/>
                         </a:ext>
                       </a:extLst>
                     </a:blip>
@@ -24213,10 +24570,10 @@
                     <pic:cNvPicPr/>
                   </pic:nvPicPr>
                   <pic:blipFill>
-                    <a:blip r:embed="rId99" cstate="print">
+                    <a:blip r:embed="rId102" cstate="print">
                       <a:extLst>
                         <a:ext uri="{28A0092B-C50C-407E-A947-70E740481C1C}">
-                          <a14:useLocalDpi xmlns="" xmlns:wpc="http://schemas.microsoft.com/office/word/2010/wordprocessingCanvas" xmlns:mc="http://schemas.openxmlformats.org/markup-compatibility/2006" xmlns:o="urn:schemas-microsoft-com:office:office" xmlns:v="urn:schemas-microsoft-com:vml" xmlns:wp14="http://schemas.microsoft.com/office/word/2010/wordprocessingDrawing" xmlns:w10="urn:schemas-microsoft-com:office:word" xmlns:w="http://schemas.openxmlformats.org/wordprocessingml/2006/main" xmlns:w14="http://schemas.microsoft.com/office/word/2010/wordml" xmlns:w15="http://schemas.microsoft.com/office/word/2012/wordml" xmlns:wpg="http://schemas.microsoft.com/office/word/2010/wordprocessingGroup" xmlns:wpi="http://schemas.microsoft.com/office/word/2010/wordprocessingInk" xmlns:wps="http://schemas.microsoft.com/office/word/2010/wordprocessingShape" xmlns:a14="http://schemas.microsoft.com/office/drawing/2010/main" val="0"/>
+                          <a14:useLocalDpi xmlns:a14="http://schemas.microsoft.com/office/drawing/2010/main" xmlns:wps="http://schemas.microsoft.com/office/word/2010/wordprocessingShape" xmlns:wpi="http://schemas.microsoft.com/office/word/2010/wordprocessingInk" xmlns:wpg="http://schemas.microsoft.com/office/word/2010/wordprocessingGroup" xmlns:w14="http://schemas.microsoft.com/office/word/2010/wordml" xmlns:w="http://schemas.openxmlformats.org/wordprocessingml/2006/main" xmlns:w10="urn:schemas-microsoft-com:office:word" xmlns:wp14="http://schemas.microsoft.com/office/word/2010/wordprocessingDrawing" xmlns:v="urn:schemas-microsoft-com:vml" xmlns:o="urn:schemas-microsoft-com:office:office" xmlns:mc="http://schemas.openxmlformats.org/markup-compatibility/2006" xmlns:wpc="http://schemas.microsoft.com/office/word/2010/wordprocessingCanvas" xmlns="" val="0"/>
                         </a:ext>
                       </a:extLst>
                     </a:blip>
@@ -24513,10 +24870,10 @@
                     </pic:cNvPicPr>
                   </pic:nvPicPr>
                   <pic:blipFill>
-                    <a:blip r:embed="rId100" cstate="print">
+                    <a:blip r:embed="rId103" cstate="print">
                       <a:extLst>
                         <a:ext uri="{28A0092B-C50C-407E-A947-70E740481C1C}">
-                          <a14:useLocalDpi xmlns="" xmlns:wpc="http://schemas.microsoft.com/office/word/2010/wordprocessingCanvas" xmlns:mc="http://schemas.openxmlformats.org/markup-compatibility/2006" xmlns:o="urn:schemas-microsoft-com:office:office" xmlns:v="urn:schemas-microsoft-com:vml" xmlns:wp14="http://schemas.microsoft.com/office/word/2010/wordprocessingDrawing" xmlns:w10="urn:schemas-microsoft-com:office:word" xmlns:w="http://schemas.openxmlformats.org/wordprocessingml/2006/main" xmlns:w14="http://schemas.microsoft.com/office/word/2010/wordml" xmlns:w15="http://schemas.microsoft.com/office/word/2012/wordml" xmlns:wpg="http://schemas.microsoft.com/office/word/2010/wordprocessingGroup" xmlns:wpi="http://schemas.microsoft.com/office/word/2010/wordprocessingInk" xmlns:wps="http://schemas.microsoft.com/office/word/2010/wordprocessingShape" xmlns:a14="http://schemas.microsoft.com/office/drawing/2010/main" val="0"/>
+                          <a14:useLocalDpi xmlns:a14="http://schemas.microsoft.com/office/drawing/2010/main" xmlns:wps="http://schemas.microsoft.com/office/word/2010/wordprocessingShape" xmlns:wpi="http://schemas.microsoft.com/office/word/2010/wordprocessingInk" xmlns:wpg="http://schemas.microsoft.com/office/word/2010/wordprocessingGroup" xmlns:w14="http://schemas.microsoft.com/office/word/2010/wordml" xmlns:w="http://schemas.openxmlformats.org/wordprocessingml/2006/main" xmlns:w10="urn:schemas-microsoft-com:office:word" xmlns:wp14="http://schemas.microsoft.com/office/word/2010/wordprocessingDrawing" xmlns:v="urn:schemas-microsoft-com:vml" xmlns:o="urn:schemas-microsoft-com:office:office" xmlns:mc="http://schemas.openxmlformats.org/markup-compatibility/2006" xmlns:wpc="http://schemas.microsoft.com/office/word/2010/wordprocessingCanvas" xmlns="" val="0"/>
                         </a:ext>
                       </a:extLst>
                     </a:blip>
@@ -25028,10 +25385,10 @@
                     </pic:cNvPicPr>
                   </pic:nvPicPr>
                   <pic:blipFill>
-                    <a:blip r:embed="rId101" cstate="print">
+                    <a:blip r:embed="rId104" cstate="print">
                       <a:extLst>
                         <a:ext uri="{28A0092B-C50C-407E-A947-70E740481C1C}">
-                          <a14:useLocalDpi xmlns="" xmlns:wpc="http://schemas.microsoft.com/office/word/2010/wordprocessingCanvas" xmlns:mc="http://schemas.openxmlformats.org/markup-compatibility/2006" xmlns:o="urn:schemas-microsoft-com:office:office" xmlns:v="urn:schemas-microsoft-com:vml" xmlns:wp14="http://schemas.microsoft.com/office/word/2010/wordprocessingDrawing" xmlns:w10="urn:schemas-microsoft-com:office:word" xmlns:w="http://schemas.openxmlformats.org/wordprocessingml/2006/main" xmlns:w14="http://schemas.microsoft.com/office/word/2010/wordml" xmlns:w15="http://schemas.microsoft.com/office/word/2012/wordml" xmlns:wpg="http://schemas.microsoft.com/office/word/2010/wordprocessingGroup" xmlns:wpi="http://schemas.microsoft.com/office/word/2010/wordprocessingInk" xmlns:wps="http://schemas.microsoft.com/office/word/2010/wordprocessingShape" xmlns:a14="http://schemas.microsoft.com/office/drawing/2010/main" val="0"/>
+                          <a14:useLocalDpi xmlns:a14="http://schemas.microsoft.com/office/drawing/2010/main" xmlns:wps="http://schemas.microsoft.com/office/word/2010/wordprocessingShape" xmlns:wpi="http://schemas.microsoft.com/office/word/2010/wordprocessingInk" xmlns:wpg="http://schemas.microsoft.com/office/word/2010/wordprocessingGroup" xmlns:w14="http://schemas.microsoft.com/office/word/2010/wordml" xmlns:w="http://schemas.openxmlformats.org/wordprocessingml/2006/main" xmlns:w10="urn:schemas-microsoft-com:office:word" xmlns:wp14="http://schemas.microsoft.com/office/word/2010/wordprocessingDrawing" xmlns:v="urn:schemas-microsoft-com:vml" xmlns:o="urn:schemas-microsoft-com:office:office" xmlns:mc="http://schemas.openxmlformats.org/markup-compatibility/2006" xmlns:wpc="http://schemas.microsoft.com/office/word/2010/wordprocessingCanvas" xmlns="" val="0"/>
                         </a:ext>
                       </a:extLst>
                     </a:blip>
@@ -25122,10 +25479,10 @@
                     </pic:cNvPicPr>
                   </pic:nvPicPr>
                   <pic:blipFill>
-                    <a:blip r:embed="rId102" cstate="print">
+                    <a:blip r:embed="rId105" cstate="print">
                       <a:extLst>
                         <a:ext uri="{28A0092B-C50C-407E-A947-70E740481C1C}">
-                          <a14:useLocalDpi xmlns="" xmlns:wpc="http://schemas.microsoft.com/office/word/2010/wordprocessingCanvas" xmlns:mc="http://schemas.openxmlformats.org/markup-compatibility/2006" xmlns:o="urn:schemas-microsoft-com:office:office" xmlns:v="urn:schemas-microsoft-com:vml" xmlns:wp14="http://schemas.microsoft.com/office/word/2010/wordprocessingDrawing" xmlns:w10="urn:schemas-microsoft-com:office:word" xmlns:w="http://schemas.openxmlformats.org/wordprocessingml/2006/main" xmlns:w14="http://schemas.microsoft.com/office/word/2010/wordml" xmlns:w15="http://schemas.microsoft.com/office/word/2012/wordml" xmlns:wpg="http://schemas.microsoft.com/office/word/2010/wordprocessingGroup" xmlns:wpi="http://schemas.microsoft.com/office/word/2010/wordprocessingInk" xmlns:wps="http://schemas.microsoft.com/office/word/2010/wordprocessingShape" xmlns:a14="http://schemas.microsoft.com/office/drawing/2010/main" val="0"/>
+                          <a14:useLocalDpi xmlns:a14="http://schemas.microsoft.com/office/drawing/2010/main" xmlns:wps="http://schemas.microsoft.com/office/word/2010/wordprocessingShape" xmlns:wpi="http://schemas.microsoft.com/office/word/2010/wordprocessingInk" xmlns:wpg="http://schemas.microsoft.com/office/word/2010/wordprocessingGroup" xmlns:w14="http://schemas.microsoft.com/office/word/2010/wordml" xmlns:w="http://schemas.openxmlformats.org/wordprocessingml/2006/main" xmlns:w10="urn:schemas-microsoft-com:office:word" xmlns:wp14="http://schemas.microsoft.com/office/word/2010/wordprocessingDrawing" xmlns:v="urn:schemas-microsoft-com:vml" xmlns:o="urn:schemas-microsoft-com:office:office" xmlns:mc="http://schemas.openxmlformats.org/markup-compatibility/2006" xmlns:wpc="http://schemas.microsoft.com/office/word/2010/wordprocessingCanvas" xmlns="" val="0"/>
                         </a:ext>
                       </a:extLst>
                     </a:blip>
@@ -25480,10 +25837,10 @@
                     <pic:cNvPicPr/>
                   </pic:nvPicPr>
                   <pic:blipFill>
-                    <a:blip r:embed="rId103" cstate="print">
+                    <a:blip r:embed="rId106" cstate="print">
                       <a:extLst>
                         <a:ext uri="{28A0092B-C50C-407E-A947-70E740481C1C}">
-                          <a14:useLocalDpi xmlns="" xmlns:wpc="http://schemas.microsoft.com/office/word/2010/wordprocessingCanvas" xmlns:mc="http://schemas.openxmlformats.org/markup-compatibility/2006" xmlns:o="urn:schemas-microsoft-com:office:office" xmlns:v="urn:schemas-microsoft-com:vml" xmlns:wp14="http://schemas.microsoft.com/office/word/2010/wordprocessingDrawing" xmlns:w10="urn:schemas-microsoft-com:office:word" xmlns:w="http://schemas.openxmlformats.org/wordprocessingml/2006/main" xmlns:w14="http://schemas.microsoft.com/office/word/2010/wordml" xmlns:w15="http://schemas.microsoft.com/office/word/2012/wordml" xmlns:wpg="http://schemas.microsoft.com/office/word/2010/wordprocessingGroup" xmlns:wpi="http://schemas.microsoft.com/office/word/2010/wordprocessingInk" xmlns:wps="http://schemas.microsoft.com/office/word/2010/wordprocessingShape" xmlns:a14="http://schemas.microsoft.com/office/drawing/2010/main" val="0"/>
+                          <a14:useLocalDpi xmlns:a14="http://schemas.microsoft.com/office/drawing/2010/main" xmlns:wps="http://schemas.microsoft.com/office/word/2010/wordprocessingShape" xmlns:wpi="http://schemas.microsoft.com/office/word/2010/wordprocessingInk" xmlns:wpg="http://schemas.microsoft.com/office/word/2010/wordprocessingGroup" xmlns:w14="http://schemas.microsoft.com/office/word/2010/wordml" xmlns:w="http://schemas.openxmlformats.org/wordprocessingml/2006/main" xmlns:w10="urn:schemas-microsoft-com:office:word" xmlns:wp14="http://schemas.microsoft.com/office/word/2010/wordprocessingDrawing" xmlns:v="urn:schemas-microsoft-com:vml" xmlns:o="urn:schemas-microsoft-com:office:office" xmlns:mc="http://schemas.openxmlformats.org/markup-compatibility/2006" xmlns:wpc="http://schemas.microsoft.com/office/word/2010/wordprocessingCanvas" xmlns="" val="0"/>
                         </a:ext>
                       </a:extLst>
                     </a:blip>
@@ -25618,10 +25975,10 @@
                     <pic:cNvPicPr/>
                   </pic:nvPicPr>
                   <pic:blipFill>
-                    <a:blip r:embed="rId104" cstate="print">
+                    <a:blip r:embed="rId107" cstate="print">
                       <a:extLst>
                         <a:ext uri="{28A0092B-C50C-407E-A947-70E740481C1C}">
-                          <a14:useLocalDpi xmlns="" xmlns:wpc="http://schemas.microsoft.com/office/word/2010/wordprocessingCanvas" xmlns:mc="http://schemas.openxmlformats.org/markup-compatibility/2006" xmlns:o="urn:schemas-microsoft-com:office:office" xmlns:v="urn:schemas-microsoft-com:vml" xmlns:wp14="http://schemas.microsoft.com/office/word/2010/wordprocessingDrawing" xmlns:w10="urn:schemas-microsoft-com:office:word" xmlns:w="http://schemas.openxmlformats.org/wordprocessingml/2006/main" xmlns:w14="http://schemas.microsoft.com/office/word/2010/wordml" xmlns:w15="http://schemas.microsoft.com/office/word/2012/wordml" xmlns:wpg="http://schemas.microsoft.com/office/word/2010/wordprocessingGroup" xmlns:wpi="http://schemas.microsoft.com/office/word/2010/wordprocessingInk" xmlns:wps="http://schemas.microsoft.com/office/word/2010/wordprocessingShape" xmlns:a14="http://schemas.microsoft.com/office/drawing/2010/main" val="0"/>
+                          <a14:useLocalDpi xmlns:a14="http://schemas.microsoft.com/office/drawing/2010/main" xmlns:wps="http://schemas.microsoft.com/office/word/2010/wordprocessingShape" xmlns:wpi="http://schemas.microsoft.com/office/word/2010/wordprocessingInk" xmlns:wpg="http://schemas.microsoft.com/office/word/2010/wordprocessingGroup" xmlns:w14="http://schemas.microsoft.com/office/word/2010/wordml" xmlns:w="http://schemas.openxmlformats.org/wordprocessingml/2006/main" xmlns:w10="urn:schemas-microsoft-com:office:word" xmlns:wp14="http://schemas.microsoft.com/office/word/2010/wordprocessingDrawing" xmlns:v="urn:schemas-microsoft-com:vml" xmlns:o="urn:schemas-microsoft-com:office:office" xmlns:mc="http://schemas.openxmlformats.org/markup-compatibility/2006" xmlns:wpc="http://schemas.microsoft.com/office/word/2010/wordprocessingCanvas" xmlns="" val="0"/>
                         </a:ext>
                       </a:extLst>
                     </a:blip>
@@ -26031,10 +26388,10 @@
                     <pic:cNvPicPr/>
                   </pic:nvPicPr>
                   <pic:blipFill>
-                    <a:blip r:embed="rId105" cstate="print">
+                    <a:blip r:embed="rId108" cstate="print">
                       <a:extLst>
                         <a:ext uri="{28A0092B-C50C-407E-A947-70E740481C1C}">
-                          <a14:useLocalDpi xmlns="" xmlns:wpc="http://schemas.microsoft.com/office/word/2010/wordprocessingCanvas" xmlns:mc="http://schemas.openxmlformats.org/markup-compatibility/2006" xmlns:o="urn:schemas-microsoft-com:office:office" xmlns:v="urn:schemas-microsoft-com:vml" xmlns:wp14="http://schemas.microsoft.com/office/word/2010/wordprocessingDrawing" xmlns:w10="urn:schemas-microsoft-com:office:word" xmlns:w="http://schemas.openxmlformats.org/wordprocessingml/2006/main" xmlns:w14="http://schemas.microsoft.com/office/word/2010/wordml" xmlns:w15="http://schemas.microsoft.com/office/word/2012/wordml" xmlns:wpg="http://schemas.microsoft.com/office/word/2010/wordprocessingGroup" xmlns:wpi="http://schemas.microsoft.com/office/word/2010/wordprocessingInk" xmlns:wps="http://schemas.microsoft.com/office/word/2010/wordprocessingShape" xmlns:a14="http://schemas.microsoft.com/office/drawing/2010/main" val="0"/>
+                          <a14:useLocalDpi xmlns:a14="http://schemas.microsoft.com/office/drawing/2010/main" xmlns:wps="http://schemas.microsoft.com/office/word/2010/wordprocessingShape" xmlns:wpi="http://schemas.microsoft.com/office/word/2010/wordprocessingInk" xmlns:wpg="http://schemas.microsoft.com/office/word/2010/wordprocessingGroup" xmlns:w14="http://schemas.microsoft.com/office/word/2010/wordml" xmlns:w="http://schemas.openxmlformats.org/wordprocessingml/2006/main" xmlns:w10="urn:schemas-microsoft-com:office:word" xmlns:wp14="http://schemas.microsoft.com/office/word/2010/wordprocessingDrawing" xmlns:v="urn:schemas-microsoft-com:vml" xmlns:o="urn:schemas-microsoft-com:office:office" xmlns:mc="http://schemas.openxmlformats.org/markup-compatibility/2006" xmlns:wpc="http://schemas.microsoft.com/office/word/2010/wordprocessingCanvas" xmlns="" val="0"/>
                         </a:ext>
                       </a:extLst>
                     </a:blip>
@@ -26184,10 +26541,10 @@
                     <pic:cNvPicPr/>
                   </pic:nvPicPr>
                   <pic:blipFill>
-                    <a:blip r:embed="rId106" cstate="print">
+                    <a:blip r:embed="rId109" cstate="print">
                       <a:extLst>
                         <a:ext uri="{28A0092B-C50C-407E-A947-70E740481C1C}">
-                          <a14:useLocalDpi xmlns="" xmlns:wpc="http://schemas.microsoft.com/office/word/2010/wordprocessingCanvas" xmlns:mc="http://schemas.openxmlformats.org/markup-compatibility/2006" xmlns:o="urn:schemas-microsoft-com:office:office" xmlns:v="urn:schemas-microsoft-com:vml" xmlns:wp14="http://schemas.microsoft.com/office/word/2010/wordprocessingDrawing" xmlns:w10="urn:schemas-microsoft-com:office:word" xmlns:w="http://schemas.openxmlformats.org/wordprocessingml/2006/main" xmlns:w14="http://schemas.microsoft.com/office/word/2010/wordml" xmlns:w15="http://schemas.microsoft.com/office/word/2012/wordml" xmlns:wpg="http://schemas.microsoft.com/office/word/2010/wordprocessingGroup" xmlns:wpi="http://schemas.microsoft.com/office/word/2010/wordprocessingInk" xmlns:wps="http://schemas.microsoft.com/office/word/2010/wordprocessingShape" xmlns:a14="http://schemas.microsoft.com/office/drawing/2010/main" val="0"/>
+                          <a14:useLocalDpi xmlns:a14="http://schemas.microsoft.com/office/drawing/2010/main" xmlns:wps="http://schemas.microsoft.com/office/word/2010/wordprocessingShape" xmlns:wpi="http://schemas.microsoft.com/office/word/2010/wordprocessingInk" xmlns:wpg="http://schemas.microsoft.com/office/word/2010/wordprocessingGroup" xmlns:w14="http://schemas.microsoft.com/office/word/2010/wordml" xmlns:w="http://schemas.openxmlformats.org/wordprocessingml/2006/main" xmlns:w10="urn:schemas-microsoft-com:office:word" xmlns:wp14="http://schemas.microsoft.com/office/word/2010/wordprocessingDrawing" xmlns:v="urn:schemas-microsoft-com:vml" xmlns:o="urn:schemas-microsoft-com:office:office" xmlns:mc="http://schemas.openxmlformats.org/markup-compatibility/2006" xmlns:wpc="http://schemas.microsoft.com/office/word/2010/wordprocessingCanvas" xmlns="" val="0"/>
                         </a:ext>
                       </a:extLst>
                     </a:blip>
@@ -26514,10 +26871,10 @@
                     </pic:cNvPicPr>
                   </pic:nvPicPr>
                   <pic:blipFill>
-                    <a:blip r:embed="rId107" cstate="print">
+                    <a:blip r:embed="rId110" cstate="print">
                       <a:extLst>
                         <a:ext uri="{28A0092B-C50C-407E-A947-70E740481C1C}">
-                          <a14:useLocalDpi xmlns="" xmlns:wpc="http://schemas.microsoft.com/office/word/2010/wordprocessingCanvas" xmlns:mc="http://schemas.openxmlformats.org/markup-compatibility/2006" xmlns:o="urn:schemas-microsoft-com:office:office" xmlns:v="urn:schemas-microsoft-com:vml" xmlns:wp14="http://schemas.microsoft.com/office/word/2010/wordprocessingDrawing" xmlns:w10="urn:schemas-microsoft-com:office:word" xmlns:w="http://schemas.openxmlformats.org/wordprocessingml/2006/main" xmlns:w14="http://schemas.microsoft.com/office/word/2010/wordml" xmlns:w15="http://schemas.microsoft.com/office/word/2012/wordml" xmlns:wpg="http://schemas.microsoft.com/office/word/2010/wordprocessingGroup" xmlns:wpi="http://schemas.microsoft.com/office/word/2010/wordprocessingInk" xmlns:wps="http://schemas.microsoft.com/office/word/2010/wordprocessingShape" xmlns:a14="http://schemas.microsoft.com/office/drawing/2010/main" val="0"/>
+                          <a14:useLocalDpi xmlns:a14="http://schemas.microsoft.com/office/drawing/2010/main" xmlns:wps="http://schemas.microsoft.com/office/word/2010/wordprocessingShape" xmlns:wpi="http://schemas.microsoft.com/office/word/2010/wordprocessingInk" xmlns:wpg="http://schemas.microsoft.com/office/word/2010/wordprocessingGroup" xmlns:w14="http://schemas.microsoft.com/office/word/2010/wordml" xmlns:w="http://schemas.openxmlformats.org/wordprocessingml/2006/main" xmlns:w10="urn:schemas-microsoft-com:office:word" xmlns:wp14="http://schemas.microsoft.com/office/word/2010/wordprocessingDrawing" xmlns:v="urn:schemas-microsoft-com:vml" xmlns:o="urn:schemas-microsoft-com:office:office" xmlns:mc="http://schemas.openxmlformats.org/markup-compatibility/2006" xmlns:wpc="http://schemas.microsoft.com/office/word/2010/wordprocessingCanvas" xmlns="" val="0"/>
                         </a:ext>
                       </a:extLst>
                     </a:blip>
@@ -26965,10 +27322,10 @@
                     </pic:cNvPicPr>
                   </pic:nvPicPr>
                   <pic:blipFill>
-                    <a:blip r:embed="rId108" cstate="print">
+                    <a:blip r:embed="rId111" cstate="print">
                       <a:extLst>
                         <a:ext uri="{28A0092B-C50C-407E-A947-70E740481C1C}">
-                          <a14:useLocalDpi xmlns="" xmlns:wpc="http://schemas.microsoft.com/office/word/2010/wordprocessingCanvas" xmlns:mc="http://schemas.openxmlformats.org/markup-compatibility/2006" xmlns:o="urn:schemas-microsoft-com:office:office" xmlns:v="urn:schemas-microsoft-com:vml" xmlns:wp14="http://schemas.microsoft.com/office/word/2010/wordprocessingDrawing" xmlns:w10="urn:schemas-microsoft-com:office:word" xmlns:w="http://schemas.openxmlformats.org/wordprocessingml/2006/main" xmlns:w14="http://schemas.microsoft.com/office/word/2010/wordml" xmlns:w15="http://schemas.microsoft.com/office/word/2012/wordml" xmlns:wpg="http://schemas.microsoft.com/office/word/2010/wordprocessingGroup" xmlns:wpi="http://schemas.microsoft.com/office/word/2010/wordprocessingInk" xmlns:wps="http://schemas.microsoft.com/office/word/2010/wordprocessingShape" xmlns:a14="http://schemas.microsoft.com/office/drawing/2010/main" val="0"/>
+                          <a14:useLocalDpi xmlns:a14="http://schemas.microsoft.com/office/drawing/2010/main" xmlns:wps="http://schemas.microsoft.com/office/word/2010/wordprocessingShape" xmlns:wpi="http://schemas.microsoft.com/office/word/2010/wordprocessingInk" xmlns:wpg="http://schemas.microsoft.com/office/word/2010/wordprocessingGroup" xmlns:w14="http://schemas.microsoft.com/office/word/2010/wordml" xmlns:w="http://schemas.openxmlformats.org/wordprocessingml/2006/main" xmlns:w10="urn:schemas-microsoft-com:office:word" xmlns:wp14="http://schemas.microsoft.com/office/word/2010/wordprocessingDrawing" xmlns:v="urn:schemas-microsoft-com:vml" xmlns:o="urn:schemas-microsoft-com:office:office" xmlns:mc="http://schemas.openxmlformats.org/markup-compatibility/2006" xmlns:wpc="http://schemas.microsoft.com/office/word/2010/wordprocessingCanvas" xmlns="" val="0"/>
                         </a:ext>
                       </a:extLst>
                     </a:blip>
@@ -27168,10 +27525,10 @@
                     </pic:cNvPicPr>
                   </pic:nvPicPr>
                   <pic:blipFill>
-                    <a:blip r:embed="rId109" cstate="print">
+                    <a:blip r:embed="rId112" cstate="print">
                       <a:extLst>
                         <a:ext uri="{28A0092B-C50C-407E-A947-70E740481C1C}">
-                          <a14:useLocalDpi xmlns="" xmlns:wpc="http://schemas.microsoft.com/office/word/2010/wordprocessingCanvas" xmlns:mc="http://schemas.openxmlformats.org/markup-compatibility/2006" xmlns:o="urn:schemas-microsoft-com:office:office" xmlns:v="urn:schemas-microsoft-com:vml" xmlns:wp14="http://schemas.microsoft.com/office/word/2010/wordprocessingDrawing" xmlns:w10="urn:schemas-microsoft-com:office:word" xmlns:w="http://schemas.openxmlformats.org/wordprocessingml/2006/main" xmlns:w14="http://schemas.microsoft.com/office/word/2010/wordml" xmlns:w15="http://schemas.microsoft.com/office/word/2012/wordml" xmlns:wpg="http://schemas.microsoft.com/office/word/2010/wordprocessingGroup" xmlns:wpi="http://schemas.microsoft.com/office/word/2010/wordprocessingInk" xmlns:wps="http://schemas.microsoft.com/office/word/2010/wordprocessingShape" xmlns:a14="http://schemas.microsoft.com/office/drawing/2010/main" val="0"/>
+                          <a14:useLocalDpi xmlns:a14="http://schemas.microsoft.com/office/drawing/2010/main" xmlns:wps="http://schemas.microsoft.com/office/word/2010/wordprocessingShape" xmlns:wpi="http://schemas.microsoft.com/office/word/2010/wordprocessingInk" xmlns:wpg="http://schemas.microsoft.com/office/word/2010/wordprocessingGroup" xmlns:w14="http://schemas.microsoft.com/office/word/2010/wordml" xmlns:w="http://schemas.openxmlformats.org/wordprocessingml/2006/main" xmlns:w10="urn:schemas-microsoft-com:office:word" xmlns:wp14="http://schemas.microsoft.com/office/word/2010/wordprocessingDrawing" xmlns:v="urn:schemas-microsoft-com:vml" xmlns:o="urn:schemas-microsoft-com:office:office" xmlns:mc="http://schemas.openxmlformats.org/markup-compatibility/2006" xmlns:wpc="http://schemas.microsoft.com/office/word/2010/wordprocessingCanvas" xmlns="" val="0"/>
                         </a:ext>
                       </a:extLst>
                     </a:blip>
@@ -27261,10 +27618,10 @@
                     <pic:cNvPicPr/>
                   </pic:nvPicPr>
                   <pic:blipFill>
-                    <a:blip r:embed="rId110" cstate="print">
+                    <a:blip r:embed="rId113" cstate="print">
                       <a:extLst>
                         <a:ext uri="{28A0092B-C50C-407E-A947-70E740481C1C}">
-                          <a14:useLocalDpi xmlns="" xmlns:wpc="http://schemas.microsoft.com/office/word/2010/wordprocessingCanvas" xmlns:mc="http://schemas.openxmlformats.org/markup-compatibility/2006" xmlns:o="urn:schemas-microsoft-com:office:office" xmlns:v="urn:schemas-microsoft-com:vml" xmlns:wp14="http://schemas.microsoft.com/office/word/2010/wordprocessingDrawing" xmlns:w10="urn:schemas-microsoft-com:office:word" xmlns:w="http://schemas.openxmlformats.org/wordprocessingml/2006/main" xmlns:w14="http://schemas.microsoft.com/office/word/2010/wordml" xmlns:w15="http://schemas.microsoft.com/office/word/2012/wordml" xmlns:wpg="http://schemas.microsoft.com/office/word/2010/wordprocessingGroup" xmlns:wpi="http://schemas.microsoft.com/office/word/2010/wordprocessingInk" xmlns:wps="http://schemas.microsoft.com/office/word/2010/wordprocessingShape" xmlns:a14="http://schemas.microsoft.com/office/drawing/2010/main" val="0"/>
+                          <a14:useLocalDpi xmlns:a14="http://schemas.microsoft.com/office/drawing/2010/main" xmlns:wps="http://schemas.microsoft.com/office/word/2010/wordprocessingShape" xmlns:wpi="http://schemas.microsoft.com/office/word/2010/wordprocessingInk" xmlns:wpg="http://schemas.microsoft.com/office/word/2010/wordprocessingGroup" xmlns:w14="http://schemas.microsoft.com/office/word/2010/wordml" xmlns:w="http://schemas.openxmlformats.org/wordprocessingml/2006/main" xmlns:w10="urn:schemas-microsoft-com:office:word" xmlns:wp14="http://schemas.microsoft.com/office/word/2010/wordprocessingDrawing" xmlns:v="urn:schemas-microsoft-com:vml" xmlns:o="urn:schemas-microsoft-com:office:office" xmlns:mc="http://schemas.openxmlformats.org/markup-compatibility/2006" xmlns:wpc="http://schemas.microsoft.com/office/word/2010/wordprocessingCanvas" xmlns="" val="0"/>
                         </a:ext>
                       </a:extLst>
                     </a:blip>
@@ -27461,7 +27818,7 @@
         </w:rPr>
         <w:t xml:space="preserve">Oblikovanje programske potpore, FER ZEMRIS, </w:t>
       </w:r>
-      <w:hyperlink r:id="rId111">
+      <w:hyperlink r:id="rId114">
         <w:r>
           <w:rPr>
             <w:rFonts w:ascii="Arial" w:eastAsia="Arial" w:hAnsi="Arial" w:cs="Arial"/>
@@ -27471,7 +27828,7 @@
           <w:t>http://www.fer.hr/predmet/opp</w:t>
         </w:r>
       </w:hyperlink>
-      <w:hyperlink r:id="rId112">
+      <w:hyperlink r:id="rId115">
         <w:r>
           <w:rPr>
             <w:rStyle w:val="Hyperlink"/>
@@ -27500,7 +27857,7 @@
         </w:rPr>
         <w:t xml:space="preserve">Oblikovanje programske potpore, FER ZEMRIS, </w:t>
       </w:r>
-      <w:hyperlink r:id="rId113">
+      <w:hyperlink r:id="rId116">
         <w:r>
           <w:rPr>
             <w:rFonts w:ascii="Arial" w:eastAsia="Arial" w:hAnsi="Arial" w:cs="Arial"/>
@@ -27510,7 +27867,7 @@
           <w:t>http://www.zemris.fer.hr/predmeti/opp</w:t>
         </w:r>
       </w:hyperlink>
-      <w:hyperlink r:id="rId114">
+      <w:hyperlink r:id="rId117">
         <w:r>
           <w:rPr>
             <w:rStyle w:val="Hyperlink"/>
@@ -27579,7 +27936,7 @@
         </w:rPr>
         <w:t xml:space="preserve">Tigris.org Open Source Software Engineering Tools, </w:t>
       </w:r>
-      <w:hyperlink r:id="rId115">
+      <w:hyperlink r:id="rId118">
         <w:r>
           <w:rPr>
             <w:rFonts w:ascii="Arial" w:eastAsia="Arial" w:hAnsi="Arial" w:cs="Arial"/>
@@ -27589,7 +27946,7 @@
           <w:t>http://readyset.tigris.org/</w:t>
         </w:r>
       </w:hyperlink>
-      <w:hyperlink r:id="rId116">
+      <w:hyperlink r:id="rId119">
         <w:r>
           <w:rPr>
             <w:rStyle w:val="Hyperlink"/>
@@ -27618,7 +27975,7 @@
         </w:rPr>
         <w:t xml:space="preserve">Software engineering ,Rutgers University, </w:t>
       </w:r>
-      <w:hyperlink r:id="rId117">
+      <w:hyperlink r:id="rId120">
         <w:r>
           <w:rPr>
             <w:rFonts w:ascii="Arial" w:eastAsia="Arial" w:hAnsi="Arial" w:cs="Arial"/>
@@ -27628,7 +27985,7 @@
           <w:t>http://www.ece.rutgers.edu/~marsic/Teaching/SE</w:t>
         </w:r>
       </w:hyperlink>
-      <w:hyperlink r:id="rId118">
+      <w:hyperlink r:id="rId121">
         <w:r>
           <w:rPr>
             <w:rStyle w:val="Hyperlink"/>
@@ -27657,7 +28014,7 @@
         </w:rPr>
         <w:t xml:space="preserve">I. Marsic, „Software engineering book“, Department of Electrical and Computer Engineering, Rutgers University, </w:t>
       </w:r>
-      <w:hyperlink r:id="rId119">
+      <w:hyperlink r:id="rId122">
         <w:r>
           <w:rPr>
             <w:rFonts w:ascii="Arial" w:eastAsia="Arial" w:hAnsi="Arial" w:cs="Arial"/>
@@ -27667,7 +28024,7 @@
           <w:t>http://www.ece.rutgers.edu/~marsic/books/SE</w:t>
         </w:r>
       </w:hyperlink>
-      <w:hyperlink r:id="rId120">
+      <w:hyperlink r:id="rId123">
         <w:r>
           <w:rPr>
             <w:rStyle w:val="Hyperlink"/>
@@ -27696,7 +28053,7 @@
         </w:rPr>
         <w:t xml:space="preserve">Concepts:  Requirements, </w:t>
       </w:r>
-      <w:hyperlink r:id="rId121">
+      <w:hyperlink r:id="rId124">
         <w:r>
           <w:rPr>
             <w:rFonts w:ascii="Arial" w:eastAsia="Arial" w:hAnsi="Arial" w:cs="Arial"/>
@@ -27706,7 +28063,7 @@
           <w:t>http://www.upedu.org/upedu/process/gcncpt/co_req.htm</w:t>
         </w:r>
       </w:hyperlink>
-      <w:hyperlink r:id="rId122">
+      <w:hyperlink r:id="rId125">
         <w:r>
           <w:rPr>
             <w:rStyle w:val="Hyperlink"/>
@@ -27735,7 +28092,7 @@
         </w:rPr>
         <w:t xml:space="preserve">UML 2 Class Diagram Guidelines, </w:t>
       </w:r>
-      <w:hyperlink r:id="rId123">
+      <w:hyperlink r:id="rId126">
         <w:r>
           <w:rPr>
             <w:rFonts w:ascii="Arial" w:eastAsia="Arial" w:hAnsi="Arial" w:cs="Arial"/>
@@ -27745,7 +28102,7 @@
           <w:t>http://www.agilemodeling.com/style/classDiagram.htm</w:t>
         </w:r>
       </w:hyperlink>
-      <w:hyperlink r:id="rId124">
+      <w:hyperlink r:id="rId127">
         <w:r>
           <w:rPr>
             <w:rStyle w:val="Hyperlink"/>
@@ -27774,7 +28131,7 @@
         </w:rPr>
         <w:t xml:space="preserve">Domain Class Diagram Modeling Standards and Guidelines, </w:t>
       </w:r>
-      <w:hyperlink r:id="rId125">
+      <w:hyperlink r:id="rId128">
         <w:r>
           <w:rPr>
             <w:rFonts w:ascii="Arial" w:eastAsia="Arial" w:hAnsi="Arial" w:cs="Arial"/>
@@ -27784,7 +28141,7 @@
           <w:t>http://www.bced.gov.bc.ca/imb/downloads/classdiagramstandards.pdf</w:t>
         </w:r>
       </w:hyperlink>
-      <w:hyperlink r:id="rId126">
+      <w:hyperlink r:id="rId129">
         <w:r>
           <w:rPr>
             <w:rStyle w:val="Hyperlink"/>
@@ -27815,7 +28172,7 @@
         </w:rPr>
         <w:t xml:space="preserve">ArgoUML, </w:t>
       </w:r>
-      <w:hyperlink r:id="rId127">
+      <w:hyperlink r:id="rId130">
         <w:r>
           <w:rPr>
             <w:rFonts w:ascii="Arial" w:eastAsia="Arial" w:hAnsi="Arial" w:cs="Arial"/>
@@ -27825,7 +28182,7 @@
           <w:t>http://argouml.tigris.org/</w:t>
         </w:r>
       </w:hyperlink>
-      <w:hyperlink r:id="rId128">
+      <w:hyperlink r:id="rId131">
         <w:r>
           <w:rPr>
             <w:rStyle w:val="Hyperlink"/>
@@ -29104,7 +29461,7 @@
         <w:rPr>
           <w:noProof/>
         </w:rPr>
-        <w:t>60</w:t>
+        <w:t>62</w:t>
       </w:r>
     </w:fldSimple>
     <w:r>
@@ -29119,7 +29476,7 @@
         <w:rPr>
           <w:noProof/>
         </w:rPr>
-        <w:t>80</w:t>
+        <w:t>81</w:t>
       </w:r>
     </w:fldSimple>
     <w:r>
@@ -32756,6 +33113,196 @@
 </w:styles>
 </file>
 
+<file path=word/stylesWithEffects.xml><?xml version="1.0" encoding="utf-8"?>
+<w:styles xmlns:wpc="http://schemas.microsoft.com/office/word/2010/wordprocessingCanvas" xmlns:mc="http://schemas.openxmlformats.org/markup-compatibility/2006" xmlns:o="urn:schemas-microsoft-com:office:office" xmlns:r="http://schemas.openxmlformats.org/officeDocument/2006/relationships" xmlns:m="http://schemas.openxmlformats.org/officeDocument/2006/math" xmlns:v="urn:schemas-microsoft-com:vml" xmlns:wp14="http://schemas.microsoft.com/office/word/2010/wordprocessingDrawing" xmlns:wp="http://schemas.openxmlformats.org/drawingml/2006/wordprocessingDrawing" xmlns:w10="urn:schemas-microsoft-com:office:word" xmlns:w="http://schemas.openxmlformats.org/wordprocessingml/2006/main" xmlns:w14="http://schemas.microsoft.com/office/word/2010/wordml" xmlns:wpg="http://schemas.microsoft.com/office/word/2010/wordprocessingGroup" xmlns:wpi="http://schemas.microsoft.com/office/word/2010/wordprocessingInk" xmlns:wne="http://schemas.microsoft.com/office/word/2006/wordml" xmlns:wps="http://schemas.microsoft.com/office/word/2010/wordprocessingShape" mc:Ignorable="w14 wp14">
+  <w:docDefaults>
+    <w:rPrDefault>
+      <w:rPr>
+        <w:rFonts w:asciiTheme="minorHAnsi" w:eastAsiaTheme="minorEastAsia" w:hAnsiTheme="minorHAnsi" w:cstheme="minorBidi"/>
+        <w:sz w:val="22"/>
+        <w:szCs w:val="22"/>
+        <w:lang w:val="hr-HR" w:eastAsia="hr-HR" w:bidi="ar-SA"/>
+      </w:rPr>
+    </w:rPrDefault>
+    <w:pPrDefault>
+      <w:pPr>
+        <w:spacing w:after="200" w:line="276" w:lineRule="auto"/>
+      </w:pPr>
+    </w:pPrDefault>
+  </w:docDefaults>
+  <w:latentStyles w:defLockedState="0" w:defUIPriority="99" w:defSemiHidden="1" w:defUnhideWhenUsed="1" w:defQFormat="0" w:count="267">
+    <w:lsdException w:name="Normal" w:semiHidden="0" w:uiPriority="0" w:unhideWhenUsed="0" w:qFormat="1"/>
+    <w:lsdException w:name="heading 1" w:semiHidden="0" w:uiPriority="9" w:unhideWhenUsed="0" w:qFormat="1"/>
+    <w:lsdException w:name="heading 2" w:uiPriority="9" w:qFormat="1"/>
+    <w:lsdException w:name="heading 3" w:uiPriority="9" w:qFormat="1"/>
+    <w:lsdException w:name="heading 4" w:uiPriority="9" w:qFormat="1"/>
+    <w:lsdException w:name="heading 5" w:uiPriority="9" w:qFormat="1"/>
+    <w:lsdException w:name="heading 6" w:uiPriority="9" w:qFormat="1"/>
+    <w:lsdException w:name="heading 7" w:uiPriority="9" w:qFormat="1"/>
+    <w:lsdException w:name="heading 8" w:uiPriority="9" w:qFormat="1"/>
+    <w:lsdException w:name="heading 9" w:uiPriority="9" w:qFormat="1"/>
+    <w:lsdException w:name="toc 1" w:uiPriority="39"/>
+    <w:lsdException w:name="toc 2" w:uiPriority="39"/>
+    <w:lsdException w:name="toc 3" w:uiPriority="39"/>
+    <w:lsdException w:name="toc 4" w:uiPriority="39"/>
+    <w:lsdException w:name="toc 5" w:uiPriority="39"/>
+    <w:lsdException w:name="toc 6" w:uiPriority="39"/>
+    <w:lsdException w:name="toc 7" w:uiPriority="39"/>
+    <w:lsdException w:name="toc 8" w:uiPriority="39"/>
+    <w:lsdException w:name="toc 9" w:uiPriority="39"/>
+    <w:lsdException w:name="caption" w:uiPriority="35" w:qFormat="1"/>
+    <w:lsdException w:name="Title" w:semiHidden="0" w:uiPriority="10" w:unhideWhenUsed="0" w:qFormat="1"/>
+    <w:lsdException w:name="Default Paragraph Font" w:uiPriority="1"/>
+    <w:lsdException w:name="Subtitle" w:semiHidden="0" w:uiPriority="11" w:unhideWhenUsed="0" w:qFormat="1"/>
+    <w:lsdException w:name="Strong" w:semiHidden="0" w:uiPriority="22" w:unhideWhenUsed="0" w:qFormat="1"/>
+    <w:lsdException w:name="Emphasis" w:semiHidden="0" w:uiPriority="20" w:unhideWhenUsed="0" w:qFormat="1"/>
+    <w:lsdException w:name="Table Grid" w:semiHidden="0" w:uiPriority="59" w:unhideWhenUsed="0"/>
+    <w:lsdException w:name="Placeholder Text" w:unhideWhenUsed="0"/>
+    <w:lsdException w:name="No Spacing" w:semiHidden="0" w:uiPriority="1" w:unhideWhenUsed="0" w:qFormat="1"/>
+    <w:lsdException w:name="Light Shading" w:semiHidden="0" w:uiPriority="60" w:unhideWhenUsed="0"/>
+    <w:lsdException w:name="Light List" w:semiHidden="0" w:uiPriority="61" w:unhideWhenUsed="0"/>
+    <w:lsdException w:name="Light Grid" w:semiHidden="0" w:uiPriority="62" w:unhideWhenUsed="0"/>
+    <w:lsdException w:name="Medium Shading 1" w:semiHidden="0" w:uiPriority="63" w:unhideWhenUsed="0"/>
+    <w:lsdException w:name="Medium Shading 2" w:semiHidden="0" w:uiPriority="64" w:unhideWhenUsed="0"/>
+    <w:lsdException w:name="Medium List 1" w:semiHidden="0" w:uiPriority="65" w:unhideWhenUsed="0"/>
+    <w:lsdException w:name="Medium List 2" w:semiHidden="0" w:uiPriority="66" w:unhideWhenUsed="0"/>
+    <w:lsdException w:name="Medium Grid 1" w:semiHidden="0" w:uiPriority="67" w:unhideWhenUsed="0"/>
+    <w:lsdException w:name="Medium Grid 2" w:semiHidden="0" w:uiPriority="68" w:unhideWhenUsed="0"/>
+    <w:lsdException w:name="Medium Grid 3" w:semiHidden="0" w:uiPriority="69" w:unhideWhenUsed="0"/>
+    <w:lsdException w:name="Dark List" w:semiHidden="0" w:uiPriority="70" w:unhideWhenUsed="0"/>
+    <w:lsdException w:name="Colorful Shading" w:semiHidden="0" w:uiPriority="71" w:unhideWhenUsed="0"/>
+    <w:lsdException w:name="Colorful List" w:semiHidden="0" w:uiPriority="72" w:unhideWhenUsed="0"/>
+    <w:lsdException w:name="Colorful Grid" w:semiHidden="0" w:uiPriority="73" w:unhideWhenUsed="0"/>
+    <w:lsdException w:name="Light Shading Accent 1" w:semiHidden="0" w:uiPriority="60" w:unhideWhenUsed="0"/>
+    <w:lsdException w:name="Light List Accent 1" w:semiHidden="0" w:uiPriority="61" w:unhideWhenUsed="0"/>
+    <w:lsdException w:name="Light Grid Accent 1" w:semiHidden="0" w:uiPriority="62" w:unhideWhenUsed="0"/>
+    <w:lsdException w:name="Medium Shading 1 Accent 1" w:semiHidden="0" w:uiPriority="63" w:unhideWhenUsed="0"/>
+    <w:lsdException w:name="Medium Shading 2 Accent 1" w:semiHidden="0" w:uiPriority="64" w:unhideWhenUsed="0"/>
+    <w:lsdException w:name="Medium List 1 Accent 1" w:semiHidden="0" w:uiPriority="65" w:unhideWhenUsed="0"/>
+    <w:lsdException w:name="Revision" w:unhideWhenUsed="0"/>
+    <w:lsdException w:name="List Paragraph" w:semiHidden="0" w:uiPriority="34" w:unhideWhenUsed="0" w:qFormat="1"/>
+    <w:lsdException w:name="Quote" w:semiHidden="0" w:uiPriority="29" w:unhideWhenUsed="0" w:qFormat="1"/>
+    <w:lsdException w:name="Intense Quote" w:semiHidden="0" w:uiPriority="30" w:unhideWhenUsed="0" w:qFormat="1"/>
+    <w:lsdException w:name="Medium List 2 Accent 1" w:semiHidden="0" w:uiPriority="66" w:unhideWhenUsed="0"/>
+    <w:lsdException w:name="Medium Grid 1 Accent 1" w:semiHidden="0" w:uiPriority="67" w:unhideWhenUsed="0"/>
+    <w:lsdException w:name="Medium Grid 2 Accent 1" w:semiHidden="0" w:uiPriority="68" w:unhideWhenUsed="0"/>
+    <w:lsdException w:name="Medium Grid 3 Accent 1" w:semiHidden="0" w:uiPriority="69" w:unhideWhenUsed="0"/>
+    <w:lsdException w:name="Dark List Accent 1" w:semiHidden="0" w:uiPriority="70" w:unhideWhenUsed="0"/>
+    <w:lsdException w:name="Colorful Shading Accent 1" w:semiHidden="0" w:uiPriority="71" w:unhideWhenUsed="0"/>
+    <w:lsdException w:name="Colorful List Accent 1" w:semiHidden="0" w:uiPriority="72" w:unhideWhenUsed="0"/>
+    <w:lsdException w:name="Colorful Grid Accent 1" w:semiHidden="0" w:uiPriority="73" w:unhideWhenUsed="0"/>
+    <w:lsdException w:name="Light Shading Accent 2" w:semiHidden="0" w:uiPriority="60" w:unhideWhenUsed="0"/>
+    <w:lsdException w:name="Light List Accent 2" w:semiHidden="0" w:uiPriority="61" w:unhideWhenUsed="0"/>
+    <w:lsdException w:name="Light Grid Accent 2" w:semiHidden="0" w:uiPriority="62" w:unhideWhenUsed="0"/>
+    <w:lsdException w:name="Medium Shading 1 Accent 2" w:semiHidden="0" w:uiPriority="63" w:unhideWhenUsed="0"/>
+    <w:lsdException w:name="Medium Shading 2 Accent 2" w:semiHidden="0" w:uiPriority="64" w:unhideWhenUsed="0"/>
+    <w:lsdException w:name="Medium List 1 Accent 2" w:semiHidden="0" w:uiPriority="65" w:unhideWhenUsed="0"/>
+    <w:lsdException w:name="Medium List 2 Accent 2" w:semiHidden="0" w:uiPriority="66" w:unhideWhenUsed="0"/>
+    <w:lsdException w:name="Medium Grid 1 Accent 2" w:semiHidden="0" w:uiPriority="67" w:unhideWhenUsed="0"/>
+    <w:lsdException w:name="Medium Grid 2 Accent 2" w:semiHidden="0" w:uiPriority="68" w:unhideWhenUsed="0"/>
+    <w:lsdException w:name="Medium Grid 3 Accent 2" w:semiHidden="0" w:uiPriority="69" w:unhideWhenUsed="0"/>
+    <w:lsdException w:name="Dark List Accent 2" w:semiHidden="0" w:uiPriority="70" w:unhideWhenUsed="0"/>
+    <w:lsdException w:name="Colorful Shading Accent 2" w:semiHidden="0" w:uiPriority="71" w:unhideWhenUsed="0"/>
+    <w:lsdException w:name="Colorful List Accent 2" w:semiHidden="0" w:uiPriority="72" w:unhideWhenUsed="0"/>
+    <w:lsdException w:name="Colorful Grid Accent 2" w:semiHidden="0" w:uiPriority="73" w:unhideWhenUsed="0"/>
+    <w:lsdException w:name="Light Shading Accent 3" w:semiHidden="0" w:uiPriority="60" w:unhideWhenUsed="0"/>
+    <w:lsdException w:name="Light List Accent 3" w:semiHidden="0" w:uiPriority="61" w:unhideWhenUsed="0"/>
+    <w:lsdException w:name="Light Grid Accent 3" w:semiHidden="0" w:uiPriority="62" w:unhideWhenUsed="0"/>
+    <w:lsdException w:name="Medium Shading 1 Accent 3" w:semiHidden="0" w:uiPriority="63" w:unhideWhenUsed="0"/>
+    <w:lsdException w:name="Medium Shading 2 Accent 3" w:semiHidden="0" w:uiPriority="64" w:unhideWhenUsed="0"/>
+    <w:lsdException w:name="Medium List 1 Accent 3" w:semiHidden="0" w:uiPriority="65" w:unhideWhenUsed="0"/>
+    <w:lsdException w:name="Medium List 2 Accent 3" w:semiHidden="0" w:uiPriority="66" w:unhideWhenUsed="0"/>
+    <w:lsdException w:name="Medium Grid 1 Accent 3" w:semiHidden="0" w:uiPriority="67" w:unhideWhenUsed="0"/>
+    <w:lsdException w:name="Medium Grid 2 Accent 3" w:semiHidden="0" w:uiPriority="68" w:unhideWhenUsed="0"/>
+    <w:lsdException w:name="Medium Grid 3 Accent 3" w:semiHidden="0" w:uiPriority="69" w:unhideWhenUsed="0"/>
+    <w:lsdException w:name="Dark List Accent 3" w:semiHidden="0" w:uiPriority="70" w:unhideWhenUsed="0"/>
+    <w:lsdException w:name="Colorful Shading Accent 3" w:semiHidden="0" w:uiPriority="71" w:unhideWhenUsed="0"/>
+    <w:lsdException w:name="Colorful List Accent 3" w:semiHidden="0" w:uiPriority="72" w:unhideWhenUsed="0"/>
+    <w:lsdException w:name="Colorful Grid Accent 3" w:semiHidden="0" w:uiPriority="73" w:unhideWhenUsed="0"/>
+    <w:lsdException w:name="Light Shading Accent 4" w:semiHidden="0" w:uiPriority="60" w:unhideWhenUsed="0"/>
+    <w:lsdException w:name="Light List Accent 4" w:semiHidden="0" w:uiPriority="61" w:unhideWhenUsed="0"/>
+    <w:lsdException w:name="Light Grid Accent 4" w:semiHidden="0" w:uiPriority="62" w:unhideWhenUsed="0"/>
+    <w:lsdException w:name="Medium Shading 1 Accent 4" w:semiHidden="0" w:uiPriority="63" w:unhideWhenUsed="0"/>
+    <w:lsdException w:name="Medium Shading 2 Accent 4" w:semiHidden="0" w:uiPriority="64" w:unhideWhenUsed="0"/>
+    <w:lsdException w:name="Medium List 1 Accent 4" w:semiHidden="0" w:uiPriority="65" w:unhideWhenUsed="0"/>
+    <w:lsdException w:name="Medium List 2 Accent 4" w:semiHidden="0" w:uiPriority="66" w:unhideWhenUsed="0"/>
+    <w:lsdException w:name="Medium Grid 1 Accent 4" w:semiHidden="0" w:uiPriority="67" w:unhideWhenUsed="0"/>
+    <w:lsdException w:name="Medium Grid 2 Accent 4" w:semiHidden="0" w:uiPriority="68" w:unhideWhenUsed="0"/>
+    <w:lsdException w:name="Medium Grid 3 Accent 4" w:semiHidden="0" w:uiPriority="69" w:unhideWhenUsed="0"/>
+    <w:lsdException w:name="Dark List Accent 4" w:semiHidden="0" w:uiPriority="70" w:unhideWhenUsed="0"/>
+    <w:lsdException w:name="Colorful Shading Accent 4" w:semiHidden="0" w:uiPriority="71" w:unhideWhenUsed="0"/>
+    <w:lsdException w:name="Colorful List Accent 4" w:semiHidden="0" w:uiPriority="72" w:unhideWhenUsed="0"/>
+    <w:lsdException w:name="Colorful Grid Accent 4" w:semiHidden="0" w:uiPriority="73" w:unhideWhenUsed="0"/>
+    <w:lsdException w:name="Light Shading Accent 5" w:semiHidden="0" w:uiPriority="60" w:unhideWhenUsed="0"/>
+    <w:lsdException w:name="Light List Accent 5" w:semiHidden="0" w:uiPriority="61" w:unhideWhenUsed="0"/>
+    <w:lsdException w:name="Light Grid Accent 5" w:semiHidden="0" w:uiPriority="62" w:unhideWhenUsed="0"/>
+    <w:lsdException w:name="Medium Shading 1 Accent 5" w:semiHidden="0" w:uiPriority="63" w:unhideWhenUsed="0"/>
+    <w:lsdException w:name="Medium Shading 2 Accent 5" w:semiHidden="0" w:uiPriority="64" w:unhideWhenUsed="0"/>
+    <w:lsdException w:name="Medium List 1 Accent 5" w:semiHidden="0" w:uiPriority="65" w:unhideWhenUsed="0"/>
+    <w:lsdException w:name="Medium List 2 Accent 5" w:semiHidden="0" w:uiPriority="66" w:unhideWhenUsed="0"/>
+    <w:lsdException w:name="Medium Grid 1 Accent 5" w:semiHidden="0" w:uiPriority="67" w:unhideWhenUsed="0"/>
+    <w:lsdException w:name="Medium Grid 2 Accent 5" w:semiHidden="0" w:uiPriority="68" w:unhideWhenUsed="0"/>
+    <w:lsdException w:name="Medium Grid 3 Accent 5" w:semiHidden="0" w:uiPriority="69" w:unhideWhenUsed="0"/>
+    <w:lsdException w:name="Dark List Accent 5" w:semiHidden="0" w:uiPriority="70" w:unhideWhenUsed="0"/>
+    <w:lsdException w:name="Colorful Shading Accent 5" w:semiHidden="0" w:uiPriority="71" w:unhideWhenUsed="0"/>
+    <w:lsdException w:name="Colorful List Accent 5" w:semiHidden="0" w:uiPriority="72" w:unhideWhenUsed="0"/>
+    <w:lsdException w:name="Colorful Grid Accent 5" w:semiHidden="0" w:uiPriority="73" w:unhideWhenUsed="0"/>
+    <w:lsdException w:name="Light Shading Accent 6" w:semiHidden="0" w:uiPriority="60" w:unhideWhenUsed="0"/>
+    <w:lsdException w:name="Light List Accent 6" w:semiHidden="0" w:uiPriority="61" w:unhideWhenUsed="0"/>
+    <w:lsdException w:name="Light Grid Accent 6" w:semiHidden="0" w:uiPriority="62" w:unhideWhenUsed="0"/>
+    <w:lsdException w:name="Medium Shading 1 Accent 6" w:semiHidden="0" w:uiPriority="63" w:unhideWhenUsed="0"/>
+    <w:lsdException w:name="Medium Shading 2 Accent 6" w:semiHidden="0" w:uiPriority="64" w:unhideWhenUsed="0"/>
+    <w:lsdException w:name="Medium List 1 Accent 6" w:semiHidden="0" w:uiPriority="65" w:unhideWhenUsed="0"/>
+    <w:lsdException w:name="Medium List 2 Accent 6" w:semiHidden="0" w:uiPriority="66" w:unhideWhenUsed="0"/>
+    <w:lsdException w:name="Medium Grid 1 Accent 6" w:semiHidden="0" w:uiPriority="67" w:unhideWhenUsed="0"/>
+    <w:lsdException w:name="Medium Grid 2 Accent 6" w:semiHidden="0" w:uiPriority="68" w:unhideWhenUsed="0"/>
+    <w:lsdException w:name="Medium Grid 3 Accent 6" w:semiHidden="0" w:uiPriority="69" w:unhideWhenUsed="0"/>
+    <w:lsdException w:name="Dark List Accent 6" w:semiHidden="0" w:uiPriority="70" w:unhideWhenUsed="0"/>
+    <w:lsdException w:name="Colorful Shading Accent 6" w:semiHidden="0" w:uiPriority="71" w:unhideWhenUsed="0"/>
+    <w:lsdException w:name="Colorful List Accent 6" w:semiHidden="0" w:uiPriority="72" w:unhideWhenUsed="0"/>
+    <w:lsdException w:name="Colorful Grid Accent 6" w:semiHidden="0" w:uiPriority="73" w:unhideWhenUsed="0"/>
+    <w:lsdException w:name="Subtle Emphasis" w:semiHidden="0" w:uiPriority="19" w:unhideWhenUsed="0" w:qFormat="1"/>
+    <w:lsdException w:name="Intense Emphasis" w:semiHidden="0" w:uiPriority="21" w:unhideWhenUsed="0" w:qFormat="1"/>
+    <w:lsdException w:name="Subtle Reference" w:semiHidden="0" w:uiPriority="31" w:unhideWhenUsed="0" w:qFormat="1"/>
+    <w:lsdException w:name="Intense Reference" w:semiHidden="0" w:uiPriority="32" w:unhideWhenUsed="0" w:qFormat="1"/>
+    <w:lsdException w:name="Book Title" w:semiHidden="0" w:uiPriority="33" w:unhideWhenUsed="0" w:qFormat="1"/>
+    <w:lsdException w:name="Bibliography" w:uiPriority="37"/>
+    <w:lsdException w:name="TOC Heading" w:uiPriority="39" w:qFormat="1"/>
+  </w:latentStyles>
+  <w:style w:type="paragraph" w:default="1" w:styleId="Normal">
+    <w:name w:val="Normal"/>
+    <w:qFormat/>
+  </w:style>
+  <w:style w:type="character" w:default="1" w:styleId="DefaultParagraphFont">
+    <w:name w:val="Default Paragraph Font"/>
+    <w:uiPriority w:val="1"/>
+    <w:semiHidden/>
+    <w:unhideWhenUsed/>
+  </w:style>
+  <w:style w:type="table" w:default="1" w:styleId="TableNormal">
+    <w:name w:val="Normal Table"/>
+    <w:uiPriority w:val="99"/>
+    <w:semiHidden/>
+    <w:unhideWhenUsed/>
+    <w:tblPr>
+      <w:tblInd w:w="0" w:type="dxa"/>
+      <w:tblCellMar>
+        <w:top w:w="0" w:type="dxa"/>
+        <w:left w:w="108" w:type="dxa"/>
+        <w:bottom w:w="0" w:type="dxa"/>
+        <w:right w:w="108" w:type="dxa"/>
+      </w:tblCellMar>
+    </w:tblPr>
+  </w:style>
+  <w:style w:type="numbering" w:default="1" w:styleId="NoList">
+    <w:name w:val="No List"/>
+    <w:uiPriority w:val="99"/>
+    <w:semiHidden/>
+    <w:unhideWhenUsed/>
+  </w:style>
+</w:styles>
+</file>
+
 <file path=word/theme/theme1.xml><?xml version="1.0" encoding="utf-8"?>
 <a:theme xmlns:a="http://schemas.openxmlformats.org/drawingml/2006/main" name="Office Theme">
   <a:themeElements>
@@ -33044,7 +33591,7 @@
 </file>
 
 <file path=customXml/itemProps1.xml><?xml version="1.0" encoding="utf-8"?>
-<ds:datastoreItem xmlns:ds="http://schemas.openxmlformats.org/officeDocument/2006/customXml" ds:itemID="{FFB2F51C-0CD4-4B81-A9A4-DA31D4DB2461}">
+<ds:datastoreItem xmlns:ds="http://schemas.openxmlformats.org/officeDocument/2006/customXml" ds:itemID="{90E06DCE-AAE3-43BF-8597-3968822BEC1C}">
   <ds:schemaRefs>
     <ds:schemaRef ds:uri="http://schemas.openxmlformats.org/officeDocument/2006/bibliography"/>
   </ds:schemaRefs>

</xml_diff>